<commit_message>
Lisää dokumentointia, pelin ulkonäön muokkausta, lisäyksiä js/Sanna&Leevi/11.5.2021
</commit_message>
<xml_diff>
--- a/matopeli/matopeli_dokumentointi.docx
+++ b/matopeli/matopeli_dokumentointi.docx
@@ -1851,6 +1851,40 @@
       </w:r>
     </w:p>
     <w:p>
+      <w:r>
+        <w:t xml:space="preserve">Pelikentän oikeaan ja </w:t>
+      </w:r>
+      <w:r>
+        <w:t xml:space="preserve">yläreunaan jäi tyhjää tilaa </w:t>
+      </w:r>
+      <w:r>
+        <w:t>vaikka madon o</w:t>
+      </w:r>
+      <w:r>
+        <w:t>lisi tarkoitus mennä reunaa myöten.</w:t>
+      </w:r>
+    </w:p>
+    <w:p>
+      <w:r>
+        <w:t>Ruoka ilmestyi aluksi niin että kun mato yritti syödä sitä niin</w:t>
+      </w:r>
+      <w:r>
+        <w:t xml:space="preserve"> ruoka ei ollut </w:t>
+      </w:r>
+      <w:r>
+        <w:t xml:space="preserve">madon kohdalla vaan oli ns </w:t>
+      </w:r>
+      <w:r>
+        <w:t>rivien välissä.</w:t>
+      </w:r>
+    </w:p>
+    <w:p>
+      <w:r>
+        <w:t xml:space="preserve">Madon </w:t>
+      </w:r>
+      <w:r>
+        <w:t>piirtyminen pelialustalle jatkui loputtomasti.</w:t>
+      </w:r>
       <w:r>
         <w:br w:type="page"/>
       </w:r>

</xml_diff>

<commit_message>
Lisäyksiä html, dokumentointiin ja CSS/Sanna/17.5.2021
</commit_message>
<xml_diff>
--- a/matopeli/matopeli_dokumentointi.docx
+++ b/matopeli/matopeli_dokumentointi.docx
@@ -493,7 +493,6 @@
         </w:rPr>
         <w:t>-</w:t>
       </w:r>
-      <w:proofErr w:type="spellStart"/>
       <w:r>
         <w:rPr>
           <w:sz w:val="32"/>
@@ -502,7 +501,6 @@
         </w:rPr>
         <w:t>Mockups</w:t>
       </w:r>
-      <w:proofErr w:type="spellEnd"/>
       <w:r>
         <w:rPr>
           <w:sz w:val="32"/>
@@ -745,18 +743,8 @@
           <w:szCs w:val="32"/>
           <w:u w:val="dotted"/>
         </w:rPr>
-        <w:t>-</w:t>
-      </w:r>
-      <w:proofErr w:type="spellStart"/>
-      <w:r>
-        <w:rPr>
-          <w:sz w:val="32"/>
-          <w:szCs w:val="32"/>
-          <w:u w:val="dotted"/>
-        </w:rPr>
-        <w:t>Javascript</w:t>
-      </w:r>
-      <w:proofErr w:type="spellEnd"/>
+        <w:t>-Javascript</w:t>
+      </w:r>
       <w:r>
         <w:rPr>
           <w:sz w:val="32"/>
@@ -1371,18 +1359,24 @@
     <w:p>
       <w:pPr>
         <w:rPr>
-          <w:sz w:val="32"/>
-          <w:szCs w:val="32"/>
-        </w:rPr>
-      </w:pPr>
-    </w:p>
-    <w:p>
-      <w:pPr>
-        <w:rPr>
-          <w:sz w:val="32"/>
-          <w:szCs w:val="32"/>
-        </w:rPr>
-      </w:pPr>
+          <w:sz w:val="24"/>
+          <w:szCs w:val="24"/>
+        </w:rPr>
+      </w:pPr>
+      <w:r>
+        <w:rPr>
+          <w:sz w:val="24"/>
+          <w:szCs w:val="24"/>
+        </w:rPr>
+        <w:t>Tä</w:t>
+      </w:r>
+      <w:r>
+        <w:rPr>
+          <w:sz w:val="24"/>
+          <w:szCs w:val="24"/>
+        </w:rPr>
+        <w:t xml:space="preserve">tä projektia oli kiva tehdä, kun projektin aiheen sai päättää itse. Vaikka matopeli itsessään vaikuttaa yksinkertaiselta peliltä niin siinä oli kumminkin paljon pieniä yksityiskohtia ja asioita joita piti ottaa huomioon, jotta peli toimisi halutulla tavalla.  </w:t>
+      </w:r>
     </w:p>
     <w:p>
       <w:pPr>
@@ -1571,215 +1565,661 @@
     <w:p>
       <w:pPr>
         <w:rPr>
-          <w:sz w:val="32"/>
-          <w:szCs w:val="32"/>
-        </w:rPr>
-      </w:pPr>
-      <w:r>
-        <w:rPr>
-          <w:sz w:val="32"/>
-          <w:szCs w:val="32"/>
-        </w:rPr>
-        <w:t xml:space="preserve">Suunnitelmana on luoda perinteinen matopeli, jossa pelialusta on musta mutta muuten peli olisi melko värikäs. Tarkoitus oli luoda pelistä samantyyppinen kuin alkuperäinen matopeli Nokian 3310 puhelimessa ja sitä aiemmissa malleissa. Eli pelissä on </w:t>
-      </w:r>
-      <w:proofErr w:type="gramStart"/>
-      <w:r>
-        <w:rPr>
-          <w:sz w:val="32"/>
-          <w:szCs w:val="32"/>
-        </w:rPr>
-        <w:t>reunat</w:t>
-      </w:r>
-      <w:proofErr w:type="gramEnd"/>
-      <w:r>
-        <w:rPr>
-          <w:sz w:val="32"/>
-          <w:szCs w:val="32"/>
-        </w:rPr>
-        <w:t xml:space="preserve"> joihin osuessa häviää pelin. 3410 mallista eteenpäin peliin tuli uusi ulottuvuus, että seinien läpi pystyy mennä ja ilmestyä pelialustan toiselta reunalta,</w:t>
-      </w:r>
-      <w:r>
-        <w:rPr>
-          <w:sz w:val="32"/>
-          <w:szCs w:val="32"/>
+          <w:sz w:val="28"/>
+          <w:szCs w:val="28"/>
+        </w:rPr>
+      </w:pPr>
+      <w:r>
+        <w:rPr>
+          <w:sz w:val="28"/>
+          <w:szCs w:val="28"/>
+        </w:rPr>
+        <w:t>Toteutus</w:t>
+      </w:r>
+    </w:p>
+    <w:p>
+      <w:pPr>
+        <w:rPr>
+          <w:sz w:val="28"/>
+          <w:szCs w:val="28"/>
+        </w:rPr>
+      </w:pPr>
+    </w:p>
+    <w:p>
+      <w:pPr>
+        <w:rPr>
+          <w:sz w:val="24"/>
+          <w:szCs w:val="24"/>
+        </w:rPr>
+      </w:pPr>
+      <w:r>
+        <w:rPr>
+          <w:sz w:val="24"/>
+          <w:szCs w:val="24"/>
+        </w:rPr>
+        <w:t>Suunnitelmana on luoda perinteinen matopeli, jossa pelialusta on musta mutta muuten peli olisi melko värikäs. Tarkoitus oli luoda pelistä samantyyppinen kuin alkuperäinen matopeli Nokian 3310 puhelimessa ja sitä aiemmissa malleissa. Eli pelissä on reunat joihin osuessa häviää pelin. 3410 mallista eteenpäin peliin tuli uusi ulottuvuus, että seinien läpi pystyy mennä ja ilmestyä pelialustan toiselta reunalta,</w:t>
+      </w:r>
+      <w:r>
+        <w:rPr>
+          <w:sz w:val="24"/>
+          <w:szCs w:val="24"/>
         </w:rPr>
         <w:t xml:space="preserve"> jolloin ainoa tapa hävitä peli oli törmätä itseensä,</w:t>
       </w:r>
       <w:r>
         <w:rPr>
-          <w:sz w:val="32"/>
-          <w:szCs w:val="32"/>
-        </w:rPr>
-        <w:t xml:space="preserve"> mutta sitä mahdollisuutta ei ollut tarkoitus tähän meidän </w:t>
-      </w:r>
-      <w:proofErr w:type="gramStart"/>
-      <w:r>
-        <w:rPr>
-          <w:sz w:val="32"/>
-          <w:szCs w:val="32"/>
-        </w:rPr>
-        <w:t>peliin</w:t>
-      </w:r>
-      <w:proofErr w:type="gramEnd"/>
-      <w:r>
-        <w:rPr>
-          <w:sz w:val="32"/>
-          <w:szCs w:val="32"/>
-        </w:rPr>
-        <w:t xml:space="preserve"> luoda.</w:t>
-      </w:r>
-    </w:p>
-    <w:p>
-      <w:pPr>
-        <w:rPr>
-          <w:sz w:val="28"/>
-          <w:szCs w:val="28"/>
-        </w:rPr>
-      </w:pPr>
-    </w:p>
-    <w:p>
-      <w:pPr>
-        <w:rPr>
-          <w:sz w:val="28"/>
-          <w:szCs w:val="28"/>
-        </w:rPr>
-      </w:pPr>
-    </w:p>
-    <w:p>
-      <w:pPr>
-        <w:rPr>
-          <w:sz w:val="28"/>
-          <w:szCs w:val="28"/>
-        </w:rPr>
-      </w:pPr>
-    </w:p>
-    <w:p>
-      <w:pPr>
-        <w:rPr>
-          <w:sz w:val="28"/>
-          <w:szCs w:val="28"/>
-        </w:rPr>
-      </w:pPr>
-      <w:r>
-        <w:rPr>
-          <w:sz w:val="28"/>
-          <w:szCs w:val="28"/>
-        </w:rPr>
-        <w:t>Toteutus</w:t>
-      </w:r>
-    </w:p>
-    <w:p>
-      <w:pPr>
-        <w:rPr>
-          <w:sz w:val="28"/>
-          <w:szCs w:val="28"/>
-        </w:rPr>
-      </w:pPr>
-    </w:p>
-    <w:p>
-      <w:pPr>
-        <w:rPr>
-          <w:sz w:val="28"/>
-          <w:szCs w:val="28"/>
-        </w:rPr>
-      </w:pPr>
-    </w:p>
-    <w:p>
-      <w:pPr>
-        <w:rPr>
-          <w:sz w:val="28"/>
-          <w:szCs w:val="28"/>
-        </w:rPr>
-      </w:pPr>
-    </w:p>
-    <w:p>
-      <w:pPr>
-        <w:rPr>
-          <w:sz w:val="28"/>
-          <w:szCs w:val="28"/>
-        </w:rPr>
-      </w:pPr>
-    </w:p>
-    <w:p>
-      <w:pPr>
-        <w:rPr>
-          <w:sz w:val="28"/>
-          <w:szCs w:val="28"/>
-        </w:rPr>
-      </w:pPr>
-    </w:p>
-    <w:p>
-      <w:pPr>
-        <w:rPr>
-          <w:sz w:val="28"/>
-          <w:szCs w:val="28"/>
-        </w:rPr>
-      </w:pPr>
-    </w:p>
-    <w:p>
-      <w:pPr>
-        <w:rPr>
-          <w:sz w:val="28"/>
-          <w:szCs w:val="28"/>
-        </w:rPr>
-      </w:pPr>
-    </w:p>
-    <w:p>
-      <w:pPr>
-        <w:rPr>
-          <w:sz w:val="28"/>
-          <w:szCs w:val="28"/>
-        </w:rPr>
-      </w:pPr>
-    </w:p>
-    <w:p>
-      <w:pPr>
-        <w:rPr>
-          <w:sz w:val="28"/>
-          <w:szCs w:val="28"/>
-        </w:rPr>
-      </w:pPr>
-    </w:p>
-    <w:p>
-      <w:pPr>
-        <w:rPr>
-          <w:sz w:val="28"/>
-          <w:szCs w:val="28"/>
-        </w:rPr>
-      </w:pPr>
-    </w:p>
-    <w:p>
-      <w:pPr>
-        <w:rPr>
-          <w:sz w:val="28"/>
-          <w:szCs w:val="28"/>
-        </w:rPr>
-      </w:pPr>
-    </w:p>
-    <w:p>
-      <w:pPr>
-        <w:rPr>
-          <w:sz w:val="28"/>
-          <w:szCs w:val="28"/>
-        </w:rPr>
-      </w:pPr>
-    </w:p>
-    <w:p>
-      <w:pPr>
-        <w:rPr>
-          <w:sz w:val="28"/>
-          <w:szCs w:val="28"/>
-        </w:rPr>
-      </w:pPr>
-    </w:p>
-    <w:p>
-      <w:pPr>
-        <w:rPr>
-          <w:sz w:val="28"/>
-          <w:szCs w:val="28"/>
-        </w:rPr>
-      </w:pPr>
-      <w:proofErr w:type="spellStart"/>
+          <w:sz w:val="24"/>
+          <w:szCs w:val="24"/>
+        </w:rPr>
+        <w:t xml:space="preserve"> mutta sitä mahdollisuutta ei ollut tarkoitus tähän meidän peliin luoda.</w:t>
+      </w:r>
+    </w:p>
+    <w:p>
+      <w:pPr>
+        <w:rPr>
+          <w:sz w:val="28"/>
+          <w:szCs w:val="28"/>
+        </w:rPr>
+      </w:pPr>
+      <w:r>
+        <w:rPr>
+          <w:noProof/>
+          <w:sz w:val="24"/>
+          <w:szCs w:val="24"/>
+        </w:rPr>
+        <w:drawing>
+          <wp:anchor distT="0" distB="0" distL="114300" distR="114300" simplePos="0" relativeHeight="251658240" behindDoc="1" locked="0" layoutInCell="1" allowOverlap="1" wp14:anchorId="10228EBF" wp14:editId="46B82071">
+            <wp:simplePos x="0" y="0"/>
+            <wp:positionH relativeFrom="column">
+              <wp:posOffset>-19050</wp:posOffset>
+            </wp:positionH>
+            <wp:positionV relativeFrom="page">
+              <wp:posOffset>4312920</wp:posOffset>
+            </wp:positionV>
+            <wp:extent cx="3566160" cy="2297430"/>
+            <wp:effectExtent l="0" t="0" r="0" b="7620"/>
+            <wp:wrapTopAndBottom/>
+            <wp:docPr id="5" name="Kuva 5" descr="Kuva, joka sisältää kohteen teksti, näyttö, kello, elektroniikka&#10;&#10;Kuvaus luotu automaattisesti"/>
+            <wp:cNvGraphicFramePr>
+              <a:graphicFrameLocks xmlns:a="http://schemas.openxmlformats.org/drawingml/2006/main" noChangeAspect="1"/>
+            </wp:cNvGraphicFramePr>
+            <a:graphic xmlns:a="http://schemas.openxmlformats.org/drawingml/2006/main">
+              <a:graphicData uri="http://schemas.openxmlformats.org/drawingml/2006/picture">
+                <pic:pic xmlns:pic="http://schemas.openxmlformats.org/drawingml/2006/picture">
+                  <pic:nvPicPr>
+                    <pic:cNvPr id="5" name="Kuva 5" descr="Kuva, joka sisältää kohteen teksti, näyttö, kello, elektroniikka&#10;&#10;Kuvaus luotu automaattisesti"/>
+                    <pic:cNvPicPr/>
+                  </pic:nvPicPr>
+                  <pic:blipFill rotWithShape="1">
+                    <a:blip r:embed="rId6">
+                      <a:extLst>
+                        <a:ext uri="{28A0092B-C50C-407E-A947-70E740481C1C}">
+                          <a14:useLocalDpi xmlns:a14="http://schemas.microsoft.com/office/drawing/2010/main" val="0"/>
+                        </a:ext>
+                      </a:extLst>
+                    </a:blip>
+                    <a:srcRect l="14894" t="9859" r="14894" b="14351"/>
+                    <a:stretch/>
+                  </pic:blipFill>
+                  <pic:spPr bwMode="auto">
+                    <a:xfrm>
+                      <a:off x="0" y="0"/>
+                      <a:ext cx="3566160" cy="2297430"/>
+                    </a:xfrm>
+                    <a:prstGeom prst="rect">
+                      <a:avLst/>
+                    </a:prstGeom>
+                    <a:ln>
+                      <a:noFill/>
+                    </a:ln>
+                    <a:extLst>
+                      <a:ext uri="{53640926-AAD7-44D8-BBD7-CCE9431645EC}">
+                        <a14:shadowObscured xmlns:a14="http://schemas.microsoft.com/office/drawing/2010/main"/>
+                      </a:ext>
+                    </a:extLst>
+                  </pic:spPr>
+                </pic:pic>
+              </a:graphicData>
+            </a:graphic>
+            <wp14:sizeRelH relativeFrom="margin">
+              <wp14:pctWidth>0</wp14:pctWidth>
+            </wp14:sizeRelH>
+            <wp14:sizeRelV relativeFrom="margin">
+              <wp14:pctHeight>0</wp14:pctHeight>
+            </wp14:sizeRelV>
+          </wp:anchor>
+        </w:drawing>
+      </w:r>
+    </w:p>
+    <w:p>
+      <w:pPr>
+        <w:rPr>
+          <w:sz w:val="24"/>
+          <w:szCs w:val="24"/>
+        </w:rPr>
+      </w:pPr>
+    </w:p>
+    <w:p>
+      <w:pPr>
+        <w:rPr>
+          <w:sz w:val="24"/>
+          <w:szCs w:val="24"/>
+        </w:rPr>
+      </w:pPr>
+      <w:r>
+        <w:rPr>
+          <w:sz w:val="24"/>
+          <w:szCs w:val="24"/>
+        </w:rPr>
+        <w:t>(inspiraatiokuva)</w:t>
+      </w:r>
+    </w:p>
+    <w:p>
+      <w:pPr>
+        <w:rPr>
+          <w:sz w:val="28"/>
+          <w:szCs w:val="28"/>
+        </w:rPr>
+      </w:pPr>
+    </w:p>
+    <w:p>
+      <w:pPr>
+        <w:rPr>
+          <w:sz w:val="28"/>
+          <w:szCs w:val="28"/>
+        </w:rPr>
+      </w:pPr>
+      <w:r>
+        <w:rPr>
+          <w:sz w:val="28"/>
+          <w:szCs w:val="28"/>
+        </w:rPr>
+        <w:t>HTML</w:t>
+      </w:r>
+    </w:p>
+    <w:p>
+      <w:pPr>
+        <w:rPr>
+          <w:sz w:val="28"/>
+          <w:szCs w:val="28"/>
+        </w:rPr>
+      </w:pPr>
+    </w:p>
+    <w:p>
+      <w:pPr>
+        <w:rPr>
+          <w:sz w:val="24"/>
+          <w:szCs w:val="24"/>
+        </w:rPr>
+      </w:pPr>
+      <w:r>
+        <w:rPr>
+          <w:sz w:val="24"/>
+          <w:szCs w:val="24"/>
+        </w:rPr>
+        <w:t>HTML-sivulla</w:t>
+      </w:r>
+      <w:r>
+        <w:rPr>
+          <w:sz w:val="24"/>
+          <w:szCs w:val="24"/>
+        </w:rPr>
+        <w:t xml:space="preserve"> luodaan web-sivu jolla peli on. HTML-tiedostossa</w:t>
+      </w:r>
+      <w:r>
+        <w:rPr>
+          <w:sz w:val="24"/>
+          <w:szCs w:val="24"/>
+        </w:rPr>
+        <w:t xml:space="preserve"> on linkit haluttuihin CSS ja Javascript tiedostoihimme, jotta saamme peliin luomamme muotoilut ja funktiot pelin toimivuutta varten. Luomme pelialustan</w:t>
+      </w:r>
+      <w:r>
+        <w:rPr>
+          <w:sz w:val="24"/>
+          <w:szCs w:val="24"/>
+        </w:rPr>
+        <w:t xml:space="preserve"> ja määrittelemme sen koon</w:t>
+      </w:r>
+      <w:r>
+        <w:rPr>
+          <w:sz w:val="24"/>
+          <w:szCs w:val="24"/>
+        </w:rPr>
+        <w:t xml:space="preserve"> jolla matomme tulee liikkumaan. Sen lisäksi luomme sivulle </w:t>
+      </w:r>
+      <w:r>
+        <w:rPr>
+          <w:sz w:val="24"/>
+          <w:szCs w:val="24"/>
+        </w:rPr>
+        <w:t xml:space="preserve">tekstikentät, joihin tulee pelin sen hetkiset pisteet, sekä huippupisteet </w:t>
+      </w:r>
+      <w:r>
+        <w:rPr>
+          <w:sz w:val="24"/>
+          <w:szCs w:val="24"/>
+        </w:rPr>
+        <w:t>jo</w:t>
+      </w:r>
+      <w:r>
+        <w:rPr>
+          <w:sz w:val="24"/>
+          <w:szCs w:val="24"/>
+        </w:rPr>
+        <w:t>t</w:t>
+      </w:r>
+      <w:r>
+        <w:rPr>
+          <w:sz w:val="24"/>
+          <w:szCs w:val="24"/>
+        </w:rPr>
+        <w:t>ka kasva</w:t>
+      </w:r>
+      <w:r>
+        <w:rPr>
+          <w:sz w:val="24"/>
+          <w:szCs w:val="24"/>
+        </w:rPr>
+        <w:t>vat</w:t>
+      </w:r>
+      <w:r>
+        <w:rPr>
+          <w:sz w:val="24"/>
+          <w:szCs w:val="24"/>
+        </w:rPr>
+        <w:t xml:space="preserve"> aina kun mato syö ruoan</w:t>
+      </w:r>
+      <w:r>
+        <w:rPr>
+          <w:sz w:val="24"/>
+          <w:szCs w:val="24"/>
+        </w:rPr>
+        <w:t>.</w:t>
+      </w:r>
+      <w:r>
+        <w:rPr>
+          <w:sz w:val="24"/>
+          <w:szCs w:val="24"/>
+        </w:rPr>
+        <w:t xml:space="preserve"> </w:t>
+      </w:r>
+      <w:r>
+        <w:rPr>
+          <w:sz w:val="24"/>
+          <w:szCs w:val="24"/>
+        </w:rPr>
+        <w:t>HTML:ään luomme myös paikat ”game over!” sekä ”play again!” teksteille,</w:t>
+      </w:r>
+      <w:r>
+        <w:rPr>
+          <w:sz w:val="24"/>
+          <w:szCs w:val="24"/>
+        </w:rPr>
+        <w:t xml:space="preserve"> jo</w:t>
+      </w:r>
+      <w:r>
+        <w:rPr>
+          <w:sz w:val="24"/>
+          <w:szCs w:val="24"/>
+        </w:rPr>
+        <w:t>t</w:t>
+      </w:r>
+      <w:r>
+        <w:rPr>
+          <w:sz w:val="24"/>
+          <w:szCs w:val="24"/>
+        </w:rPr>
+        <w:t xml:space="preserve">ka </w:t>
+      </w:r>
+      <w:r>
+        <w:rPr>
+          <w:sz w:val="24"/>
+          <w:szCs w:val="24"/>
+        </w:rPr>
+        <w:t>ilmestyvät</w:t>
+      </w:r>
+      <w:r>
+        <w:rPr>
+          <w:sz w:val="24"/>
+          <w:szCs w:val="24"/>
+        </w:rPr>
+        <w:t xml:space="preserve"> näkyviin</w:t>
+      </w:r>
+      <w:r>
+        <w:rPr>
+          <w:sz w:val="24"/>
+          <w:szCs w:val="24"/>
+        </w:rPr>
+        <w:t>,</w:t>
+      </w:r>
+      <w:r>
+        <w:rPr>
+          <w:sz w:val="24"/>
+          <w:szCs w:val="24"/>
+        </w:rPr>
+        <w:t xml:space="preserve"> kun mato törmää joko itseensä tai seinään (eli häviää pelin).</w:t>
+      </w:r>
+    </w:p>
+    <w:p>
+      <w:pPr>
+        <w:rPr>
+          <w:sz w:val="28"/>
+          <w:szCs w:val="28"/>
+        </w:rPr>
+      </w:pPr>
+      <w:r>
+        <w:rPr>
+          <w:sz w:val="28"/>
+          <w:szCs w:val="28"/>
+        </w:rPr>
+        <w:br w:type="page"/>
+      </w:r>
+    </w:p>
+    <w:p>
+      <w:pPr>
+        <w:rPr>
+          <w:sz w:val="24"/>
+          <w:szCs w:val="24"/>
+        </w:rPr>
+      </w:pPr>
+      <w:r>
+        <w:rPr>
+          <w:sz w:val="28"/>
+          <w:szCs w:val="28"/>
+        </w:rPr>
+        <w:lastRenderedPageBreak/>
+        <w:t>CSS</w:t>
+      </w:r>
+    </w:p>
+    <w:p>
+      <w:pPr>
+        <w:rPr>
+          <w:sz w:val="28"/>
+          <w:szCs w:val="28"/>
+        </w:rPr>
+      </w:pPr>
+    </w:p>
+    <w:p>
+      <w:pPr>
+        <w:rPr>
+          <w:sz w:val="24"/>
+          <w:szCs w:val="24"/>
+        </w:rPr>
+      </w:pPr>
+      <w:r>
+        <w:rPr>
+          <w:sz w:val="24"/>
+          <w:szCs w:val="24"/>
+        </w:rPr>
+        <w:t xml:space="preserve">CSS-tiedostossa määritämme pelin </w:t>
+      </w:r>
+      <w:r>
+        <w:rPr>
+          <w:sz w:val="24"/>
+          <w:szCs w:val="24"/>
+        </w:rPr>
+        <w:t>ohjeistustekstien sekä ruudulle ilmestyvien tekstien fontit, sijainnit, tekstin värityksen ja fonttikoon.</w:t>
+      </w:r>
+      <w:r>
+        <w:rPr>
+          <w:sz w:val="24"/>
+          <w:szCs w:val="24"/>
+        </w:rPr>
+        <w:t xml:space="preserve"> </w:t>
+      </w:r>
+      <w:r>
+        <w:rPr>
+          <w:sz w:val="24"/>
+          <w:szCs w:val="24"/>
+        </w:rPr>
+        <w:t xml:space="preserve">Tyylitiedostolla lisätään myös </w:t>
+      </w:r>
+      <w:r>
+        <w:rPr>
+          <w:sz w:val="24"/>
+          <w:szCs w:val="24"/>
+        </w:rPr>
+        <w:t>taustakuva.</w:t>
+      </w:r>
+    </w:p>
+    <w:p>
+      <w:pPr>
+        <w:rPr>
+          <w:sz w:val="28"/>
+          <w:szCs w:val="28"/>
+        </w:rPr>
+      </w:pPr>
+    </w:p>
+    <w:p>
+      <w:r>
+        <w:rPr>
+          <w:sz w:val="28"/>
+          <w:szCs w:val="28"/>
+        </w:rPr>
+        <w:t>Javascript</w:t>
+      </w:r>
+    </w:p>
+    <w:p>
+      <w:pPr>
+        <w:rPr>
+          <w:sz w:val="24"/>
+          <w:szCs w:val="24"/>
+        </w:rPr>
+      </w:pPr>
+    </w:p>
+    <w:p>
+      <w:pPr>
+        <w:rPr>
+          <w:sz w:val="24"/>
+          <w:szCs w:val="24"/>
+        </w:rPr>
+      </w:pPr>
+      <w:r>
+        <w:rPr>
+          <w:sz w:val="24"/>
+          <w:szCs w:val="24"/>
+        </w:rPr>
+        <w:t>Javascriptillä luodaan pelialustan näkyvyys ja värit, madon liikkeet, kasvu ja ulkonäkö, ruuan näkyvyys ja sijainti sekä päivittyvät pistetaulukot.</w:t>
+      </w:r>
+      <w:r>
+        <w:rPr>
+          <w:sz w:val="24"/>
+          <w:szCs w:val="24"/>
+        </w:rPr>
+        <w:t xml:space="preserve"> </w:t>
+      </w:r>
+      <w:r>
+        <w:rPr>
+          <w:sz w:val="24"/>
+          <w:szCs w:val="24"/>
+        </w:rPr>
+        <w:t xml:space="preserve">Pelialustan </w:t>
+      </w:r>
+      <w:r>
+        <w:rPr>
+          <w:sz w:val="24"/>
+          <w:szCs w:val="24"/>
+        </w:rPr>
+        <w:t>väri</w:t>
+      </w:r>
+      <w:r>
+        <w:rPr>
+          <w:sz w:val="24"/>
+          <w:szCs w:val="24"/>
+        </w:rPr>
+        <w:t xml:space="preserve"> määriteltiin javascriptissä muuttuj</w:t>
+      </w:r>
+      <w:r>
+        <w:rPr>
+          <w:sz w:val="24"/>
+          <w:szCs w:val="24"/>
+        </w:rPr>
+        <w:t>aan</w:t>
+      </w:r>
+      <w:r>
+        <w:rPr>
+          <w:sz w:val="24"/>
+          <w:szCs w:val="24"/>
+        </w:rPr>
+        <w:t>. Mato luotiin pelialustalle määrittelemällä sille sijainti x ja y koordinaateilla sekä sen koko pikseleillä. Madon ja ruuan muoto asetettiin</w:t>
+      </w:r>
+      <w:r>
+        <w:rPr>
+          <w:sz w:val="24"/>
+          <w:szCs w:val="24"/>
+        </w:rPr>
+        <w:t xml:space="preserve"> tekemällä peliin </w:t>
+      </w:r>
+      <w:r>
+        <w:rPr>
+          <w:sz w:val="24"/>
+          <w:szCs w:val="24"/>
+        </w:rPr>
+        <w:t>5</w:t>
+      </w:r>
+      <w:r>
+        <w:rPr>
+          <w:sz w:val="24"/>
+          <w:szCs w:val="24"/>
+        </w:rPr>
+        <w:t xml:space="preserve"> neliötä peräkkäin</w:t>
+      </w:r>
+      <w:r>
+        <w:rPr>
+          <w:sz w:val="24"/>
+          <w:szCs w:val="24"/>
+        </w:rPr>
+        <w:t xml:space="preserve"> (em. koordinaatteihin)</w:t>
+      </w:r>
+      <w:r>
+        <w:rPr>
+          <w:sz w:val="24"/>
+          <w:szCs w:val="24"/>
+        </w:rPr>
+        <w:t>, joista mato muodostuu alkuun sekä täyttämällä nämä neliöt valitsemallamme värillä, jolloin pelilaudalle ilmestyy matoa muistuttava kuvio.</w:t>
+      </w:r>
+      <w:r>
+        <w:rPr>
+          <w:sz w:val="24"/>
+          <w:szCs w:val="24"/>
+        </w:rPr>
+        <w:t xml:space="preserve"> </w:t>
+      </w:r>
+    </w:p>
+    <w:p>
+      <w:pPr>
+        <w:rPr>
+          <w:sz w:val="24"/>
+          <w:szCs w:val="24"/>
+        </w:rPr>
+      </w:pPr>
+      <w:r>
+        <w:rPr>
+          <w:sz w:val="24"/>
+          <w:szCs w:val="24"/>
+        </w:rPr>
+        <w:t xml:space="preserve">Madon liikkeet saatiin aikaiseksi Javascriptin funktioilla, joilla neliöt ”liikkuvat” pelialustalla tietyn viiveen jälkeen eteenpäin, jotta näyttää että mato liikkuisi sekä funktio joka arpoo pelialustalle eri värisen neliön (madon ruuan) ilmestymään ihan mihin vain pelialustalla. Kun mato syö ruuan pituuteen lisätään perään yksi neliö. </w:t>
+      </w:r>
+    </w:p>
+    <w:p>
+      <w:pPr>
+        <w:rPr>
+          <w:sz w:val="24"/>
+          <w:szCs w:val="24"/>
+        </w:rPr>
+      </w:pPr>
+      <w:r>
+        <w:rPr>
+          <w:sz w:val="24"/>
+          <w:szCs w:val="24"/>
+        </w:rPr>
+        <w:t>Madon liikkeet on määritelty Javascriptiin näppäimistön nuolinäppäimille</w:t>
+      </w:r>
+      <w:r>
+        <w:rPr>
+          <w:sz w:val="24"/>
+          <w:szCs w:val="24"/>
+        </w:rPr>
+        <w:t>. Peliä ei voi pelata muilla näppäimillä tai hiirellä. Lisäksi madolle on tehty funktioilla tapahtumat jos se törmää seiniin tai omaan pituuteensa. Tällöin peli pysähtyy ja ruudulle ilmestyy HTML-sivulle kirjoitetut tekstit/uudelleen pelaamisen mahdollisuus. Peli alkaa heti selaimen avatessa ikkunan tai pelaa uudelleen-tekstiä painaessa.</w:t>
+      </w:r>
+    </w:p>
+    <w:p>
+      <w:pPr>
+        <w:rPr>
+          <w:sz w:val="28"/>
+          <w:szCs w:val="28"/>
+        </w:rPr>
+      </w:pPr>
+      <w:r>
+        <w:rPr>
+          <w:sz w:val="24"/>
+          <w:szCs w:val="24"/>
+        </w:rPr>
+        <w:t>Pistetaulukoissa käytettiin local storagea, jossa ne tallentuvat selaimen muistiin, jotta huippupisteet näkyvät edelleen, vaikka pelin lopettaisi välissä.</w:t>
+      </w:r>
+    </w:p>
+    <w:p>
+      <w:pPr>
+        <w:rPr>
+          <w:sz w:val="28"/>
+          <w:szCs w:val="28"/>
+        </w:rPr>
+      </w:pPr>
+    </w:p>
+    <w:p>
+      <w:pPr>
+        <w:rPr>
+          <w:sz w:val="28"/>
+          <w:szCs w:val="28"/>
+        </w:rPr>
+      </w:pPr>
+    </w:p>
+    <w:p>
+      <w:pPr>
+        <w:rPr>
+          <w:sz w:val="28"/>
+          <w:szCs w:val="28"/>
+        </w:rPr>
+      </w:pPr>
+    </w:p>
+    <w:p>
+      <w:pPr>
+        <w:rPr>
+          <w:sz w:val="28"/>
+          <w:szCs w:val="28"/>
+        </w:rPr>
+      </w:pPr>
+    </w:p>
+    <w:p>
+      <w:pPr>
+        <w:rPr>
+          <w:sz w:val="28"/>
+          <w:szCs w:val="28"/>
+        </w:rPr>
+      </w:pPr>
+    </w:p>
+    <w:p>
+      <w:pPr>
+        <w:rPr>
+          <w:sz w:val="28"/>
+          <w:szCs w:val="28"/>
+        </w:rPr>
+      </w:pPr>
+      <w:r>
+        <w:rPr>
+          <w:sz w:val="28"/>
+          <w:szCs w:val="28"/>
+        </w:rPr>
+        <w:br w:type="page"/>
+      </w:r>
+    </w:p>
+    <w:p>
+      <w:pPr>
+        <w:rPr>
+          <w:sz w:val="28"/>
+          <w:szCs w:val="28"/>
+        </w:rPr>
+      </w:pPr>
       <w:r>
         <w:rPr>
           <w:sz w:val="28"/>
@@ -1788,7 +2228,6 @@
         <w:lastRenderedPageBreak/>
         <w:t>Mockups</w:t>
       </w:r>
-      <w:proofErr w:type="spellEnd"/>
     </w:p>
     <w:p>
       <w:pPr>
@@ -1820,12 +2259,6 @@
         <w:gridCol w:w="8221"/>
       </w:tblGrid>
       <w:tr>
-        <w:tblPrEx>
-          <w:tblCellMar>
-            <w:top w:w="0" w:type="dxa"/>
-            <w:bottom w:w="0" w:type="dxa"/>
-          </w:tblCellMar>
-        </w:tblPrEx>
         <w:trPr>
           <w:trHeight w:val="5140"/>
         </w:trPr>
@@ -1859,7 +2292,7 @@
                           </pic:cNvPicPr>
                         </pic:nvPicPr>
                         <pic:blipFill>
-                          <a:blip r:embed="rId6">
+                          <a:blip r:embed="rId7">
                             <a:extLst>
                               <a:ext uri="{28A0092B-C50C-407E-A947-70E740481C1C}">
                                 <a14:useLocalDpi xmlns:a14="http://schemas.microsoft.com/office/drawing/2010/main" val="0"/>
@@ -1894,12 +2327,6 @@
         </w:tc>
       </w:tr>
       <w:tr>
-        <w:tblPrEx>
-          <w:tblCellMar>
-            <w:top w:w="0" w:type="dxa"/>
-            <w:bottom w:w="0" w:type="dxa"/>
-          </w:tblCellMar>
-        </w:tblPrEx>
         <w:trPr>
           <w:trHeight w:val="5140"/>
         </w:trPr>
@@ -1935,7 +2362,7 @@
                           </pic:cNvPicPr>
                         </pic:nvPicPr>
                         <pic:blipFill>
-                          <a:blip r:embed="rId7">
+                          <a:blip r:embed="rId8">
                             <a:extLst>
                               <a:ext uri="{28A0092B-C50C-407E-A947-70E740481C1C}">
                                 <a14:useLocalDpi xmlns:a14="http://schemas.microsoft.com/office/drawing/2010/main" val="0"/>
@@ -1979,278 +2406,6 @@
       </w:pPr>
     </w:p>
     <w:p>
-      <w:pPr>
-        <w:rPr>
-          <w:sz w:val="28"/>
-          <w:szCs w:val="28"/>
-        </w:rPr>
-      </w:pPr>
-    </w:p>
-    <w:p>
-      <w:pPr>
-        <w:rPr>
-          <w:sz w:val="28"/>
-          <w:szCs w:val="28"/>
-        </w:rPr>
-      </w:pPr>
-    </w:p>
-    <w:p>
-      <w:pPr>
-        <w:rPr>
-          <w:sz w:val="28"/>
-          <w:szCs w:val="28"/>
-        </w:rPr>
-      </w:pPr>
-    </w:p>
-    <w:p>
-      <w:pPr>
-        <w:rPr>
-          <w:sz w:val="28"/>
-          <w:szCs w:val="28"/>
-        </w:rPr>
-      </w:pPr>
-      <w:r>
-        <w:rPr>
-          <w:sz w:val="28"/>
-          <w:szCs w:val="28"/>
-        </w:rPr>
-        <w:lastRenderedPageBreak/>
-        <w:t>HTML</w:t>
-      </w:r>
-    </w:p>
-    <w:p>
-      <w:pPr>
-        <w:rPr>
-          <w:sz w:val="28"/>
-          <w:szCs w:val="28"/>
-        </w:rPr>
-      </w:pPr>
-    </w:p>
-    <w:p>
-      <w:pPr>
-        <w:rPr>
-          <w:sz w:val="28"/>
-          <w:szCs w:val="28"/>
-        </w:rPr>
-      </w:pPr>
-      <w:r>
-        <w:rPr>
-          <w:sz w:val="28"/>
-          <w:szCs w:val="28"/>
-        </w:rPr>
-        <w:t xml:space="preserve">HTML-sivulla on linkit haluttuihin CSS ja </w:t>
-      </w:r>
-      <w:proofErr w:type="spellStart"/>
-      <w:r>
-        <w:rPr>
-          <w:sz w:val="28"/>
-          <w:szCs w:val="28"/>
-        </w:rPr>
-        <w:t>Javascript</w:t>
-      </w:r>
-      <w:proofErr w:type="spellEnd"/>
-      <w:r>
-        <w:rPr>
-          <w:sz w:val="28"/>
-          <w:szCs w:val="28"/>
-        </w:rPr>
-        <w:t xml:space="preserve"> tiedostoihimme, jotta saamme peliin luomamme muotoilut ja funktiot pelin toimivuutta varten. Luomme </w:t>
-      </w:r>
-      <w:proofErr w:type="gramStart"/>
-      <w:r>
-        <w:rPr>
-          <w:sz w:val="28"/>
-          <w:szCs w:val="28"/>
-        </w:rPr>
-        <w:t>pelialustan</w:t>
-      </w:r>
-      <w:proofErr w:type="gramEnd"/>
-      <w:r>
-        <w:rPr>
-          <w:sz w:val="28"/>
-          <w:szCs w:val="28"/>
-        </w:rPr>
-        <w:t xml:space="preserve"> jolla matomme tulee liikkumaan. Sen lisäksi luomme sivulle </w:t>
-      </w:r>
-      <w:proofErr w:type="gramStart"/>
-      <w:r>
-        <w:rPr>
-          <w:sz w:val="28"/>
-          <w:szCs w:val="28"/>
-        </w:rPr>
-        <w:t>pisteruudun</w:t>
-      </w:r>
-      <w:proofErr w:type="gramEnd"/>
-      <w:r>
-        <w:rPr>
-          <w:sz w:val="28"/>
-          <w:szCs w:val="28"/>
-        </w:rPr>
-        <w:t xml:space="preserve"> joka kasvaa aina kun mato syö ruoan ja </w:t>
-      </w:r>
-      <w:proofErr w:type="spellStart"/>
-      <w:r>
-        <w:rPr>
-          <w:sz w:val="28"/>
-          <w:szCs w:val="28"/>
-        </w:rPr>
-        <w:t>game</w:t>
-      </w:r>
-      <w:proofErr w:type="spellEnd"/>
-      <w:r>
-        <w:rPr>
-          <w:sz w:val="28"/>
-          <w:szCs w:val="28"/>
-        </w:rPr>
-        <w:t xml:space="preserve"> </w:t>
-      </w:r>
-      <w:proofErr w:type="spellStart"/>
-      <w:r>
-        <w:rPr>
-          <w:sz w:val="28"/>
-          <w:szCs w:val="28"/>
-        </w:rPr>
-        <w:t>over</w:t>
-      </w:r>
-      <w:proofErr w:type="spellEnd"/>
-      <w:r>
-        <w:rPr>
-          <w:sz w:val="28"/>
-          <w:szCs w:val="28"/>
-        </w:rPr>
-        <w:t xml:space="preserve"> ruudun joka tulee näkyviin kun mato törmää joko itseensä tai seinään (eli häviää pelin).</w:t>
-      </w:r>
-    </w:p>
-    <w:p>
-      <w:pPr>
-        <w:rPr>
-          <w:sz w:val="28"/>
-          <w:szCs w:val="28"/>
-        </w:rPr>
-      </w:pPr>
-    </w:p>
-    <w:p>
-      <w:pPr>
-        <w:rPr>
-          <w:sz w:val="28"/>
-          <w:szCs w:val="28"/>
-        </w:rPr>
-      </w:pPr>
-    </w:p>
-    <w:p>
-      <w:pPr>
-        <w:rPr>
-          <w:sz w:val="28"/>
-          <w:szCs w:val="28"/>
-        </w:rPr>
-      </w:pPr>
-    </w:p>
-    <w:p>
-      <w:pPr>
-        <w:rPr>
-          <w:sz w:val="28"/>
-          <w:szCs w:val="28"/>
-        </w:rPr>
-      </w:pPr>
-    </w:p>
-    <w:p>
-      <w:pPr>
-        <w:rPr>
-          <w:sz w:val="28"/>
-          <w:szCs w:val="28"/>
-        </w:rPr>
-      </w:pPr>
-      <w:r>
-        <w:rPr>
-          <w:sz w:val="28"/>
-          <w:szCs w:val="28"/>
-        </w:rPr>
-        <w:t>CSS</w:t>
-      </w:r>
-    </w:p>
-    <w:p>
-      <w:pPr>
-        <w:rPr>
-          <w:sz w:val="28"/>
-          <w:szCs w:val="28"/>
-        </w:rPr>
-      </w:pPr>
-    </w:p>
-    <w:p>
-      <w:pPr>
-        <w:rPr>
-          <w:sz w:val="28"/>
-          <w:szCs w:val="28"/>
-        </w:rPr>
-      </w:pPr>
-      <w:r>
-        <w:rPr>
-          <w:sz w:val="28"/>
-          <w:szCs w:val="28"/>
-        </w:rPr>
-        <w:t>CSS-tiedostossa määritämme pelin väritystä, muotoilua ja esimerkiksi taustakuvan.</w:t>
-      </w:r>
-    </w:p>
-    <w:p>
-      <w:pPr>
-        <w:rPr>
-          <w:sz w:val="28"/>
-          <w:szCs w:val="28"/>
-        </w:rPr>
-      </w:pPr>
-    </w:p>
-    <w:p>
-      <w:pPr>
-        <w:rPr>
-          <w:sz w:val="28"/>
-          <w:szCs w:val="28"/>
-        </w:rPr>
-      </w:pPr>
-    </w:p>
-    <w:p>
-      <w:pPr>
-        <w:rPr>
-          <w:sz w:val="28"/>
-          <w:szCs w:val="28"/>
-        </w:rPr>
-      </w:pPr>
-    </w:p>
-    <w:p>
-      <w:pPr>
-        <w:rPr>
-          <w:sz w:val="28"/>
-          <w:szCs w:val="28"/>
-        </w:rPr>
-      </w:pPr>
-    </w:p>
-    <w:p>
-      <w:pPr>
-        <w:rPr>
-          <w:sz w:val="28"/>
-          <w:szCs w:val="28"/>
-        </w:rPr>
-      </w:pPr>
-    </w:p>
-    <w:p>
-      <w:pPr>
-        <w:rPr>
-          <w:sz w:val="28"/>
-          <w:szCs w:val="28"/>
-        </w:rPr>
-      </w:pPr>
-    </w:p>
-    <w:p>
-      <w:proofErr w:type="spellStart"/>
-      <w:r>
-        <w:rPr>
-          <w:sz w:val="28"/>
-          <w:szCs w:val="28"/>
-        </w:rPr>
-        <w:t>Javascript</w:t>
-      </w:r>
-      <w:proofErr w:type="spellEnd"/>
-    </w:p>
-    <w:p>
       <w:r>
         <w:br w:type="page"/>
       </w:r>
@@ -2282,6 +2437,56 @@
     <w:p>
       <w:pPr>
         <w:rPr>
+          <w:sz w:val="24"/>
+          <w:szCs w:val="24"/>
+        </w:rPr>
+      </w:pPr>
+      <w:r>
+        <w:rPr>
+          <w:sz w:val="24"/>
+          <w:szCs w:val="24"/>
+        </w:rPr>
+        <w:t xml:space="preserve">Tämä projekti tehtiin kaksin ja sovimme, että kumpikin tekee kaikkea tasapuolisesti. Pelisivun ja itse pelin ulkonäkö ja </w:t>
+      </w:r>
+      <w:r>
+        <w:rPr>
+          <w:sz w:val="24"/>
+          <w:szCs w:val="24"/>
+        </w:rPr>
+        <w:t>toiminnot</w:t>
+      </w:r>
+      <w:r>
+        <w:rPr>
+          <w:sz w:val="24"/>
+          <w:szCs w:val="24"/>
+        </w:rPr>
+        <w:t xml:space="preserve"> </w:t>
+      </w:r>
+      <w:r>
+        <w:rPr>
+          <w:sz w:val="24"/>
+          <w:szCs w:val="24"/>
+        </w:rPr>
+        <w:t xml:space="preserve">sekä dokumentointi </w:t>
+      </w:r>
+      <w:r>
+        <w:rPr>
+          <w:sz w:val="24"/>
+          <w:szCs w:val="24"/>
+        </w:rPr>
+        <w:t xml:space="preserve">on yhdessä päätetty </w:t>
+      </w:r>
+      <w:r>
+        <w:rPr>
+          <w:sz w:val="24"/>
+          <w:szCs w:val="24"/>
+        </w:rPr>
+        <w:t>ja luotu.</w:t>
+      </w:r>
+    </w:p>
+    <w:p>
+      <w:pPr>
+        <w:rPr>
           <w:sz w:val="28"/>
           <w:szCs w:val="28"/>
         </w:rPr>
@@ -2301,14 +2506,6 @@
       <w:r>
         <w:br w:type="page"/>
       </w:r>
-    </w:p>
-    <w:p>
-      <w:pPr>
-        <w:rPr>
-          <w:sz w:val="32"/>
-          <w:szCs w:val="32"/>
-        </w:rPr>
-      </w:pPr>
       <w:r>
         <w:rPr>
           <w:sz w:val="32"/>
@@ -2330,7 +2527,156 @@
           <w:sz w:val="28"/>
           <w:szCs w:val="28"/>
         </w:rPr>
-        <w:t>Kuvat</w:t>
+        <w:t>Alku</w:t>
+      </w:r>
+    </w:p>
+    <w:p>
+      <w:pPr>
+        <w:rPr>
+          <w:sz w:val="28"/>
+          <w:szCs w:val="28"/>
+        </w:rPr>
+      </w:pPr>
+    </w:p>
+    <w:p>
+      <w:pPr>
+        <w:rPr>
+          <w:sz w:val="28"/>
+          <w:szCs w:val="28"/>
+        </w:rPr>
+      </w:pPr>
+      <w:r>
+        <w:rPr>
+          <w:noProof/>
+        </w:rPr>
+        <w:drawing>
+          <wp:inline distT="0" distB="0" distL="0" distR="0" wp14:anchorId="479B4C4C" wp14:editId="2BCAE9C9">
+            <wp:extent cx="5897880" cy="2926080"/>
+            <wp:effectExtent l="0" t="0" r="7620" b="7620"/>
+            <wp:docPr id="1" name="Kuva 1"/>
+            <wp:cNvGraphicFramePr>
+              <a:graphicFrameLocks xmlns:a="http://schemas.openxmlformats.org/drawingml/2006/main" noChangeAspect="1"/>
+            </wp:cNvGraphicFramePr>
+            <a:graphic xmlns:a="http://schemas.openxmlformats.org/drawingml/2006/main">
+              <a:graphicData uri="http://schemas.openxmlformats.org/drawingml/2006/picture">
+                <pic:pic xmlns:pic="http://schemas.openxmlformats.org/drawingml/2006/picture">
+                  <pic:nvPicPr>
+                    <pic:cNvPr id="1" name=""/>
+                    <pic:cNvPicPr/>
+                  </pic:nvPicPr>
+                  <pic:blipFill rotWithShape="1">
+                    <a:blip r:embed="rId9"/>
+                    <a:srcRect l="2864" t="7525" r="769" b="7471"/>
+                    <a:stretch/>
+                  </pic:blipFill>
+                  <pic:spPr bwMode="auto">
+                    <a:xfrm>
+                      <a:off x="0" y="0"/>
+                      <a:ext cx="5897880" cy="2926080"/>
+                    </a:xfrm>
+                    <a:prstGeom prst="rect">
+                      <a:avLst/>
+                    </a:prstGeom>
+                    <a:ln>
+                      <a:noFill/>
+                    </a:ln>
+                    <a:extLst>
+                      <a:ext uri="{53640926-AAD7-44D8-BBD7-CCE9431645EC}">
+                        <a14:shadowObscured xmlns:a14="http://schemas.microsoft.com/office/drawing/2010/main"/>
+                      </a:ext>
+                    </a:extLst>
+                  </pic:spPr>
+                </pic:pic>
+              </a:graphicData>
+            </a:graphic>
+          </wp:inline>
+        </w:drawing>
+      </w:r>
+    </w:p>
+    <w:p>
+      <w:pPr>
+        <w:rPr>
+          <w:sz w:val="28"/>
+          <w:szCs w:val="28"/>
+        </w:rPr>
+      </w:pPr>
+    </w:p>
+    <w:p>
+      <w:pPr>
+        <w:rPr>
+          <w:sz w:val="28"/>
+          <w:szCs w:val="28"/>
+        </w:rPr>
+      </w:pPr>
+      <w:r>
+        <w:rPr>
+          <w:sz w:val="28"/>
+          <w:szCs w:val="28"/>
+        </w:rPr>
+        <w:t>Game over</w:t>
+      </w:r>
+    </w:p>
+    <w:p>
+      <w:pPr>
+        <w:rPr>
+          <w:sz w:val="28"/>
+          <w:szCs w:val="28"/>
+        </w:rPr>
+      </w:pPr>
+    </w:p>
+    <w:p>
+      <w:pPr>
+        <w:rPr>
+          <w:sz w:val="28"/>
+          <w:szCs w:val="28"/>
+        </w:rPr>
+      </w:pPr>
+      <w:r>
+        <w:rPr>
+          <w:noProof/>
+        </w:rPr>
+        <w:drawing>
+          <wp:inline distT="0" distB="0" distL="0" distR="0" wp14:anchorId="68DD251C" wp14:editId="517B363A">
+            <wp:extent cx="5966460" cy="3124200"/>
+            <wp:effectExtent l="0" t="0" r="0" b="0"/>
+            <wp:docPr id="4" name="Kuva 4"/>
+            <wp:cNvGraphicFramePr>
+              <a:graphicFrameLocks xmlns:a="http://schemas.openxmlformats.org/drawingml/2006/main" noChangeAspect="1"/>
+            </wp:cNvGraphicFramePr>
+            <a:graphic xmlns:a="http://schemas.openxmlformats.org/drawingml/2006/main">
+              <a:graphicData uri="http://schemas.openxmlformats.org/drawingml/2006/picture">
+                <pic:pic xmlns:pic="http://schemas.openxmlformats.org/drawingml/2006/picture">
+                  <pic:nvPicPr>
+                    <pic:cNvPr id="1" name=""/>
+                    <pic:cNvPicPr/>
+                  </pic:nvPicPr>
+                  <pic:blipFill rotWithShape="1">
+                    <a:blip r:embed="rId10"/>
+                    <a:srcRect l="2799" t="7354" r="1944" b="3965"/>
+                    <a:stretch/>
+                  </pic:blipFill>
+                  <pic:spPr bwMode="auto">
+                    <a:xfrm>
+                      <a:off x="0" y="0"/>
+                      <a:ext cx="5975385" cy="3128873"/>
+                    </a:xfrm>
+                    <a:prstGeom prst="rect">
+                      <a:avLst/>
+                    </a:prstGeom>
+                    <a:ln>
+                      <a:noFill/>
+                    </a:ln>
+                    <a:extLst>
+                      <a:ext uri="{53640926-AAD7-44D8-BBD7-CCE9431645EC}">
+                        <a14:shadowObscured xmlns:a14="http://schemas.microsoft.com/office/drawing/2010/main"/>
+                      </a:ext>
+                    </a:extLst>
+                  </pic:spPr>
+                </pic:pic>
+              </a:graphicData>
+            </a:graphic>
+          </wp:inline>
+        </w:drawing>
       </w:r>
     </w:p>
     <w:p>
@@ -2366,443 +2712,443 @@
     </w:p>
     <w:tbl>
       <w:tblPr>
-        <w:tblStyle w:val="TableGrid"/>
-        <w:tblW w:w="0" w:type="auto"/>
+        <w:tblStyle w:val="TaulukkoRuudukko"/>
+        <w:tblpPr w:leftFromText="141" w:rightFromText="141" w:vertAnchor="page" w:horzAnchor="margin" w:tblpY="2341"/>
+        <w:tblW w:w="9794" w:type="dxa"/>
         <w:tblLook w:val="04A0" w:firstRow="1" w:lastRow="0" w:firstColumn="1" w:lastColumn="0" w:noHBand="0" w:noVBand="1"/>
       </w:tblPr>
       <w:tblGrid>
-        <w:gridCol w:w="4814"/>
-        <w:gridCol w:w="4814"/>
+        <w:gridCol w:w="4897"/>
+        <w:gridCol w:w="4897"/>
       </w:tblGrid>
       <w:tr>
+        <w:trPr>
+          <w:trHeight w:val="560"/>
+        </w:trPr>
         <w:tc>
           <w:tcPr>
-            <w:tcW w:w="4814" w:type="dxa"/>
+            <w:tcW w:w="4897" w:type="dxa"/>
           </w:tcPr>
           <w:p>
             <w:pPr>
               <w:rPr>
-                <w:sz w:val="28"/>
-                <w:szCs w:val="28"/>
+                <w:b/>
+                <w:bCs/>
+                <w:sz w:val="24"/>
+                <w:szCs w:val="24"/>
               </w:rPr>
             </w:pPr>
             <w:r>
               <w:rPr>
-                <w:sz w:val="28"/>
-                <w:szCs w:val="28"/>
-              </w:rPr>
-              <w:t>Loimme pelialustan.</w:t>
+                <w:b/>
+                <w:bCs/>
+                <w:sz w:val="24"/>
+                <w:szCs w:val="24"/>
+              </w:rPr>
+              <w:t>Mitä testattin?</w:t>
             </w:r>
           </w:p>
         </w:tc>
         <w:tc>
           <w:tcPr>
-            <w:tcW w:w="4814" w:type="dxa"/>
+            <w:tcW w:w="4897" w:type="dxa"/>
           </w:tcPr>
           <w:p>
             <w:pPr>
               <w:rPr>
-                <w:sz w:val="28"/>
-                <w:szCs w:val="28"/>
+                <w:b/>
+                <w:bCs/>
+                <w:sz w:val="24"/>
+                <w:szCs w:val="24"/>
               </w:rPr>
             </w:pPr>
-            <w:proofErr w:type="gramStart"/>
-            <w:r>
-              <w:rPr>
-                <w:sz w:val="28"/>
-                <w:szCs w:val="28"/>
-              </w:rPr>
-              <w:t>Testasimme näkyykö</w:t>
-            </w:r>
-            <w:proofErr w:type="gramEnd"/>
-            <w:r>
-              <w:rPr>
-                <w:sz w:val="28"/>
-                <w:szCs w:val="28"/>
-              </w:rPr>
-              <w:t xml:space="preserve"> pelialusta HTML sivulla ja onko se sopivan kokoinen.</w:t>
+            <w:r>
+              <w:rPr>
+                <w:b/>
+                <w:bCs/>
+                <w:sz w:val="24"/>
+                <w:szCs w:val="24"/>
+              </w:rPr>
+              <w:t>Millä tavalla?</w:t>
             </w:r>
           </w:p>
         </w:tc>
       </w:tr>
       <w:tr>
+        <w:trPr>
+          <w:trHeight w:val="560"/>
+        </w:trPr>
         <w:tc>
           <w:tcPr>
-            <w:tcW w:w="4814" w:type="dxa"/>
+            <w:tcW w:w="4897" w:type="dxa"/>
           </w:tcPr>
           <w:p>
             <w:pPr>
               <w:rPr>
-                <w:sz w:val="28"/>
-                <w:szCs w:val="28"/>
+                <w:sz w:val="24"/>
+                <w:szCs w:val="24"/>
               </w:rPr>
             </w:pPr>
             <w:r>
               <w:rPr>
-                <w:sz w:val="28"/>
-                <w:szCs w:val="28"/>
-              </w:rPr>
-              <w:t>Loimme pelialustalle madon.</w:t>
+                <w:sz w:val="24"/>
+                <w:szCs w:val="24"/>
+              </w:rPr>
+              <w:t>Pelialusta</w:t>
+            </w:r>
+            <w:r>
+              <w:rPr>
+                <w:sz w:val="24"/>
+                <w:szCs w:val="24"/>
+              </w:rPr>
+              <w:t>.</w:t>
             </w:r>
           </w:p>
         </w:tc>
         <w:tc>
           <w:tcPr>
-            <w:tcW w:w="4814" w:type="dxa"/>
+            <w:tcW w:w="4897" w:type="dxa"/>
           </w:tcPr>
           <w:p>
             <w:pPr>
               <w:rPr>
-                <w:sz w:val="28"/>
-                <w:szCs w:val="28"/>
+                <w:sz w:val="24"/>
+                <w:szCs w:val="24"/>
               </w:rPr>
             </w:pPr>
             <w:r>
               <w:rPr>
-                <w:sz w:val="28"/>
-                <w:szCs w:val="28"/>
-              </w:rPr>
-              <w:t xml:space="preserve">Testasimme eri kokoja </w:t>
-            </w:r>
-            <w:proofErr w:type="gramStart"/>
-            <w:r>
-              <w:rPr>
-                <w:sz w:val="28"/>
-                <w:szCs w:val="28"/>
-              </w:rPr>
-              <w:t>madolle</w:t>
-            </w:r>
-            <w:proofErr w:type="gramEnd"/>
-            <w:r>
-              <w:rPr>
-                <w:sz w:val="28"/>
-                <w:szCs w:val="28"/>
-              </w:rPr>
-              <w:t xml:space="preserve"> kunnes löysimme mielestämme sopivan.</w:t>
+                <w:sz w:val="24"/>
+                <w:szCs w:val="24"/>
+              </w:rPr>
+              <w:t>Testasimme näkyykö pelialusta HTML sivulla ja onko se sopivan kokoinen.</w:t>
             </w:r>
           </w:p>
         </w:tc>
       </w:tr>
       <w:tr>
+        <w:trPr>
+          <w:trHeight w:val="548"/>
+        </w:trPr>
         <w:tc>
           <w:tcPr>
-            <w:tcW w:w="4814" w:type="dxa"/>
+            <w:tcW w:w="4897" w:type="dxa"/>
           </w:tcPr>
           <w:p>
             <w:pPr>
               <w:rPr>
-                <w:sz w:val="28"/>
-                <w:szCs w:val="28"/>
+                <w:sz w:val="24"/>
+                <w:szCs w:val="24"/>
               </w:rPr>
             </w:pPr>
             <w:r>
               <w:rPr>
-                <w:sz w:val="28"/>
-                <w:szCs w:val="28"/>
-              </w:rPr>
-              <w:t>Laitoimme madon niin, että se liikkuu automaattisesti eteenpäin.</w:t>
+                <w:sz w:val="24"/>
+                <w:szCs w:val="24"/>
+              </w:rPr>
+              <w:t>Madon muoto ja koko.</w:t>
             </w:r>
           </w:p>
         </w:tc>
         <w:tc>
           <w:tcPr>
-            <w:tcW w:w="4814" w:type="dxa"/>
+            <w:tcW w:w="4897" w:type="dxa"/>
           </w:tcPr>
           <w:p>
             <w:pPr>
               <w:rPr>
-                <w:sz w:val="28"/>
-                <w:szCs w:val="28"/>
+                <w:sz w:val="24"/>
+                <w:szCs w:val="24"/>
               </w:rPr>
             </w:pPr>
             <w:r>
               <w:rPr>
-                <w:sz w:val="28"/>
-                <w:szCs w:val="28"/>
-              </w:rPr>
-              <w:t>Testasimme sen niin, että</w:t>
-            </w:r>
-            <w:r>
-              <w:rPr>
-                <w:sz w:val="28"/>
-                <w:szCs w:val="28"/>
-              </w:rPr>
-              <w:t xml:space="preserve"> saimme</w:t>
-            </w:r>
-            <w:r>
-              <w:rPr>
-                <w:sz w:val="28"/>
-                <w:szCs w:val="28"/>
-              </w:rPr>
-              <w:t xml:space="preserve"> madon nopeu</w:t>
-            </w:r>
-            <w:r>
-              <w:rPr>
-                <w:sz w:val="28"/>
-                <w:szCs w:val="28"/>
-              </w:rPr>
-              <w:t>den</w:t>
-            </w:r>
-            <w:r>
-              <w:rPr>
-                <w:sz w:val="28"/>
-                <w:szCs w:val="28"/>
-              </w:rPr>
-              <w:t xml:space="preserve"> sopiva</w:t>
-            </w:r>
-            <w:r>
-              <w:rPr>
-                <w:sz w:val="28"/>
-                <w:szCs w:val="28"/>
-              </w:rPr>
-              <w:t>ksi</w:t>
-            </w:r>
-            <w:r>
-              <w:rPr>
-                <w:sz w:val="28"/>
-                <w:szCs w:val="28"/>
-              </w:rPr>
-              <w:t xml:space="preserve"> ja ettei madon </w:t>
-            </w:r>
-            <w:proofErr w:type="spellStart"/>
-            <w:r>
-              <w:rPr>
-                <w:sz w:val="28"/>
-                <w:szCs w:val="28"/>
-              </w:rPr>
-              <w:t>pixelit</w:t>
-            </w:r>
-            <w:proofErr w:type="spellEnd"/>
-            <w:r>
-              <w:rPr>
-                <w:sz w:val="28"/>
-                <w:szCs w:val="28"/>
-              </w:rPr>
-              <w:t xml:space="preserve"> irtoa toisistaan sen liikkuessa eikä myöskään mene lomittain</w:t>
-            </w:r>
-            <w:r>
-              <w:rPr>
-                <w:sz w:val="28"/>
-                <w:szCs w:val="28"/>
-              </w:rPr>
-              <w:t>.</w:t>
+                <w:sz w:val="24"/>
+                <w:szCs w:val="24"/>
+              </w:rPr>
+              <w:t>Testasimme eri kokoja madolle kunnes löysimme mielestämme sopivan.</w:t>
+            </w:r>
+            <w:r>
+              <w:rPr>
+                <w:sz w:val="24"/>
+                <w:szCs w:val="24"/>
+              </w:rPr>
+              <w:t xml:space="preserve"> Sekä määrittelimme sen muodon.</w:t>
             </w:r>
           </w:p>
         </w:tc>
       </w:tr>
       <w:tr>
+        <w:trPr>
+          <w:trHeight w:val="1120"/>
+        </w:trPr>
         <w:tc>
           <w:tcPr>
-            <w:tcW w:w="4814" w:type="dxa"/>
+            <w:tcW w:w="4897" w:type="dxa"/>
           </w:tcPr>
           <w:p>
             <w:pPr>
               <w:rPr>
-                <w:sz w:val="28"/>
-                <w:szCs w:val="28"/>
+                <w:sz w:val="24"/>
+                <w:szCs w:val="24"/>
               </w:rPr>
             </w:pPr>
             <w:r>
               <w:rPr>
-                <w:sz w:val="28"/>
-                <w:szCs w:val="28"/>
-              </w:rPr>
-              <w:t xml:space="preserve">Teimme </w:t>
-            </w:r>
-            <w:proofErr w:type="gramStart"/>
-            <w:r>
-              <w:rPr>
-                <w:sz w:val="28"/>
-                <w:szCs w:val="28"/>
-              </w:rPr>
-              <w:t>funktion</w:t>
-            </w:r>
-            <w:proofErr w:type="gramEnd"/>
-            <w:r>
-              <w:rPr>
-                <w:sz w:val="28"/>
-                <w:szCs w:val="28"/>
-              </w:rPr>
-              <w:t xml:space="preserve"> joka poistaa madon edelliset sijainnit jatkuvasti.</w:t>
+                <w:sz w:val="24"/>
+                <w:szCs w:val="24"/>
+              </w:rPr>
+              <w:t>Madon liikkeet.</w:t>
             </w:r>
           </w:p>
         </w:tc>
         <w:tc>
           <w:tcPr>
-            <w:tcW w:w="4814" w:type="dxa"/>
+            <w:tcW w:w="4897" w:type="dxa"/>
           </w:tcPr>
           <w:p>
             <w:pPr>
               <w:rPr>
-                <w:sz w:val="28"/>
-                <w:szCs w:val="28"/>
+                <w:sz w:val="24"/>
+                <w:szCs w:val="24"/>
               </w:rPr>
             </w:pPr>
             <w:r>
               <w:rPr>
-                <w:sz w:val="28"/>
-                <w:szCs w:val="28"/>
-              </w:rPr>
-              <w:t xml:space="preserve">Tarkoitus oli saada pelialusta näyttämään </w:t>
-            </w:r>
-            <w:proofErr w:type="gramStart"/>
-            <w:r>
-              <w:rPr>
-                <w:sz w:val="28"/>
-                <w:szCs w:val="28"/>
-              </w:rPr>
-              <w:t>siltä</w:t>
-            </w:r>
-            <w:proofErr w:type="gramEnd"/>
-            <w:r>
-              <w:rPr>
-                <w:sz w:val="28"/>
-                <w:szCs w:val="28"/>
-              </w:rPr>
-              <w:t xml:space="preserve"> ettei mato jätä mitään jälkeä itsestään jälkeensä.</w:t>
+                <w:sz w:val="24"/>
+                <w:szCs w:val="24"/>
+              </w:rPr>
+              <w:t>Testasimme sen niin, että saimme madon nopeuden sopivaksi ja ettei madon pi</w:t>
+            </w:r>
+            <w:r>
+              <w:rPr>
+                <w:sz w:val="24"/>
+                <w:szCs w:val="24"/>
+              </w:rPr>
+              <w:t>kselit</w:t>
+            </w:r>
+            <w:r>
+              <w:rPr>
+                <w:sz w:val="24"/>
+                <w:szCs w:val="24"/>
+              </w:rPr>
+              <w:t xml:space="preserve"> irtoa toisistaan sen liikkuessa eikä myöskään mene lomittain</w:t>
+            </w:r>
+            <w:r>
+              <w:rPr>
+                <w:sz w:val="24"/>
+                <w:szCs w:val="24"/>
+              </w:rPr>
+              <w:t xml:space="preserve"> kääntyessä.</w:t>
             </w:r>
           </w:p>
         </w:tc>
       </w:tr>
       <w:tr>
+        <w:trPr>
+          <w:trHeight w:val="834"/>
+        </w:trPr>
         <w:tc>
           <w:tcPr>
-            <w:tcW w:w="4814" w:type="dxa"/>
+            <w:tcW w:w="4897" w:type="dxa"/>
           </w:tcPr>
           <w:p>
             <w:pPr>
               <w:rPr>
-                <w:sz w:val="28"/>
-                <w:szCs w:val="28"/>
+                <w:sz w:val="24"/>
+                <w:szCs w:val="24"/>
               </w:rPr>
             </w:pPr>
             <w:r>
               <w:rPr>
-                <w:sz w:val="28"/>
-                <w:szCs w:val="28"/>
-              </w:rPr>
-              <w:t>Teimme niin, että matoa pystyy liikuttamaan nuolinäppäimillä.</w:t>
+                <w:sz w:val="24"/>
+                <w:szCs w:val="24"/>
+              </w:rPr>
+              <w:t>Madon siirtyminen</w:t>
             </w:r>
           </w:p>
         </w:tc>
         <w:tc>
           <w:tcPr>
-            <w:tcW w:w="4814" w:type="dxa"/>
+            <w:tcW w:w="4897" w:type="dxa"/>
           </w:tcPr>
           <w:p>
             <w:pPr>
               <w:rPr>
-                <w:sz w:val="28"/>
-                <w:szCs w:val="28"/>
+                <w:sz w:val="24"/>
+                <w:szCs w:val="24"/>
               </w:rPr>
             </w:pPr>
             <w:r>
               <w:rPr>
-                <w:sz w:val="28"/>
-                <w:szCs w:val="28"/>
-              </w:rPr>
-              <w:t xml:space="preserve">Testasimme, että madon kaikki liikkeet </w:t>
-            </w:r>
-            <w:proofErr w:type="gramStart"/>
-            <w:r>
-              <w:rPr>
-                <w:sz w:val="28"/>
-                <w:szCs w:val="28"/>
-              </w:rPr>
-              <w:t>toimii</w:t>
-            </w:r>
-            <w:proofErr w:type="gramEnd"/>
-            <w:r>
-              <w:rPr>
-                <w:sz w:val="28"/>
-                <w:szCs w:val="28"/>
-              </w:rPr>
-              <w:t xml:space="preserve"> toivotusti.</w:t>
+                <w:sz w:val="24"/>
+                <w:szCs w:val="24"/>
+              </w:rPr>
+              <w:t>Tarkoitus oli saada pelialusta näyttämään siltä ettei mato jätä mitään jälkeä itsestään jälkeensä</w:t>
+            </w:r>
+            <w:r>
+              <w:rPr>
+                <w:sz w:val="24"/>
+                <w:szCs w:val="24"/>
+              </w:rPr>
+              <w:t xml:space="preserve"> vaan että pelialustalla näkyy vain ne neliöt, joiden on tarkoituskin näkyä. Testasimme matoa liikuttelemalla.</w:t>
             </w:r>
           </w:p>
         </w:tc>
       </w:tr>
       <w:tr>
+        <w:trPr>
+          <w:trHeight w:val="560"/>
+        </w:trPr>
         <w:tc>
           <w:tcPr>
-            <w:tcW w:w="4814" w:type="dxa"/>
+            <w:tcW w:w="4897" w:type="dxa"/>
           </w:tcPr>
           <w:p>
             <w:pPr>
               <w:rPr>
-                <w:sz w:val="28"/>
-                <w:szCs w:val="28"/>
+                <w:sz w:val="24"/>
+                <w:szCs w:val="24"/>
               </w:rPr>
             </w:pPr>
+            <w:r>
+              <w:rPr>
+                <w:sz w:val="24"/>
+                <w:szCs w:val="24"/>
+              </w:rPr>
+              <w:t>Madon ohjaus.</w:t>
+            </w:r>
           </w:p>
         </w:tc>
         <w:tc>
           <w:tcPr>
-            <w:tcW w:w="4814" w:type="dxa"/>
+            <w:tcW w:w="4897" w:type="dxa"/>
           </w:tcPr>
           <w:p>
             <w:pPr>
               <w:rPr>
-                <w:sz w:val="28"/>
-                <w:szCs w:val="28"/>
+                <w:sz w:val="24"/>
+                <w:szCs w:val="24"/>
               </w:rPr>
             </w:pPr>
+            <w:r>
+              <w:rPr>
+                <w:sz w:val="24"/>
+                <w:szCs w:val="24"/>
+              </w:rPr>
+              <w:t>Testasimme, että madon kaikki liikkeet toimii toivotusti</w:t>
+            </w:r>
+            <w:r>
+              <w:rPr>
+                <w:sz w:val="24"/>
+                <w:szCs w:val="24"/>
+              </w:rPr>
+              <w:t xml:space="preserve"> nuolinäppäimillä.</w:t>
+            </w:r>
           </w:p>
         </w:tc>
       </w:tr>
       <w:tr>
+        <w:trPr>
+          <w:trHeight w:val="1108"/>
+        </w:trPr>
         <w:tc>
           <w:tcPr>
-            <w:tcW w:w="4814" w:type="dxa"/>
+            <w:tcW w:w="4897" w:type="dxa"/>
           </w:tcPr>
           <w:p>
             <w:pPr>
               <w:rPr>
-                <w:sz w:val="28"/>
-                <w:szCs w:val="28"/>
+                <w:sz w:val="24"/>
+                <w:szCs w:val="24"/>
               </w:rPr>
             </w:pPr>
+            <w:r>
+              <w:rPr>
+                <w:sz w:val="24"/>
+                <w:szCs w:val="24"/>
+              </w:rPr>
+              <w:t>Madon törmäys seiniin tai itseensä.</w:t>
+            </w:r>
           </w:p>
         </w:tc>
         <w:tc>
           <w:tcPr>
-            <w:tcW w:w="4814" w:type="dxa"/>
+            <w:tcW w:w="4897" w:type="dxa"/>
           </w:tcPr>
           <w:p>
             <w:pPr>
               <w:rPr>
-                <w:sz w:val="28"/>
-                <w:szCs w:val="28"/>
+                <w:sz w:val="24"/>
+                <w:szCs w:val="24"/>
               </w:rPr>
             </w:pPr>
+            <w:r>
+              <w:rPr>
+                <w:sz w:val="24"/>
+                <w:szCs w:val="24"/>
+              </w:rPr>
+              <w:t>Tarkoitus on että mato ei voi mennä itsensä eikä seinien läpi ja jos se törmää itseensä tai seiniin niin peli loppuu. Testasimme törmäilemällä madolla niihin.</w:t>
+            </w:r>
           </w:p>
         </w:tc>
       </w:tr>
       <w:tr>
+        <w:trPr>
+          <w:trHeight w:val="1120"/>
+        </w:trPr>
         <w:tc>
           <w:tcPr>
-            <w:tcW w:w="4814" w:type="dxa"/>
+            <w:tcW w:w="4897" w:type="dxa"/>
           </w:tcPr>
           <w:p>
             <w:pPr>
               <w:rPr>
-                <w:sz w:val="28"/>
-                <w:szCs w:val="28"/>
+                <w:sz w:val="24"/>
+                <w:szCs w:val="24"/>
               </w:rPr>
             </w:pPr>
+            <w:r>
+              <w:rPr>
+                <w:sz w:val="24"/>
+                <w:szCs w:val="24"/>
+              </w:rPr>
+              <w:t>Huippupisteiden päivittyminen.</w:t>
+            </w:r>
           </w:p>
         </w:tc>
         <w:tc>
           <w:tcPr>
-            <w:tcW w:w="4814" w:type="dxa"/>
+            <w:tcW w:w="4897" w:type="dxa"/>
           </w:tcPr>
           <w:p>
             <w:pPr>
               <w:rPr>
-                <w:sz w:val="28"/>
-                <w:szCs w:val="28"/>
+                <w:sz w:val="24"/>
+                <w:szCs w:val="24"/>
               </w:rPr>
             </w:pPr>
+            <w:r>
+              <w:rPr>
+                <w:sz w:val="24"/>
+                <w:szCs w:val="24"/>
+              </w:rPr>
+              <w:t xml:space="preserve">Testasimme syöttämällä matoa sekä lopettamalla pelin ja aloittamalla uudestaan pisteiden päivittymistä </w:t>
+            </w:r>
+            <w:r>
+              <w:rPr>
+                <w:sz w:val="24"/>
+                <w:szCs w:val="24"/>
+              </w:rPr>
+              <w:t xml:space="preserve">(mm. konsolista) </w:t>
+            </w:r>
+            <w:r>
+              <w:rPr>
+                <w:sz w:val="24"/>
+                <w:szCs w:val="24"/>
+              </w:rPr>
+              <w:t>sekä pisteiden säilymistä.</w:t>
+            </w:r>
           </w:p>
         </w:tc>
       </w:tr>
@@ -2894,30 +3240,13 @@
           <w:szCs w:val="28"/>
         </w:rPr>
       </w:pPr>
-    </w:p>
-    <w:p>
-      <w:pPr>
-        <w:rPr>
-          <w:sz w:val="28"/>
-          <w:szCs w:val="28"/>
-        </w:rPr>
-      </w:pPr>
-    </w:p>
-    <w:p>
-      <w:pPr>
-        <w:rPr>
-          <w:sz w:val="28"/>
-          <w:szCs w:val="28"/>
-        </w:rPr>
-      </w:pPr>
-    </w:p>
-    <w:p>
-      <w:pPr>
-        <w:rPr>
-          <w:sz w:val="28"/>
-          <w:szCs w:val="28"/>
-        </w:rPr>
-      </w:pPr>
+      <w:r>
+        <w:rPr>
+          <w:sz w:val="28"/>
+          <w:szCs w:val="28"/>
+        </w:rPr>
+        <w:br w:type="page"/>
+      </w:r>
     </w:p>
     <w:p>
       <w:pPr>
@@ -2937,8 +3266,8 @@
     </w:p>
     <w:tbl>
       <w:tblPr>
-        <w:tblStyle w:val="TableGrid"/>
-        <w:tblpPr w:leftFromText="141" w:rightFromText="141" w:vertAnchor="text" w:horzAnchor="margin" w:tblpY="1241"/>
+        <w:tblStyle w:val="TaulukkoRuudukko"/>
+        <w:tblpPr w:leftFromText="141" w:rightFromText="141" w:vertAnchor="text" w:horzAnchor="margin" w:tblpY="588"/>
         <w:tblW w:w="0" w:type="auto"/>
         <w:tblLook w:val="04A0" w:firstRow="1" w:lastRow="0" w:firstColumn="1" w:lastColumn="0" w:noHBand="0" w:noVBand="1"/>
       </w:tblPr>
@@ -3033,7 +3362,17 @@
             <w:tcW w:w="3114" w:type="dxa"/>
           </w:tcPr>
           <w:p>
-            <w:r>
+            <w:pPr>
+              <w:rPr>
+                <w:sz w:val="24"/>
+                <w:szCs w:val="24"/>
+              </w:rPr>
+            </w:pPr>
+            <w:r>
+              <w:rPr>
+                <w:sz w:val="24"/>
+                <w:szCs w:val="24"/>
+              </w:rPr>
               <w:t>Matoa ei näkynyt pelialustalla.</w:t>
             </w:r>
           </w:p>
@@ -3042,13 +3381,41 @@
           <w:tcPr>
             <w:tcW w:w="3114" w:type="dxa"/>
           </w:tcPr>
-          <w:p/>
+          <w:p>
+            <w:pPr>
+              <w:rPr>
+                <w:sz w:val="24"/>
+                <w:szCs w:val="24"/>
+              </w:rPr>
+            </w:pPr>
+            <w:r>
+              <w:rPr>
+                <w:sz w:val="24"/>
+                <w:szCs w:val="24"/>
+              </w:rPr>
+              <w:t>Emme olleen tehneet funktiota, joka ”piirtää” määrittämämme madon osat pelialustalle.</w:t>
+            </w:r>
+          </w:p>
         </w:tc>
         <w:tc>
           <w:tcPr>
             <w:tcW w:w="3114" w:type="dxa"/>
           </w:tcPr>
-          <w:p/>
+          <w:p>
+            <w:pPr>
+              <w:rPr>
+                <w:sz w:val="24"/>
+                <w:szCs w:val="24"/>
+              </w:rPr>
+            </w:pPr>
+            <w:r>
+              <w:rPr>
+                <w:sz w:val="24"/>
+                <w:szCs w:val="24"/>
+              </w:rPr>
+              <w:t>Tekemällä funktion, jolla saimme näkyviin madon neliöt sekä sen värin määrittämässämme sijainnissa.</w:t>
+            </w:r>
+          </w:p>
         </w:tc>
       </w:tr>
       <w:tr>
@@ -3060,7 +3427,17 @@
             <w:tcW w:w="3114" w:type="dxa"/>
           </w:tcPr>
           <w:p>
-            <w:r>
+            <w:pPr>
+              <w:rPr>
+                <w:sz w:val="24"/>
+                <w:szCs w:val="24"/>
+              </w:rPr>
+            </w:pPr>
+            <w:r>
+              <w:rPr>
+                <w:sz w:val="24"/>
+                <w:szCs w:val="24"/>
+              </w:rPr>
               <w:t>Mato pystyi liikkua itsensä läpi.</w:t>
             </w:r>
           </w:p>
@@ -3069,13 +3446,41 @@
           <w:tcPr>
             <w:tcW w:w="3114" w:type="dxa"/>
           </w:tcPr>
-          <w:p/>
+          <w:p>
+            <w:pPr>
+              <w:rPr>
+                <w:sz w:val="24"/>
+                <w:szCs w:val="24"/>
+              </w:rPr>
+            </w:pPr>
+            <w:r>
+              <w:rPr>
+                <w:sz w:val="24"/>
+                <w:szCs w:val="24"/>
+              </w:rPr>
+              <w:t xml:space="preserve">Madolle ei oltu määritelty sitä, että mitä tapahtuu jos sen ”pääosa” osuu sen pituuteen. </w:t>
+            </w:r>
+          </w:p>
         </w:tc>
         <w:tc>
           <w:tcPr>
             <w:tcW w:w="3114" w:type="dxa"/>
           </w:tcPr>
-          <w:p/>
+          <w:p>
+            <w:pPr>
+              <w:rPr>
+                <w:sz w:val="24"/>
+                <w:szCs w:val="24"/>
+              </w:rPr>
+            </w:pPr>
+            <w:r>
+              <w:rPr>
+                <w:sz w:val="24"/>
+                <w:szCs w:val="24"/>
+              </w:rPr>
+              <w:t>Tekemällä funktion, että jos madon ”nollasosa” eli pää koskettaa (on yhtä kuin) sen pituutta x tai y akselilla se pysähtyy ja peli loppuu.</w:t>
+            </w:r>
+          </w:p>
         </w:tc>
       </w:tr>
       <w:tr>
@@ -3087,24 +3492,18 @@
             <w:tcW w:w="3114" w:type="dxa"/>
           </w:tcPr>
           <w:p>
-            <w:r>
-              <w:t xml:space="preserve">Törmätessä itseensä peli loppui, mutta </w:t>
-            </w:r>
-            <w:proofErr w:type="spellStart"/>
-            <w:r>
-              <w:t>Game</w:t>
-            </w:r>
-            <w:proofErr w:type="spellEnd"/>
-            <w:r>
-              <w:t xml:space="preserve"> </w:t>
-            </w:r>
-            <w:proofErr w:type="spellStart"/>
-            <w:r>
-              <w:t>Over</w:t>
-            </w:r>
-            <w:proofErr w:type="spellEnd"/>
-            <w:r>
-              <w:t xml:space="preserve"> teksti ei ilmestynyt.</w:t>
+            <w:pPr>
+              <w:rPr>
+                <w:sz w:val="24"/>
+                <w:szCs w:val="24"/>
+              </w:rPr>
+            </w:pPr>
+            <w:r>
+              <w:rPr>
+                <w:sz w:val="24"/>
+                <w:szCs w:val="24"/>
+              </w:rPr>
+              <w:t>Törmätessä itseensä peli loppui, mutta Game Over teksti ei ilmestynyt.</w:t>
             </w:r>
           </w:p>
         </w:tc>
@@ -3112,13 +3511,48 @@
           <w:tcPr>
             <w:tcW w:w="3114" w:type="dxa"/>
           </w:tcPr>
-          <w:p/>
+          <w:p>
+            <w:pPr>
+              <w:rPr>
+                <w:sz w:val="24"/>
+                <w:szCs w:val="24"/>
+              </w:rPr>
+            </w:pPr>
+            <w:r>
+              <w:rPr>
+                <w:sz w:val="24"/>
+                <w:szCs w:val="24"/>
+              </w:rPr>
+              <w:t>Puuttui innerHTML-teksti funktiosta, jossa määritellään mitä tapahtuu jos törmää itseensä.</w:t>
+            </w:r>
+          </w:p>
         </w:tc>
         <w:tc>
           <w:tcPr>
             <w:tcW w:w="3114" w:type="dxa"/>
           </w:tcPr>
-          <w:p/>
+          <w:p>
+            <w:pPr>
+              <w:rPr>
+                <w:sz w:val="24"/>
+                <w:szCs w:val="24"/>
+              </w:rPr>
+            </w:pPr>
+            <w:r>
+              <w:rPr>
+                <w:sz w:val="24"/>
+                <w:szCs w:val="24"/>
+              </w:rPr>
+              <w:t>InnerHTML-teksti piti sijoittaa kahteen eri paikkaan, jotta se</w:t>
+            </w:r>
+            <w:r>
+              <w:rPr>
+                <w:sz w:val="24"/>
+                <w:szCs w:val="24"/>
+              </w:rPr>
+              <w:t xml:space="preserve"> näkyy kummassakin pelin lopetus tavassa.</w:t>
+            </w:r>
+          </w:p>
         </w:tc>
       </w:tr>
       <w:tr>
@@ -3130,7 +3564,17 @@
             <w:tcW w:w="3114" w:type="dxa"/>
           </w:tcPr>
           <w:p>
-            <w:r>
+            <w:pPr>
+              <w:rPr>
+                <w:sz w:val="24"/>
+                <w:szCs w:val="24"/>
+              </w:rPr>
+            </w:pPr>
+            <w:r>
+              <w:rPr>
+                <w:sz w:val="24"/>
+                <w:szCs w:val="24"/>
+              </w:rPr>
               <w:t>Emme saaneet madonruokaa ympyrän muotoiseksi.</w:t>
             </w:r>
           </w:p>
@@ -3139,13 +3583,27 @@
           <w:tcPr>
             <w:tcW w:w="3114" w:type="dxa"/>
           </w:tcPr>
-          <w:p/>
+          <w:p>
+            <w:pPr>
+              <w:rPr>
+                <w:sz w:val="24"/>
+                <w:szCs w:val="24"/>
+              </w:rPr>
+            </w:pPr>
+          </w:p>
         </w:tc>
         <w:tc>
           <w:tcPr>
             <w:tcW w:w="3114" w:type="dxa"/>
           </w:tcPr>
-          <w:p/>
+          <w:p>
+            <w:pPr>
+              <w:rPr>
+                <w:sz w:val="24"/>
+                <w:szCs w:val="24"/>
+              </w:rPr>
+            </w:pPr>
+          </w:p>
         </w:tc>
       </w:tr>
       <w:tr>
@@ -3157,7 +3615,17 @@
             <w:tcW w:w="3114" w:type="dxa"/>
           </w:tcPr>
           <w:p>
-            <w:r>
+            <w:pPr>
+              <w:rPr>
+                <w:sz w:val="24"/>
+                <w:szCs w:val="24"/>
+              </w:rPr>
+            </w:pPr>
+            <w:r>
+              <w:rPr>
+                <w:sz w:val="24"/>
+                <w:szCs w:val="24"/>
+              </w:rPr>
               <w:t>Pelikentän sisäreunaan jäi tilaa, vaikka madon olisi tarkoitus mennä reunaa myöten.</w:t>
             </w:r>
           </w:p>
@@ -3167,24 +3635,18 @@
             <w:tcW w:w="3114" w:type="dxa"/>
           </w:tcPr>
           <w:p>
-            <w:r>
-              <w:t xml:space="preserve">Laitoimme pelikentän koon 550 x 550 </w:t>
-            </w:r>
-            <w:proofErr w:type="spellStart"/>
-            <w:r>
-              <w:t>pixeliä</w:t>
-            </w:r>
-            <w:proofErr w:type="spellEnd"/>
-            <w:r>
-              <w:t xml:space="preserve"> ja mato oli 20px leveä, joten </w:t>
-            </w:r>
-            <w:proofErr w:type="gramStart"/>
-            <w:r>
-              <w:t>siitä johtuen</w:t>
-            </w:r>
-            <w:proofErr w:type="gramEnd"/>
-            <w:r>
-              <w:t xml:space="preserve"> jäi 10px tyhjää oikealle ja ylhäälle.</w:t>
+            <w:pPr>
+              <w:rPr>
+                <w:sz w:val="24"/>
+                <w:szCs w:val="24"/>
+              </w:rPr>
+            </w:pPr>
+            <w:r>
+              <w:rPr>
+                <w:sz w:val="24"/>
+                <w:szCs w:val="24"/>
+              </w:rPr>
+              <w:t>Laitoimme pelikentän koon 550 x 550 pixeliä ja mato oli 20px leveä, joten siitä johtuen jäi 10px tyhjää oikealle ja ylhäälle.</w:t>
             </w:r>
           </w:p>
         </w:tc>
@@ -3193,16 +3655,18 @@
             <w:tcW w:w="3114" w:type="dxa"/>
           </w:tcPr>
           <w:p>
-            <w:r>
-              <w:t xml:space="preserve">Muutimme pelikentän kokoon 540 x 540 </w:t>
-            </w:r>
-            <w:proofErr w:type="spellStart"/>
-            <w:r>
-              <w:t>pixeliä</w:t>
-            </w:r>
-            <w:proofErr w:type="spellEnd"/>
-            <w:r>
-              <w:t>.</w:t>
+            <w:pPr>
+              <w:rPr>
+                <w:sz w:val="24"/>
+                <w:szCs w:val="24"/>
+              </w:rPr>
+            </w:pPr>
+            <w:r>
+              <w:rPr>
+                <w:sz w:val="24"/>
+                <w:szCs w:val="24"/>
+              </w:rPr>
+              <w:t>Muutimme pelikentän kokoon 540 x 540 pixeliä.</w:t>
             </w:r>
           </w:p>
         </w:tc>
@@ -3216,7 +3680,17 @@
             <w:tcW w:w="3114" w:type="dxa"/>
           </w:tcPr>
           <w:p>
-            <w:r>
+            <w:pPr>
+              <w:rPr>
+                <w:sz w:val="24"/>
+                <w:szCs w:val="24"/>
+              </w:rPr>
+            </w:pPr>
+            <w:r>
+              <w:rPr>
+                <w:sz w:val="24"/>
+                <w:szCs w:val="24"/>
+              </w:rPr>
               <w:t>Ruoka ilmestyi ns. puoliksi rivinen väliin.</w:t>
             </w:r>
           </w:p>
@@ -3225,13 +3699,41 @@
           <w:tcPr>
             <w:tcW w:w="3114" w:type="dxa"/>
           </w:tcPr>
-          <w:p/>
+          <w:p>
+            <w:pPr>
+              <w:rPr>
+                <w:sz w:val="24"/>
+                <w:szCs w:val="24"/>
+              </w:rPr>
+            </w:pPr>
+            <w:r>
+              <w:rPr>
+                <w:sz w:val="24"/>
+                <w:szCs w:val="24"/>
+              </w:rPr>
+              <w:t>Ruuan sijainti funktiossa oli väärät kokomääritteet.</w:t>
+            </w:r>
+          </w:p>
         </w:tc>
         <w:tc>
           <w:tcPr>
             <w:tcW w:w="3114" w:type="dxa"/>
           </w:tcPr>
-          <w:p/>
+          <w:p>
+            <w:pPr>
+              <w:rPr>
+                <w:sz w:val="24"/>
+                <w:szCs w:val="24"/>
+              </w:rPr>
+            </w:pPr>
+            <w:r>
+              <w:rPr>
+                <w:sz w:val="24"/>
+                <w:szCs w:val="24"/>
+              </w:rPr>
+              <w:t>Määrittämällä ruoka samankokoiseksi kun itse mato niiden reitti meni kohdalleen.</w:t>
+            </w:r>
+          </w:p>
         </w:tc>
       </w:tr>
       <w:tr>
@@ -3243,7 +3745,17 @@
             <w:tcW w:w="3114" w:type="dxa"/>
           </w:tcPr>
           <w:p>
-            <w:r>
+            <w:pPr>
+              <w:rPr>
+                <w:sz w:val="24"/>
+                <w:szCs w:val="24"/>
+              </w:rPr>
+            </w:pPr>
+            <w:r>
+              <w:rPr>
+                <w:sz w:val="24"/>
+                <w:szCs w:val="24"/>
+              </w:rPr>
               <w:t>Madon piirtyminen pelialustalle jatkui loputtomasti.</w:t>
             </w:r>
           </w:p>
@@ -3252,13 +3764,48 @@
           <w:tcPr>
             <w:tcW w:w="3114" w:type="dxa"/>
           </w:tcPr>
-          <w:p/>
+          <w:p>
+            <w:pPr>
+              <w:rPr>
+                <w:sz w:val="24"/>
+                <w:szCs w:val="24"/>
+              </w:rPr>
+            </w:pPr>
+            <w:r>
+              <w:rPr>
+                <w:sz w:val="24"/>
+                <w:szCs w:val="24"/>
+              </w:rPr>
+              <w:t>Koodista puuttui se funktio, joka päivittää pelialustaa jatkuvasti, jotta madon neliöt eivät jää näkyviin</w:t>
+            </w:r>
+            <w:r>
+              <w:rPr>
+                <w:sz w:val="24"/>
+                <w:szCs w:val="24"/>
+              </w:rPr>
+              <w:t xml:space="preserve"> muutakuin niissä kohdissa missä kuuluukin.</w:t>
+            </w:r>
+          </w:p>
         </w:tc>
         <w:tc>
           <w:tcPr>
             <w:tcW w:w="3114" w:type="dxa"/>
           </w:tcPr>
-          <w:p/>
+          <w:p>
+            <w:pPr>
+              <w:rPr>
+                <w:sz w:val="24"/>
+                <w:szCs w:val="24"/>
+              </w:rPr>
+            </w:pPr>
+            <w:r>
+              <w:rPr>
+                <w:sz w:val="24"/>
+                <w:szCs w:val="24"/>
+              </w:rPr>
+              <w:t>Lisäämällä korjaa-funktion, joka päivittää laudan aina sen jälkeen kun neliöt ovat siirtyneet.</w:t>
+            </w:r>
+          </w:p>
         </w:tc>
       </w:tr>
     </w:tbl>
@@ -3740,17 +4287,17 @@
     <w:lsdException w:name="Unresolved Mention" w:semiHidden="1" w:unhideWhenUsed="1"/>
     <w:lsdException w:name="Smart Link" w:semiHidden="1" w:unhideWhenUsed="1"/>
   </w:latentStyles>
-  <w:style w:type="paragraph" w:default="1" w:styleId="Normal">
+  <w:style w:type="paragraph" w:default="1" w:styleId="Normaali">
     <w:name w:val="Normal"/>
     <w:qFormat/>
   </w:style>
-  <w:style w:type="character" w:default="1" w:styleId="DefaultParagraphFont">
+  <w:style w:type="character" w:default="1" w:styleId="Kappaleenoletusfontti">
     <w:name w:val="Default Paragraph Font"/>
     <w:uiPriority w:val="1"/>
     <w:semiHidden/>
     <w:unhideWhenUsed/>
   </w:style>
-  <w:style w:type="table" w:default="1" w:styleId="TableNormal">
+  <w:style w:type="table" w:default="1" w:styleId="Normaalitaulukko">
     <w:name w:val="Normal Table"/>
     <w:uiPriority w:val="99"/>
     <w:semiHidden/>
@@ -3765,16 +4312,16 @@
       </w:tblCellMar>
     </w:tblPr>
   </w:style>
-  <w:style w:type="numbering" w:default="1" w:styleId="NoList">
+  <w:style w:type="numbering" w:default="1" w:styleId="Eiluetteloa">
     <w:name w:val="No List"/>
     <w:uiPriority w:val="99"/>
     <w:semiHidden/>
     <w:unhideWhenUsed/>
   </w:style>
-  <w:style w:type="paragraph" w:styleId="Header">
+  <w:style w:type="paragraph" w:styleId="Yltunniste">
     <w:name w:val="header"/>
-    <w:basedOn w:val="Normal"/>
-    <w:link w:val="HeaderChar"/>
+    <w:basedOn w:val="Normaali"/>
+    <w:link w:val="YltunnisteChar"/>
     <w:uiPriority w:val="99"/>
     <w:unhideWhenUsed/>
     <w:rsid w:val="0006148E"/>
@@ -3786,17 +4333,17 @@
       <w:spacing w:after="0" w:line="240" w:lineRule="auto"/>
     </w:pPr>
   </w:style>
-  <w:style w:type="character" w:customStyle="1" w:styleId="HeaderChar">
-    <w:name w:val="Header Char"/>
-    <w:basedOn w:val="DefaultParagraphFont"/>
-    <w:link w:val="Header"/>
+  <w:style w:type="character" w:customStyle="1" w:styleId="YltunnisteChar">
+    <w:name w:val="Ylätunniste Char"/>
+    <w:basedOn w:val="Kappaleenoletusfontti"/>
+    <w:link w:val="Yltunniste"/>
     <w:uiPriority w:val="99"/>
     <w:rsid w:val="0006148E"/>
   </w:style>
-  <w:style w:type="paragraph" w:styleId="Footer">
+  <w:style w:type="paragraph" w:styleId="Alatunniste">
     <w:name w:val="footer"/>
-    <w:basedOn w:val="Normal"/>
-    <w:link w:val="FooterChar"/>
+    <w:basedOn w:val="Normaali"/>
+    <w:link w:val="AlatunnisteChar"/>
     <w:uiPriority w:val="99"/>
     <w:unhideWhenUsed/>
     <w:rsid w:val="0006148E"/>
@@ -3808,16 +4355,16 @@
       <w:spacing w:after="0" w:line="240" w:lineRule="auto"/>
     </w:pPr>
   </w:style>
-  <w:style w:type="character" w:customStyle="1" w:styleId="FooterChar">
-    <w:name w:val="Footer Char"/>
-    <w:basedOn w:val="DefaultParagraphFont"/>
-    <w:link w:val="Footer"/>
+  <w:style w:type="character" w:customStyle="1" w:styleId="AlatunnisteChar">
+    <w:name w:val="Alatunniste Char"/>
+    <w:basedOn w:val="Kappaleenoletusfontti"/>
+    <w:link w:val="Alatunniste"/>
     <w:uiPriority w:val="99"/>
     <w:rsid w:val="0006148E"/>
   </w:style>
-  <w:style w:type="table" w:styleId="TableGrid">
+  <w:style w:type="table" w:styleId="TaulukkoRuudukko">
     <w:name w:val="Table Grid"/>
-    <w:basedOn w:val="TableNormal"/>
+    <w:basedOn w:val="Normaalitaulukko"/>
     <w:uiPriority w:val="39"/>
     <w:rsid w:val="0025136A"/>
     <w:pPr>

</xml_diff>

<commit_message>
Matopeli dokumentointi valmis/Leevi & Sanna/19.5.2021
</commit_message>
<xml_diff>
--- a/matopeli/matopeli_dokumentointi.docx
+++ b/matopeli/matopeli_dokumentointi.docx
@@ -403,70 +403,47 @@
           <w:szCs w:val="32"/>
           <w:u w:val="dotted"/>
         </w:rPr>
-        <w:t>-HTML</w:t>
-      </w:r>
-      <w:r>
-        <w:rPr>
-          <w:sz w:val="32"/>
-          <w:szCs w:val="32"/>
-          <w:u w:val="dotted"/>
-        </w:rPr>
-        <w:tab/>
-      </w:r>
-      <w:r>
-        <w:rPr>
-          <w:sz w:val="32"/>
-          <w:szCs w:val="32"/>
-          <w:u w:val="dotted"/>
-        </w:rPr>
-        <w:tab/>
-      </w:r>
-      <w:r>
-        <w:rPr>
-          <w:sz w:val="32"/>
-          <w:szCs w:val="32"/>
-          <w:u w:val="dotted"/>
-        </w:rPr>
-        <w:tab/>
-      </w:r>
-      <w:r>
-        <w:rPr>
-          <w:sz w:val="32"/>
-          <w:szCs w:val="32"/>
-          <w:u w:val="dotted"/>
-        </w:rPr>
-        <w:tab/>
-      </w:r>
-      <w:r>
-        <w:rPr>
-          <w:sz w:val="32"/>
-          <w:szCs w:val="32"/>
-          <w:u w:val="dotted"/>
-        </w:rPr>
-        <w:tab/>
-      </w:r>
-      <w:r>
-        <w:rPr>
-          <w:sz w:val="32"/>
-          <w:szCs w:val="32"/>
-          <w:u w:val="dotted"/>
-        </w:rPr>
-        <w:tab/>
-      </w:r>
-      <w:r>
-        <w:rPr>
-          <w:sz w:val="32"/>
-          <w:szCs w:val="32"/>
-          <w:u w:val="dotted"/>
-        </w:rPr>
-        <w:tab/>
-      </w:r>
-      <w:r>
-        <w:rPr>
-          <w:sz w:val="32"/>
-          <w:szCs w:val="32"/>
-          <w:u w:val="dotted"/>
-        </w:rPr>
+        <w:t>-Kaavio pelin kulusta</w:t>
+      </w:r>
+      <w:r>
+        <w:rPr>
+          <w:sz w:val="32"/>
+          <w:szCs w:val="32"/>
+          <w:u w:val="dotted"/>
+        </w:rPr>
+        <w:tab/>
+      </w:r>
+      <w:r>
+        <w:rPr>
+          <w:sz w:val="32"/>
+          <w:szCs w:val="32"/>
+          <w:u w:val="dotted"/>
+        </w:rPr>
+        <w:tab/>
+      </w:r>
+      <w:r>
+        <w:rPr>
+          <w:sz w:val="32"/>
+          <w:szCs w:val="32"/>
+          <w:u w:val="dotted"/>
+        </w:rPr>
+        <w:tab/>
+      </w:r>
+      <w:r>
+        <w:rPr>
+          <w:sz w:val="32"/>
+          <w:szCs w:val="32"/>
+          <w:u w:val="dotted"/>
+        </w:rPr>
+        <w:tab/>
+      </w:r>
+      <w:r>
+        <w:rPr>
+          <w:sz w:val="32"/>
+          <w:szCs w:val="32"/>
+          <w:u w:val="dotted"/>
+        </w:rPr>
+        <w:tab/>
         <w:t>2</w:t>
       </w:r>
     </w:p>
@@ -494,7 +471,7 @@
           <w:szCs w:val="32"/>
           <w:u w:val="dotted"/>
         </w:rPr>
-        <w:t>-CSS</w:t>
+        <w:t>-HTML</w:t>
       </w:r>
       <w:r>
         <w:rPr>
@@ -585,7 +562,15 @@
           <w:szCs w:val="32"/>
           <w:u w:val="dotted"/>
         </w:rPr>
-        <w:t>-Javascript</w:t>
+        <w:t>-CSS</w:t>
+      </w:r>
+      <w:r>
+        <w:rPr>
+          <w:sz w:val="32"/>
+          <w:szCs w:val="32"/>
+          <w:u w:val="dotted"/>
+        </w:rPr>
+        <w:tab/>
       </w:r>
       <w:r>
         <w:rPr>
@@ -666,65 +651,75 @@
         <w:rPr>
           <w:sz w:val="32"/>
           <w:szCs w:val="32"/>
+          <w:u w:val="dotted"/>
         </w:rPr>
         <w:t>-</w:t>
       </w:r>
-      <w:r>
-        <w:rPr>
-          <w:sz w:val="32"/>
-          <w:szCs w:val="32"/>
-          <w:u w:val="dotted"/>
-        </w:rPr>
-        <w:t>Mockups</w:t>
-      </w:r>
-      <w:r>
-        <w:rPr>
-          <w:sz w:val="32"/>
-          <w:szCs w:val="32"/>
-          <w:u w:val="dotted"/>
-        </w:rPr>
-        <w:tab/>
-      </w:r>
-      <w:r>
-        <w:rPr>
-          <w:sz w:val="32"/>
-          <w:szCs w:val="32"/>
-          <w:u w:val="dotted"/>
-        </w:rPr>
-        <w:tab/>
-      </w:r>
-      <w:r>
-        <w:rPr>
-          <w:sz w:val="32"/>
-          <w:szCs w:val="32"/>
-          <w:u w:val="dotted"/>
-        </w:rPr>
-        <w:tab/>
-      </w:r>
-      <w:r>
-        <w:rPr>
-          <w:sz w:val="32"/>
-          <w:szCs w:val="32"/>
-          <w:u w:val="dotted"/>
-        </w:rPr>
-        <w:tab/>
-      </w:r>
-      <w:r>
-        <w:rPr>
-          <w:sz w:val="32"/>
-          <w:szCs w:val="32"/>
-          <w:u w:val="dotted"/>
-        </w:rPr>
-        <w:tab/>
-      </w:r>
-      <w:r>
-        <w:rPr>
-          <w:sz w:val="32"/>
-          <w:szCs w:val="32"/>
-          <w:u w:val="dotted"/>
-        </w:rPr>
-        <w:tab/>
-        <w:t>4</w:t>
+      <w:proofErr w:type="spellStart"/>
+      <w:r>
+        <w:rPr>
+          <w:sz w:val="32"/>
+          <w:szCs w:val="32"/>
+          <w:u w:val="dotted"/>
+        </w:rPr>
+        <w:t>Javascript</w:t>
+      </w:r>
+      <w:proofErr w:type="spellEnd"/>
+      <w:r>
+        <w:rPr>
+          <w:sz w:val="32"/>
+          <w:szCs w:val="32"/>
+          <w:u w:val="dotted"/>
+        </w:rPr>
+        <w:tab/>
+      </w:r>
+      <w:r>
+        <w:rPr>
+          <w:sz w:val="32"/>
+          <w:szCs w:val="32"/>
+          <w:u w:val="dotted"/>
+        </w:rPr>
+        <w:tab/>
+      </w:r>
+      <w:r>
+        <w:rPr>
+          <w:sz w:val="32"/>
+          <w:szCs w:val="32"/>
+          <w:u w:val="dotted"/>
+        </w:rPr>
+        <w:tab/>
+      </w:r>
+      <w:r>
+        <w:rPr>
+          <w:sz w:val="32"/>
+          <w:szCs w:val="32"/>
+          <w:u w:val="dotted"/>
+        </w:rPr>
+        <w:tab/>
+      </w:r>
+      <w:r>
+        <w:rPr>
+          <w:sz w:val="32"/>
+          <w:szCs w:val="32"/>
+          <w:u w:val="dotted"/>
+        </w:rPr>
+        <w:tab/>
+      </w:r>
+      <w:r>
+        <w:rPr>
+          <w:sz w:val="32"/>
+          <w:szCs w:val="32"/>
+          <w:u w:val="dotted"/>
+        </w:rPr>
+        <w:tab/>
+      </w:r>
+      <w:r>
+        <w:rPr>
+          <w:sz w:val="32"/>
+          <w:szCs w:val="32"/>
+          <w:u w:val="dotted"/>
+        </w:rPr>
+        <w:t>3</w:t>
       </w:r>
     </w:p>
     <w:p>
@@ -744,64 +739,72 @@
           <w:szCs w:val="32"/>
         </w:rPr>
         <w:tab/>
+      </w:r>
+      <w:r>
+        <w:rPr>
+          <w:sz w:val="32"/>
+          <w:szCs w:val="32"/>
+        </w:rPr>
         <w:t>-</w:t>
       </w:r>
-      <w:r>
-        <w:rPr>
-          <w:sz w:val="32"/>
-          <w:szCs w:val="32"/>
-          <w:u w:val="dotted"/>
-        </w:rPr>
-        <w:t>Työnjako</w:t>
-      </w:r>
-      <w:r>
-        <w:rPr>
-          <w:sz w:val="32"/>
-          <w:szCs w:val="32"/>
-          <w:u w:val="dotted"/>
-        </w:rPr>
-        <w:tab/>
-      </w:r>
-      <w:r>
-        <w:rPr>
-          <w:sz w:val="32"/>
-          <w:szCs w:val="32"/>
-          <w:u w:val="dotted"/>
-        </w:rPr>
-        <w:tab/>
-      </w:r>
-      <w:r>
-        <w:rPr>
-          <w:sz w:val="32"/>
-          <w:szCs w:val="32"/>
-          <w:u w:val="dotted"/>
-        </w:rPr>
-        <w:tab/>
-      </w:r>
-      <w:r>
-        <w:rPr>
-          <w:sz w:val="32"/>
-          <w:szCs w:val="32"/>
-          <w:u w:val="dotted"/>
-        </w:rPr>
-        <w:tab/>
-      </w:r>
-      <w:r>
-        <w:rPr>
-          <w:sz w:val="32"/>
-          <w:szCs w:val="32"/>
-          <w:u w:val="dotted"/>
-        </w:rPr>
-        <w:tab/>
-      </w:r>
-      <w:r>
-        <w:rPr>
-          <w:sz w:val="32"/>
-          <w:szCs w:val="32"/>
-          <w:u w:val="dotted"/>
-        </w:rPr>
-        <w:tab/>
-        <w:t>5</w:t>
+      <w:proofErr w:type="spellStart"/>
+      <w:r>
+        <w:rPr>
+          <w:sz w:val="32"/>
+          <w:szCs w:val="32"/>
+          <w:u w:val="dotted"/>
+        </w:rPr>
+        <w:t>Mockups</w:t>
+      </w:r>
+      <w:proofErr w:type="spellEnd"/>
+      <w:r>
+        <w:rPr>
+          <w:sz w:val="32"/>
+          <w:szCs w:val="32"/>
+          <w:u w:val="dotted"/>
+        </w:rPr>
+        <w:tab/>
+      </w:r>
+      <w:r>
+        <w:rPr>
+          <w:sz w:val="32"/>
+          <w:szCs w:val="32"/>
+          <w:u w:val="dotted"/>
+        </w:rPr>
+        <w:tab/>
+      </w:r>
+      <w:r>
+        <w:rPr>
+          <w:sz w:val="32"/>
+          <w:szCs w:val="32"/>
+          <w:u w:val="dotted"/>
+        </w:rPr>
+        <w:tab/>
+      </w:r>
+      <w:r>
+        <w:rPr>
+          <w:sz w:val="32"/>
+          <w:szCs w:val="32"/>
+          <w:u w:val="dotted"/>
+        </w:rPr>
+        <w:tab/>
+      </w:r>
+      <w:r>
+        <w:rPr>
+          <w:sz w:val="32"/>
+          <w:szCs w:val="32"/>
+          <w:u w:val="dotted"/>
+        </w:rPr>
+        <w:tab/>
+      </w:r>
+      <w:r>
+        <w:rPr>
+          <w:sz w:val="32"/>
+          <w:szCs w:val="32"/>
+          <w:u w:val="dotted"/>
+        </w:rPr>
+        <w:tab/>
+        <w:t>4</w:t>
       </w:r>
     </w:p>
     <w:p>
@@ -819,58 +822,66 @@
         <w:rPr>
           <w:sz w:val="32"/>
           <w:szCs w:val="32"/>
-          <w:u w:val="dotted"/>
-        </w:rPr>
-        <w:t>Valmis peli</w:t>
-      </w:r>
-      <w:r>
-        <w:rPr>
-          <w:sz w:val="32"/>
-          <w:szCs w:val="32"/>
-          <w:u w:val="dotted"/>
-        </w:rPr>
-        <w:tab/>
-      </w:r>
-      <w:r>
-        <w:rPr>
-          <w:sz w:val="32"/>
-          <w:szCs w:val="32"/>
-          <w:u w:val="dotted"/>
-        </w:rPr>
-        <w:tab/>
-      </w:r>
-      <w:r>
-        <w:rPr>
-          <w:sz w:val="32"/>
-          <w:szCs w:val="32"/>
-          <w:u w:val="dotted"/>
-        </w:rPr>
-        <w:tab/>
-      </w:r>
-      <w:r>
-        <w:rPr>
-          <w:sz w:val="32"/>
-          <w:szCs w:val="32"/>
-          <w:u w:val="dotted"/>
-        </w:rPr>
-        <w:tab/>
-      </w:r>
-      <w:r>
-        <w:rPr>
-          <w:sz w:val="32"/>
-          <w:szCs w:val="32"/>
-          <w:u w:val="dotted"/>
-        </w:rPr>
-        <w:tab/>
-      </w:r>
-      <w:r>
-        <w:rPr>
-          <w:sz w:val="32"/>
-          <w:szCs w:val="32"/>
-          <w:u w:val="dotted"/>
-        </w:rPr>
-        <w:tab/>
-        <w:t>6</w:t>
+        </w:rPr>
+        <w:tab/>
+        <w:t>-</w:t>
+      </w:r>
+      <w:r>
+        <w:rPr>
+          <w:sz w:val="32"/>
+          <w:szCs w:val="32"/>
+          <w:u w:val="dotted"/>
+        </w:rPr>
+        <w:t>Työnjako</w:t>
+      </w:r>
+      <w:r>
+        <w:rPr>
+          <w:sz w:val="32"/>
+          <w:szCs w:val="32"/>
+          <w:u w:val="dotted"/>
+        </w:rPr>
+        <w:tab/>
+      </w:r>
+      <w:r>
+        <w:rPr>
+          <w:sz w:val="32"/>
+          <w:szCs w:val="32"/>
+          <w:u w:val="dotted"/>
+        </w:rPr>
+        <w:tab/>
+      </w:r>
+      <w:r>
+        <w:rPr>
+          <w:sz w:val="32"/>
+          <w:szCs w:val="32"/>
+          <w:u w:val="dotted"/>
+        </w:rPr>
+        <w:tab/>
+      </w:r>
+      <w:r>
+        <w:rPr>
+          <w:sz w:val="32"/>
+          <w:szCs w:val="32"/>
+          <w:u w:val="dotted"/>
+        </w:rPr>
+        <w:tab/>
+      </w:r>
+      <w:r>
+        <w:rPr>
+          <w:sz w:val="32"/>
+          <w:szCs w:val="32"/>
+          <w:u w:val="dotted"/>
+        </w:rPr>
+        <w:tab/>
+      </w:r>
+      <w:r>
+        <w:rPr>
+          <w:sz w:val="32"/>
+          <w:szCs w:val="32"/>
+          <w:u w:val="dotted"/>
+        </w:rPr>
+        <w:tab/>
+        <w:t>5</w:t>
       </w:r>
     </w:p>
     <w:p>
@@ -888,79 +899,57 @@
         <w:rPr>
           <w:sz w:val="32"/>
           <w:szCs w:val="32"/>
-        </w:rPr>
-        <w:tab/>
-      </w:r>
-      <w:r>
-        <w:rPr>
-          <w:sz w:val="32"/>
-          <w:szCs w:val="32"/>
-          <w:u w:val="dotted"/>
-        </w:rPr>
-        <w:t>-Kuvat</w:t>
-      </w:r>
-      <w:r>
-        <w:rPr>
-          <w:sz w:val="32"/>
-          <w:szCs w:val="32"/>
-          <w:u w:val="dotted"/>
-        </w:rPr>
-        <w:tab/>
-      </w:r>
-      <w:r>
-        <w:rPr>
-          <w:sz w:val="32"/>
-          <w:szCs w:val="32"/>
-          <w:u w:val="dotted"/>
-        </w:rPr>
-        <w:tab/>
-      </w:r>
-      <w:r>
-        <w:rPr>
-          <w:sz w:val="32"/>
-          <w:szCs w:val="32"/>
-          <w:u w:val="dotted"/>
-        </w:rPr>
-        <w:tab/>
-      </w:r>
-      <w:r>
-        <w:rPr>
-          <w:sz w:val="32"/>
-          <w:szCs w:val="32"/>
-          <w:u w:val="dotted"/>
-        </w:rPr>
-        <w:tab/>
-      </w:r>
-      <w:r>
-        <w:rPr>
-          <w:sz w:val="32"/>
-          <w:szCs w:val="32"/>
-          <w:u w:val="dotted"/>
-        </w:rPr>
-        <w:tab/>
-      </w:r>
-      <w:r>
-        <w:rPr>
-          <w:sz w:val="32"/>
-          <w:szCs w:val="32"/>
-          <w:u w:val="dotted"/>
-        </w:rPr>
-        <w:tab/>
-      </w:r>
-      <w:r>
-        <w:rPr>
-          <w:sz w:val="32"/>
-          <w:szCs w:val="32"/>
-          <w:u w:val="dotted"/>
-        </w:rPr>
-        <w:tab/>
-      </w:r>
-      <w:r>
-        <w:rPr>
-          <w:sz w:val="32"/>
-          <w:szCs w:val="32"/>
-          <w:u w:val="dotted"/>
-        </w:rPr>
+          <w:u w:val="dotted"/>
+        </w:rPr>
+        <w:t>Valmis peli</w:t>
+      </w:r>
+      <w:r>
+        <w:rPr>
+          <w:sz w:val="32"/>
+          <w:szCs w:val="32"/>
+          <w:u w:val="dotted"/>
+        </w:rPr>
+        <w:tab/>
+      </w:r>
+      <w:r>
+        <w:rPr>
+          <w:sz w:val="32"/>
+          <w:szCs w:val="32"/>
+          <w:u w:val="dotted"/>
+        </w:rPr>
+        <w:tab/>
+      </w:r>
+      <w:r>
+        <w:rPr>
+          <w:sz w:val="32"/>
+          <w:szCs w:val="32"/>
+          <w:u w:val="dotted"/>
+        </w:rPr>
+        <w:tab/>
+      </w:r>
+      <w:r>
+        <w:rPr>
+          <w:sz w:val="32"/>
+          <w:szCs w:val="32"/>
+          <w:u w:val="dotted"/>
+        </w:rPr>
+        <w:tab/>
+      </w:r>
+      <w:r>
+        <w:rPr>
+          <w:sz w:val="32"/>
+          <w:szCs w:val="32"/>
+          <w:u w:val="dotted"/>
+        </w:rPr>
+        <w:tab/>
+      </w:r>
+      <w:r>
+        <w:rPr>
+          <w:sz w:val="32"/>
+          <w:szCs w:val="32"/>
+          <w:u w:val="dotted"/>
+        </w:rPr>
+        <w:tab/>
         <w:t>6</w:t>
       </w:r>
     </w:p>
@@ -988,79 +977,71 @@
           <w:szCs w:val="32"/>
           <w:u w:val="dotted"/>
         </w:rPr>
-        <w:t>-</w:t>
-      </w:r>
-      <w:r>
-        <w:rPr>
-          <w:sz w:val="32"/>
-          <w:szCs w:val="32"/>
-          <w:u w:val="dotted"/>
-        </w:rPr>
-        <w:t>Pelin t</w:t>
-      </w:r>
-      <w:r>
-        <w:rPr>
-          <w:sz w:val="32"/>
-          <w:szCs w:val="32"/>
-          <w:u w:val="dotted"/>
-        </w:rPr>
-        <w:t>estaus</w:t>
-      </w:r>
-      <w:r>
-        <w:rPr>
-          <w:sz w:val="32"/>
-          <w:szCs w:val="32"/>
-          <w:u w:val="dotted"/>
-        </w:rPr>
-        <w:tab/>
-      </w:r>
-      <w:r>
-        <w:rPr>
-          <w:sz w:val="32"/>
-          <w:szCs w:val="32"/>
-          <w:u w:val="dotted"/>
-        </w:rPr>
-        <w:tab/>
-      </w:r>
-      <w:r>
-        <w:rPr>
-          <w:sz w:val="32"/>
-          <w:szCs w:val="32"/>
-          <w:u w:val="dotted"/>
-        </w:rPr>
-        <w:tab/>
-      </w:r>
-      <w:r>
-        <w:rPr>
-          <w:sz w:val="32"/>
-          <w:szCs w:val="32"/>
-          <w:u w:val="dotted"/>
-        </w:rPr>
-        <w:tab/>
-      </w:r>
-      <w:r>
-        <w:rPr>
-          <w:sz w:val="32"/>
-          <w:szCs w:val="32"/>
-          <w:u w:val="dotted"/>
-        </w:rPr>
-        <w:tab/>
-      </w:r>
-      <w:r>
-        <w:rPr>
-          <w:sz w:val="32"/>
-          <w:szCs w:val="32"/>
-          <w:u w:val="dotted"/>
-        </w:rPr>
-        <w:tab/>
-      </w:r>
-      <w:r>
-        <w:rPr>
-          <w:sz w:val="32"/>
-          <w:szCs w:val="32"/>
-          <w:u w:val="dotted"/>
-        </w:rPr>
-        <w:t>7</w:t>
+        <w:t>-Kuvat</w:t>
+      </w:r>
+      <w:r>
+        <w:rPr>
+          <w:sz w:val="32"/>
+          <w:szCs w:val="32"/>
+          <w:u w:val="dotted"/>
+        </w:rPr>
+        <w:tab/>
+      </w:r>
+      <w:r>
+        <w:rPr>
+          <w:sz w:val="32"/>
+          <w:szCs w:val="32"/>
+          <w:u w:val="dotted"/>
+        </w:rPr>
+        <w:tab/>
+      </w:r>
+      <w:r>
+        <w:rPr>
+          <w:sz w:val="32"/>
+          <w:szCs w:val="32"/>
+          <w:u w:val="dotted"/>
+        </w:rPr>
+        <w:tab/>
+      </w:r>
+      <w:r>
+        <w:rPr>
+          <w:sz w:val="32"/>
+          <w:szCs w:val="32"/>
+          <w:u w:val="dotted"/>
+        </w:rPr>
+        <w:tab/>
+      </w:r>
+      <w:r>
+        <w:rPr>
+          <w:sz w:val="32"/>
+          <w:szCs w:val="32"/>
+          <w:u w:val="dotted"/>
+        </w:rPr>
+        <w:tab/>
+      </w:r>
+      <w:r>
+        <w:rPr>
+          <w:sz w:val="32"/>
+          <w:szCs w:val="32"/>
+          <w:u w:val="dotted"/>
+        </w:rPr>
+        <w:tab/>
+      </w:r>
+      <w:r>
+        <w:rPr>
+          <w:sz w:val="32"/>
+          <w:szCs w:val="32"/>
+          <w:u w:val="dotted"/>
+        </w:rPr>
+        <w:tab/>
+      </w:r>
+      <w:r>
+        <w:rPr>
+          <w:sz w:val="32"/>
+          <w:szCs w:val="32"/>
+          <w:u w:val="dotted"/>
+        </w:rPr>
+        <w:t>6</w:t>
       </w:r>
     </w:p>
     <w:p>
@@ -1087,55 +1068,79 @@
           <w:szCs w:val="32"/>
           <w:u w:val="dotted"/>
         </w:rPr>
-        <w:t>-Ongelmat peliä luodessa</w:t>
-      </w:r>
-      <w:r>
-        <w:rPr>
-          <w:sz w:val="32"/>
-          <w:szCs w:val="32"/>
-          <w:u w:val="dotted"/>
-        </w:rPr>
-        <w:tab/>
-      </w:r>
-      <w:r>
-        <w:rPr>
-          <w:sz w:val="32"/>
-          <w:szCs w:val="32"/>
-          <w:u w:val="dotted"/>
-        </w:rPr>
-        <w:tab/>
-      </w:r>
-      <w:r>
-        <w:rPr>
-          <w:sz w:val="32"/>
-          <w:szCs w:val="32"/>
-          <w:u w:val="dotted"/>
-        </w:rPr>
-        <w:tab/>
-      </w:r>
-      <w:r>
-        <w:rPr>
-          <w:sz w:val="32"/>
-          <w:szCs w:val="32"/>
-          <w:u w:val="dotted"/>
-        </w:rPr>
-        <w:tab/>
-      </w:r>
-      <w:r>
-        <w:rPr>
-          <w:sz w:val="32"/>
-          <w:szCs w:val="32"/>
-          <w:u w:val="dotted"/>
-        </w:rPr>
-        <w:tab/>
-      </w:r>
-      <w:r>
-        <w:rPr>
-          <w:sz w:val="32"/>
-          <w:szCs w:val="32"/>
-          <w:u w:val="dotted"/>
-        </w:rPr>
-        <w:t>8</w:t>
+        <w:t>-</w:t>
+      </w:r>
+      <w:r>
+        <w:rPr>
+          <w:sz w:val="32"/>
+          <w:szCs w:val="32"/>
+          <w:u w:val="dotted"/>
+        </w:rPr>
+        <w:t>Pelin t</w:t>
+      </w:r>
+      <w:r>
+        <w:rPr>
+          <w:sz w:val="32"/>
+          <w:szCs w:val="32"/>
+          <w:u w:val="dotted"/>
+        </w:rPr>
+        <w:t>estaus</w:t>
+      </w:r>
+      <w:r>
+        <w:rPr>
+          <w:sz w:val="32"/>
+          <w:szCs w:val="32"/>
+          <w:u w:val="dotted"/>
+        </w:rPr>
+        <w:tab/>
+      </w:r>
+      <w:r>
+        <w:rPr>
+          <w:sz w:val="32"/>
+          <w:szCs w:val="32"/>
+          <w:u w:val="dotted"/>
+        </w:rPr>
+        <w:tab/>
+      </w:r>
+      <w:r>
+        <w:rPr>
+          <w:sz w:val="32"/>
+          <w:szCs w:val="32"/>
+          <w:u w:val="dotted"/>
+        </w:rPr>
+        <w:tab/>
+      </w:r>
+      <w:r>
+        <w:rPr>
+          <w:sz w:val="32"/>
+          <w:szCs w:val="32"/>
+          <w:u w:val="dotted"/>
+        </w:rPr>
+        <w:tab/>
+      </w:r>
+      <w:r>
+        <w:rPr>
+          <w:sz w:val="32"/>
+          <w:szCs w:val="32"/>
+          <w:u w:val="dotted"/>
+        </w:rPr>
+        <w:tab/>
+      </w:r>
+      <w:r>
+        <w:rPr>
+          <w:sz w:val="32"/>
+          <w:szCs w:val="32"/>
+          <w:u w:val="dotted"/>
+        </w:rPr>
+        <w:tab/>
+      </w:r>
+      <w:r>
+        <w:rPr>
+          <w:sz w:val="32"/>
+          <w:szCs w:val="32"/>
+          <w:u w:val="dotted"/>
+        </w:rPr>
+        <w:t>7</w:t>
       </w:r>
     </w:p>
     <w:p>
@@ -1162,71 +1167,55 @@
           <w:szCs w:val="32"/>
           <w:u w:val="dotted"/>
         </w:rPr>
-        <w:t>-</w:t>
-      </w:r>
-      <w:r>
-        <w:rPr>
-          <w:sz w:val="32"/>
-          <w:szCs w:val="32"/>
-          <w:u w:val="dotted"/>
-        </w:rPr>
-        <w:t>Pelissä h</w:t>
-      </w:r>
-      <w:r>
-        <w:rPr>
-          <w:sz w:val="32"/>
-          <w:szCs w:val="32"/>
-          <w:u w:val="dotted"/>
-        </w:rPr>
-        <w:t xml:space="preserve">avaitut </w:t>
-      </w:r>
-      <w:r>
-        <w:rPr>
-          <w:sz w:val="32"/>
-          <w:szCs w:val="32"/>
-          <w:u w:val="dotted"/>
-        </w:rPr>
-        <w:t>kehityksen kohteet</w:t>
-      </w:r>
-      <w:r>
-        <w:rPr>
-          <w:sz w:val="32"/>
-          <w:szCs w:val="32"/>
-          <w:u w:val="dotted"/>
-        </w:rPr>
-        <w:tab/>
-      </w:r>
-      <w:r>
-        <w:rPr>
-          <w:sz w:val="32"/>
-          <w:szCs w:val="32"/>
-          <w:u w:val="dotted"/>
-        </w:rPr>
-        <w:tab/>
-      </w:r>
-      <w:r>
-        <w:rPr>
-          <w:sz w:val="32"/>
-          <w:szCs w:val="32"/>
-          <w:u w:val="dotted"/>
-        </w:rPr>
-        <w:tab/>
-      </w:r>
-      <w:r>
-        <w:rPr>
-          <w:sz w:val="32"/>
-          <w:szCs w:val="32"/>
-          <w:u w:val="dotted"/>
-        </w:rPr>
-        <w:tab/>
-      </w:r>
-      <w:r>
-        <w:rPr>
-          <w:sz w:val="32"/>
-          <w:szCs w:val="32"/>
-          <w:u w:val="dotted"/>
-        </w:rPr>
-        <w:t>9</w:t>
+        <w:t>-Ongelmat peliä luodessa</w:t>
+      </w:r>
+      <w:r>
+        <w:rPr>
+          <w:sz w:val="32"/>
+          <w:szCs w:val="32"/>
+          <w:u w:val="dotted"/>
+        </w:rPr>
+        <w:tab/>
+      </w:r>
+      <w:r>
+        <w:rPr>
+          <w:sz w:val="32"/>
+          <w:szCs w:val="32"/>
+          <w:u w:val="dotted"/>
+        </w:rPr>
+        <w:tab/>
+      </w:r>
+      <w:r>
+        <w:rPr>
+          <w:sz w:val="32"/>
+          <w:szCs w:val="32"/>
+          <w:u w:val="dotted"/>
+        </w:rPr>
+        <w:tab/>
+      </w:r>
+      <w:r>
+        <w:rPr>
+          <w:sz w:val="32"/>
+          <w:szCs w:val="32"/>
+          <w:u w:val="dotted"/>
+        </w:rPr>
+        <w:tab/>
+      </w:r>
+      <w:r>
+        <w:rPr>
+          <w:sz w:val="32"/>
+          <w:szCs w:val="32"/>
+          <w:u w:val="dotted"/>
+        </w:rPr>
+        <w:tab/>
+      </w:r>
+      <w:r>
+        <w:rPr>
+          <w:sz w:val="32"/>
+          <w:szCs w:val="32"/>
+          <w:u w:val="dotted"/>
+        </w:rPr>
+        <w:t>8</w:t>
       </w:r>
     </w:p>
     <w:p>
@@ -1244,6 +1233,97 @@
         <w:rPr>
           <w:sz w:val="32"/>
           <w:szCs w:val="32"/>
+        </w:rPr>
+        <w:tab/>
+      </w:r>
+      <w:r>
+        <w:rPr>
+          <w:sz w:val="32"/>
+          <w:szCs w:val="32"/>
+          <w:u w:val="dotted"/>
+        </w:rPr>
+        <w:t>-</w:t>
+      </w:r>
+      <w:r>
+        <w:rPr>
+          <w:sz w:val="32"/>
+          <w:szCs w:val="32"/>
+          <w:u w:val="dotted"/>
+        </w:rPr>
+        <w:t>Pelissä h</w:t>
+      </w:r>
+      <w:r>
+        <w:rPr>
+          <w:sz w:val="32"/>
+          <w:szCs w:val="32"/>
+          <w:u w:val="dotted"/>
+        </w:rPr>
+        <w:t xml:space="preserve">avaitut </w:t>
+      </w:r>
+      <w:r>
+        <w:rPr>
+          <w:sz w:val="32"/>
+          <w:szCs w:val="32"/>
+          <w:u w:val="dotted"/>
+        </w:rPr>
+        <w:t>kehityksen kohteet</w:t>
+      </w:r>
+      <w:r>
+        <w:rPr>
+          <w:sz w:val="32"/>
+          <w:szCs w:val="32"/>
+          <w:u w:val="dotted"/>
+        </w:rPr>
+        <w:tab/>
+      </w:r>
+      <w:r>
+        <w:rPr>
+          <w:sz w:val="32"/>
+          <w:szCs w:val="32"/>
+          <w:u w:val="dotted"/>
+        </w:rPr>
+        <w:tab/>
+      </w:r>
+      <w:r>
+        <w:rPr>
+          <w:sz w:val="32"/>
+          <w:szCs w:val="32"/>
+          <w:u w:val="dotted"/>
+        </w:rPr>
+        <w:tab/>
+      </w:r>
+      <w:r>
+        <w:rPr>
+          <w:sz w:val="32"/>
+          <w:szCs w:val="32"/>
+          <w:u w:val="dotted"/>
+        </w:rPr>
+        <w:tab/>
+      </w:r>
+      <w:r>
+        <w:rPr>
+          <w:sz w:val="32"/>
+          <w:szCs w:val="32"/>
+          <w:u w:val="dotted"/>
+        </w:rPr>
+        <w:t>9</w:t>
+      </w:r>
+    </w:p>
+    <w:p>
+      <w:pPr>
+        <w:tabs>
+          <w:tab w:val="left" w:pos="426"/>
+        </w:tabs>
+        <w:rPr>
+          <w:sz w:val="32"/>
+          <w:szCs w:val="32"/>
+          <w:u w:val="dotted"/>
+        </w:rPr>
+      </w:pPr>
+      <w:r>
+        <w:rPr>
+          <w:sz w:val="32"/>
+          <w:szCs w:val="32"/>
           <w:u w:val="dotted"/>
         </w:rPr>
         <w:br w:type="page"/>
@@ -1297,47 +1377,18 @@
       </w:pPr>
       <w:r>
         <w:rPr>
-          <w:sz w:val="24"/>
-          <w:szCs w:val="24"/>
-        </w:rPr>
-        <w:t>Suunnitelmana on luoda perinteinen matopeli, jossa pelialusta on musta mutta muuten peli olisi melko värikäs. Tarkoitus oli luoda pelistä samantyyppinen kuin alkuperäinen matopeli Nokian 3310 puhelimessa ja sitä aiemmissa malleissa. Eli pelissä on reunat joihin osuessa häviää pelin. 3410 mallista eteenpäin peliin tuli uusi ulottuvuus, että seinien läpi pystyy mennä ja ilmestyä pelialustan toiselta reunalta,</w:t>
-      </w:r>
-      <w:r>
-        <w:rPr>
-          <w:sz w:val="24"/>
-          <w:szCs w:val="24"/>
-        </w:rPr>
-        <w:t xml:space="preserve"> jolloin ainoa tapa hävitä peli oli törmätä itseensä,</w:t>
-      </w:r>
-      <w:r>
-        <w:rPr>
-          <w:sz w:val="24"/>
-          <w:szCs w:val="24"/>
-        </w:rPr>
-        <w:t xml:space="preserve"> mutta sitä mahdollisuutta ei ollut tarkoitus tähän meidän peliin luoda.</w:t>
-      </w:r>
-    </w:p>
-    <w:p>
-      <w:pPr>
-        <w:rPr>
-          <w:sz w:val="28"/>
-          <w:szCs w:val="28"/>
-        </w:rPr>
-      </w:pPr>
-      <w:r>
-        <w:rPr>
           <w:noProof/>
           <w:sz w:val="24"/>
           <w:szCs w:val="24"/>
         </w:rPr>
         <w:drawing>
-          <wp:anchor distT="0" distB="0" distL="114300" distR="114300" simplePos="0" relativeHeight="251658240" behindDoc="1" locked="0" layoutInCell="1" allowOverlap="1" wp14:anchorId="10228EBF" wp14:editId="46B82071">
+          <wp:anchor distT="0" distB="0" distL="114300" distR="114300" simplePos="0" relativeHeight="251658240" behindDoc="1" locked="0" layoutInCell="1" allowOverlap="1" wp14:anchorId="10228EBF" wp14:editId="035CC1BA">
             <wp:simplePos x="0" y="0"/>
             <wp:positionH relativeFrom="column">
-              <wp:posOffset>-19050</wp:posOffset>
+              <wp:posOffset>0</wp:posOffset>
             </wp:positionH>
             <wp:positionV relativeFrom="page">
-              <wp:posOffset>4312920</wp:posOffset>
+              <wp:posOffset>3747770</wp:posOffset>
             </wp:positionV>
             <wp:extent cx="3566160" cy="2297430"/>
             <wp:effectExtent l="0" t="0" r="0" b="7620"/>
@@ -1393,14 +1444,59 @@
           </wp:anchor>
         </w:drawing>
       </w:r>
-    </w:p>
-    <w:p>
-      <w:pPr>
-        <w:rPr>
-          <w:sz w:val="24"/>
-          <w:szCs w:val="24"/>
-        </w:rPr>
-      </w:pPr>
+      <w:r>
+        <w:rPr>
+          <w:sz w:val="24"/>
+          <w:szCs w:val="24"/>
+        </w:rPr>
+        <w:t xml:space="preserve">Suunnitelmana on luoda perinteinen matopeli, jossa pelialusta on musta mutta muuten peli olisi melko värikäs. Tarkoitus oli luoda pelistä samantyyppinen kuin alkuperäinen matopeli Nokian 3310 puhelimessa ja sitä aiemmissa malleissa. Eli pelissä on </w:t>
+      </w:r>
+      <w:proofErr w:type="gramStart"/>
+      <w:r>
+        <w:rPr>
+          <w:sz w:val="24"/>
+          <w:szCs w:val="24"/>
+        </w:rPr>
+        <w:t>reunat</w:t>
+      </w:r>
+      <w:proofErr w:type="gramEnd"/>
+      <w:r>
+        <w:rPr>
+          <w:sz w:val="24"/>
+          <w:szCs w:val="24"/>
+        </w:rPr>
+        <w:t xml:space="preserve"> joihin osuessa häviää pelin. 3410 mallista eteenpäin peliin tuli uusi ulottuvuus, että seinien läpi pystyy mennä ja ilmestyä pelialustan toiselta reunalta,</w:t>
+      </w:r>
+      <w:r>
+        <w:rPr>
+          <w:sz w:val="24"/>
+          <w:szCs w:val="24"/>
+        </w:rPr>
+        <w:t xml:space="preserve"> jolloin ainoa tapa hävitä peli oli törmätä itseensä,</w:t>
+      </w:r>
+      <w:r>
+        <w:rPr>
+          <w:sz w:val="24"/>
+          <w:szCs w:val="24"/>
+        </w:rPr>
+        <w:t xml:space="preserve"> mutta sitä mahdollisuutta ei ollut tarkoitus tähän meidän </w:t>
+      </w:r>
+      <w:proofErr w:type="gramStart"/>
+      <w:r>
+        <w:rPr>
+          <w:sz w:val="24"/>
+          <w:szCs w:val="24"/>
+        </w:rPr>
+        <w:t>peliin</w:t>
+      </w:r>
+      <w:proofErr w:type="gramEnd"/>
+      <w:r>
+        <w:rPr>
+          <w:sz w:val="24"/>
+          <w:szCs w:val="24"/>
+        </w:rPr>
+        <w:t xml:space="preserve"> luoda.</w:t>
+      </w:r>
     </w:p>
     <w:p>
       <w:pPr>
@@ -1416,6 +1512,14 @@
         </w:rPr>
         <w:t>(inspiraatiokuva)</w:t>
       </w:r>
+    </w:p>
+    <w:p>
+      <w:pPr>
+        <w:rPr>
+          <w:sz w:val="24"/>
+          <w:szCs w:val="24"/>
+        </w:rPr>
+      </w:pPr>
     </w:p>
     <w:p>
       <w:pPr>
@@ -1424,20 +1528,75 @@
           <w:szCs w:val="28"/>
         </w:rPr>
       </w:pPr>
-    </w:p>
-    <w:p>
-      <w:pPr>
+      <w:r>
         <w:rPr>
           <w:sz w:val="28"/>
           <w:szCs w:val="28"/>
         </w:rPr>
-      </w:pPr>
-      <w:r>
+        <w:t>Kaavio pelin kulusta</w:t>
+      </w:r>
+    </w:p>
+    <w:p>
+      <w:pPr>
         <w:rPr>
           <w:sz w:val="28"/>
           <w:szCs w:val="28"/>
         </w:rPr>
-        <w:t>HTML</w:t>
+      </w:pPr>
+      <w:r>
+        <w:rPr>
+          <w:noProof/>
+          <w:sz w:val="32"/>
+          <w:szCs w:val="32"/>
+        </w:rPr>
+        <w:drawing>
+          <wp:inline distT="0" distB="0" distL="0" distR="0" wp14:anchorId="18772254" wp14:editId="407D6651">
+            <wp:extent cx="5245100" cy="2693282"/>
+            <wp:effectExtent l="0" t="0" r="0" b="0"/>
+            <wp:docPr id="4" name="Picture 4"/>
+            <wp:cNvGraphicFramePr>
+              <a:graphicFrameLocks xmlns:a="http://schemas.openxmlformats.org/drawingml/2006/main" noChangeAspect="1"/>
+            </wp:cNvGraphicFramePr>
+            <a:graphic xmlns:a="http://schemas.openxmlformats.org/drawingml/2006/main">
+              <a:graphicData uri="http://schemas.openxmlformats.org/drawingml/2006/picture">
+                <pic:pic xmlns:pic="http://schemas.openxmlformats.org/drawingml/2006/picture">
+                  <pic:nvPicPr>
+                    <pic:cNvPr id="0" name="Picture 1"/>
+                    <pic:cNvPicPr>
+                      <a:picLocks noChangeAspect="1" noChangeArrowheads="1"/>
+                    </pic:cNvPicPr>
+                  </pic:nvPicPr>
+                  <pic:blipFill>
+                    <a:blip r:embed="rId7">
+                      <a:extLst>
+                        <a:ext uri="{28A0092B-C50C-407E-A947-70E740481C1C}">
+                          <a14:useLocalDpi xmlns:a14="http://schemas.microsoft.com/office/drawing/2010/main" val="0"/>
+                        </a:ext>
+                      </a:extLst>
+                    </a:blip>
+                    <a:srcRect/>
+                    <a:stretch>
+                      <a:fillRect/>
+                    </a:stretch>
+                  </pic:blipFill>
+                  <pic:spPr bwMode="auto">
+                    <a:xfrm>
+                      <a:off x="0" y="0"/>
+                      <a:ext cx="5364596" cy="2754642"/>
+                    </a:xfrm>
+                    <a:prstGeom prst="rect">
+                      <a:avLst/>
+                    </a:prstGeom>
+                    <a:noFill/>
+                    <a:ln>
+                      <a:noFill/>
+                    </a:ln>
+                  </pic:spPr>
+                </pic:pic>
+              </a:graphicData>
+            </a:graphic>
+          </wp:inline>
+        </w:drawing>
       </w:r>
     </w:p>
     <w:p>
@@ -1447,191 +1606,281 @@
           <w:szCs w:val="28"/>
         </w:rPr>
       </w:pPr>
-    </w:p>
-    <w:p>
-      <w:pPr>
-        <w:rPr>
-          <w:sz w:val="24"/>
-          <w:szCs w:val="24"/>
-        </w:rPr>
-      </w:pPr>
-      <w:r>
-        <w:rPr>
-          <w:sz w:val="24"/>
-          <w:szCs w:val="24"/>
-        </w:rPr>
-        <w:t>HTML-sivulla</w:t>
-      </w:r>
-      <w:r>
-        <w:rPr>
-          <w:sz w:val="24"/>
-          <w:szCs w:val="24"/>
-        </w:rPr>
-        <w:t xml:space="preserve"> luodaan web-sivu jolla peli on. HTML-tiedostossa</w:t>
-      </w:r>
-      <w:r>
-        <w:rPr>
-          <w:sz w:val="24"/>
-          <w:szCs w:val="24"/>
-        </w:rPr>
-        <w:t xml:space="preserve"> on linkit haluttuihin CSS ja Javascript tiedostoihimme, jotta saamme peliin luomamme muotoilut ja funktiot pelin toimivuutta varten. Luomme pelialustan</w:t>
-      </w:r>
-      <w:r>
-        <w:rPr>
-          <w:sz w:val="24"/>
-          <w:szCs w:val="24"/>
-        </w:rPr>
-        <w:t xml:space="preserve"> ja määrittelemme sen koon</w:t>
-      </w:r>
-      <w:r>
-        <w:rPr>
-          <w:sz w:val="24"/>
-          <w:szCs w:val="24"/>
-        </w:rPr>
-        <w:t xml:space="preserve"> jolla matomme tulee liikkumaan. Sen lisäksi luomme sivulle </w:t>
-      </w:r>
-      <w:r>
-        <w:rPr>
-          <w:sz w:val="24"/>
-          <w:szCs w:val="24"/>
-        </w:rPr>
-        <w:t xml:space="preserve">tekstikentät, joihin tulee pelin sen hetkiset pisteet, sekä huippupisteet </w:t>
-      </w:r>
-      <w:r>
-        <w:rPr>
-          <w:sz w:val="24"/>
-          <w:szCs w:val="24"/>
-        </w:rPr>
-        <w:t>jo</w:t>
-      </w:r>
-      <w:r>
-        <w:rPr>
-          <w:sz w:val="24"/>
-          <w:szCs w:val="24"/>
-        </w:rPr>
-        <w:t>t</w:t>
-      </w:r>
-      <w:r>
-        <w:rPr>
-          <w:sz w:val="24"/>
-          <w:szCs w:val="24"/>
-        </w:rPr>
-        <w:t>ka kasva</w:t>
-      </w:r>
-      <w:r>
-        <w:rPr>
-          <w:sz w:val="24"/>
-          <w:szCs w:val="24"/>
-        </w:rPr>
-        <w:t>vat</w:t>
-      </w:r>
-      <w:r>
-        <w:rPr>
-          <w:sz w:val="24"/>
-          <w:szCs w:val="24"/>
-        </w:rPr>
-        <w:t xml:space="preserve"> aina kun mato syö ruoan</w:t>
-      </w:r>
-      <w:r>
-        <w:rPr>
-          <w:sz w:val="24"/>
-          <w:szCs w:val="24"/>
-        </w:rPr>
-        <w:t>.</w:t>
-      </w:r>
-      <w:r>
-        <w:rPr>
-          <w:sz w:val="24"/>
-          <w:szCs w:val="24"/>
-        </w:rPr>
-        <w:t xml:space="preserve"> </w:t>
-      </w:r>
-      <w:r>
-        <w:rPr>
-          <w:sz w:val="24"/>
-          <w:szCs w:val="24"/>
-        </w:rPr>
-        <w:t>HTML:ään luomme myös paikat ”game over!” sekä ”play again!” teksteille,</w:t>
-      </w:r>
-      <w:r>
-        <w:rPr>
-          <w:sz w:val="24"/>
-          <w:szCs w:val="24"/>
-        </w:rPr>
-        <w:t xml:space="preserve"> jo</w:t>
-      </w:r>
-      <w:r>
-        <w:rPr>
-          <w:sz w:val="24"/>
-          <w:szCs w:val="24"/>
-        </w:rPr>
-        <w:t>t</w:t>
-      </w:r>
-      <w:r>
-        <w:rPr>
-          <w:sz w:val="24"/>
-          <w:szCs w:val="24"/>
-        </w:rPr>
-        <w:t xml:space="preserve">ka </w:t>
-      </w:r>
-      <w:r>
-        <w:rPr>
-          <w:sz w:val="24"/>
-          <w:szCs w:val="24"/>
-        </w:rPr>
-        <w:t>ilmestyvät</w:t>
-      </w:r>
-      <w:r>
-        <w:rPr>
-          <w:sz w:val="24"/>
-          <w:szCs w:val="24"/>
-        </w:rPr>
-        <w:t xml:space="preserve"> näkyviin</w:t>
-      </w:r>
-      <w:r>
-        <w:rPr>
-          <w:sz w:val="24"/>
-          <w:szCs w:val="24"/>
-        </w:rPr>
-        <w:t>,</w:t>
-      </w:r>
-      <w:r>
-        <w:rPr>
-          <w:sz w:val="24"/>
-          <w:szCs w:val="24"/>
-        </w:rPr>
-        <w:t xml:space="preserve"> kun mato törmää joko itseensä tai seinään (eli häviää pelin).</w:t>
-      </w:r>
-    </w:p>
-    <w:p>
-      <w:pPr>
+      <w:r>
         <w:rPr>
           <w:sz w:val="28"/>
           <w:szCs w:val="28"/>
         </w:rPr>
-      </w:pPr>
-      <w:r>
+        <w:lastRenderedPageBreak/>
+        <w:t>HTML</w:t>
+      </w:r>
+    </w:p>
+    <w:p>
+      <w:pPr>
         <w:rPr>
           <w:sz w:val="28"/>
           <w:szCs w:val="28"/>
         </w:rPr>
-        <w:br w:type="page"/>
-      </w:r>
-    </w:p>
-    <w:p>
-      <w:pPr>
-        <w:rPr>
-          <w:sz w:val="24"/>
-          <w:szCs w:val="24"/>
-        </w:rPr>
-      </w:pPr>
-      <w:r>
+      </w:pPr>
+    </w:p>
+    <w:p>
+      <w:pPr>
         <w:rPr>
           <w:sz w:val="28"/>
           <w:szCs w:val="28"/>
         </w:rPr>
-        <w:lastRenderedPageBreak/>
-        <w:t>CSS</w:t>
+      </w:pPr>
+      <w:r>
+        <w:rPr>
+          <w:sz w:val="24"/>
+          <w:szCs w:val="24"/>
+        </w:rPr>
+        <w:t>HTML-sivulla</w:t>
+      </w:r>
+      <w:r>
+        <w:rPr>
+          <w:sz w:val="24"/>
+          <w:szCs w:val="24"/>
+        </w:rPr>
+        <w:t xml:space="preserve"> luodaan </w:t>
+      </w:r>
+      <w:proofErr w:type="gramStart"/>
+      <w:r>
+        <w:rPr>
+          <w:sz w:val="24"/>
+          <w:szCs w:val="24"/>
+        </w:rPr>
+        <w:t>web-sivu</w:t>
+      </w:r>
+      <w:proofErr w:type="gramEnd"/>
+      <w:r>
+        <w:rPr>
+          <w:sz w:val="24"/>
+          <w:szCs w:val="24"/>
+        </w:rPr>
+        <w:t xml:space="preserve"> jolla peli on. HTML-tiedostossa</w:t>
+      </w:r>
+      <w:r>
+        <w:rPr>
+          <w:sz w:val="24"/>
+          <w:szCs w:val="24"/>
+        </w:rPr>
+        <w:t xml:space="preserve"> on linkit haluttuihin CSS ja </w:t>
+      </w:r>
+      <w:proofErr w:type="spellStart"/>
+      <w:r>
+        <w:rPr>
+          <w:sz w:val="24"/>
+          <w:szCs w:val="24"/>
+        </w:rPr>
+        <w:t>Javascript</w:t>
+      </w:r>
+      <w:proofErr w:type="spellEnd"/>
+      <w:r>
+        <w:rPr>
+          <w:sz w:val="24"/>
+          <w:szCs w:val="24"/>
+        </w:rPr>
+        <w:t xml:space="preserve"> tiedostoihimme, jotta saamme peliin luomamme muotoilut ja funktiot pelin toimivuutta varten. Luomme pelialustan</w:t>
+      </w:r>
+      <w:r>
+        <w:rPr>
+          <w:sz w:val="24"/>
+          <w:szCs w:val="24"/>
+        </w:rPr>
+        <w:t xml:space="preserve"> ja määrittelemme sen </w:t>
+      </w:r>
+      <w:proofErr w:type="gramStart"/>
+      <w:r>
+        <w:rPr>
+          <w:sz w:val="24"/>
+          <w:szCs w:val="24"/>
+        </w:rPr>
+        <w:t>koon</w:t>
+      </w:r>
+      <w:proofErr w:type="gramEnd"/>
+      <w:r>
+        <w:rPr>
+          <w:sz w:val="24"/>
+          <w:szCs w:val="24"/>
+        </w:rPr>
+        <w:t xml:space="preserve"> jolla matomme tulee liikkumaan. Sen lisäksi luomme sivulle </w:t>
+      </w:r>
+      <w:r>
+        <w:rPr>
+          <w:sz w:val="24"/>
+          <w:szCs w:val="24"/>
+        </w:rPr>
+        <w:t xml:space="preserve">tekstikentät, joihin tulee pelin sen hetkiset pisteet, sekä </w:t>
+      </w:r>
+      <w:proofErr w:type="gramStart"/>
+      <w:r>
+        <w:rPr>
+          <w:sz w:val="24"/>
+          <w:szCs w:val="24"/>
+        </w:rPr>
+        <w:t>huippupisteet</w:t>
+      </w:r>
+      <w:proofErr w:type="gramEnd"/>
+      <w:r>
+        <w:rPr>
+          <w:sz w:val="24"/>
+          <w:szCs w:val="24"/>
+        </w:rPr>
+        <w:t xml:space="preserve"> </w:t>
+      </w:r>
+      <w:r>
+        <w:rPr>
+          <w:sz w:val="24"/>
+          <w:szCs w:val="24"/>
+        </w:rPr>
+        <w:t>jo</w:t>
+      </w:r>
+      <w:r>
+        <w:rPr>
+          <w:sz w:val="24"/>
+          <w:szCs w:val="24"/>
+        </w:rPr>
+        <w:t>t</w:t>
+      </w:r>
+      <w:r>
+        <w:rPr>
+          <w:sz w:val="24"/>
+          <w:szCs w:val="24"/>
+        </w:rPr>
+        <w:t>ka kasva</w:t>
+      </w:r>
+      <w:r>
+        <w:rPr>
+          <w:sz w:val="24"/>
+          <w:szCs w:val="24"/>
+        </w:rPr>
+        <w:t>vat</w:t>
+      </w:r>
+      <w:r>
+        <w:rPr>
+          <w:sz w:val="24"/>
+          <w:szCs w:val="24"/>
+        </w:rPr>
+        <w:t xml:space="preserve"> aina kun mato syö ruoan</w:t>
+      </w:r>
+      <w:r>
+        <w:rPr>
+          <w:sz w:val="24"/>
+          <w:szCs w:val="24"/>
+        </w:rPr>
+        <w:t>.</w:t>
+      </w:r>
+      <w:r>
+        <w:rPr>
+          <w:sz w:val="24"/>
+          <w:szCs w:val="24"/>
+        </w:rPr>
+        <w:t xml:space="preserve"> </w:t>
+      </w:r>
+      <w:r>
+        <w:rPr>
+          <w:sz w:val="24"/>
+          <w:szCs w:val="24"/>
+        </w:rPr>
+        <w:t>HTML:ään luomme myös paikat ”</w:t>
+      </w:r>
+      <w:proofErr w:type="spellStart"/>
+      <w:r>
+        <w:rPr>
+          <w:sz w:val="24"/>
+          <w:szCs w:val="24"/>
+        </w:rPr>
+        <w:t>game</w:t>
+      </w:r>
+      <w:proofErr w:type="spellEnd"/>
+      <w:r>
+        <w:rPr>
+          <w:sz w:val="24"/>
+          <w:szCs w:val="24"/>
+        </w:rPr>
+        <w:t xml:space="preserve"> </w:t>
+      </w:r>
+      <w:proofErr w:type="spellStart"/>
+      <w:r>
+        <w:rPr>
+          <w:sz w:val="24"/>
+          <w:szCs w:val="24"/>
+        </w:rPr>
+        <w:t>over</w:t>
+      </w:r>
+      <w:proofErr w:type="spellEnd"/>
+      <w:r>
+        <w:rPr>
+          <w:sz w:val="24"/>
+          <w:szCs w:val="24"/>
+        </w:rPr>
+        <w:t xml:space="preserve">!” sekä ”play </w:t>
+      </w:r>
+      <w:proofErr w:type="spellStart"/>
+      <w:r>
+        <w:rPr>
+          <w:sz w:val="24"/>
+          <w:szCs w:val="24"/>
+        </w:rPr>
+        <w:t>again</w:t>
+      </w:r>
+      <w:proofErr w:type="spellEnd"/>
+      <w:r>
+        <w:rPr>
+          <w:sz w:val="24"/>
+          <w:szCs w:val="24"/>
+        </w:rPr>
+        <w:t>!” teksteille,</w:t>
+      </w:r>
+      <w:r>
+        <w:rPr>
+          <w:sz w:val="24"/>
+          <w:szCs w:val="24"/>
+        </w:rPr>
+        <w:t xml:space="preserve"> jo</w:t>
+      </w:r>
+      <w:r>
+        <w:rPr>
+          <w:sz w:val="24"/>
+          <w:szCs w:val="24"/>
+        </w:rPr>
+        <w:t>t</w:t>
+      </w:r>
+      <w:r>
+        <w:rPr>
+          <w:sz w:val="24"/>
+          <w:szCs w:val="24"/>
+        </w:rPr>
+        <w:t xml:space="preserve">ka </w:t>
+      </w:r>
+      <w:r>
+        <w:rPr>
+          <w:sz w:val="24"/>
+          <w:szCs w:val="24"/>
+        </w:rPr>
+        <w:t>ilmestyvät</w:t>
+      </w:r>
+      <w:r>
+        <w:rPr>
+          <w:sz w:val="24"/>
+          <w:szCs w:val="24"/>
+        </w:rPr>
+        <w:t xml:space="preserve"> näkyviin</w:t>
+      </w:r>
+      <w:r>
+        <w:rPr>
+          <w:sz w:val="24"/>
+          <w:szCs w:val="24"/>
+        </w:rPr>
+        <w:t>,</w:t>
+      </w:r>
+      <w:r>
+        <w:rPr>
+          <w:sz w:val="24"/>
+          <w:szCs w:val="24"/>
+        </w:rPr>
+        <w:t xml:space="preserve"> kun mato törmää joko itseensä tai seinään (eli häviää pelin).</w:t>
       </w:r>
     </w:p>
     <w:p>
@@ -1651,197 +1900,119 @@
       </w:pPr>
       <w:r>
         <w:rPr>
-          <w:sz w:val="24"/>
-          <w:szCs w:val="24"/>
-        </w:rPr>
-        <w:t>CSS-tiedosto</w:t>
-      </w:r>
-      <w:r>
-        <w:rPr>
-          <w:sz w:val="24"/>
-          <w:szCs w:val="24"/>
-        </w:rPr>
-        <w:t>lla</w:t>
-      </w:r>
-      <w:r>
-        <w:rPr>
-          <w:sz w:val="24"/>
-          <w:szCs w:val="24"/>
-        </w:rPr>
-        <w:t xml:space="preserve"> määri</w:t>
-      </w:r>
-      <w:r>
-        <w:rPr>
-          <w:sz w:val="24"/>
-          <w:szCs w:val="24"/>
-        </w:rPr>
-        <w:t xml:space="preserve">ttelimme suurimmaksi osaksi </w:t>
-      </w:r>
-      <w:r>
-        <w:rPr>
-          <w:sz w:val="24"/>
-          <w:szCs w:val="24"/>
-        </w:rPr>
-        <w:t>HTML-sivua pelialustan eli canvasin ulkopuolelta</w:t>
-      </w:r>
-      <w:r>
-        <w:rPr>
-          <w:sz w:val="24"/>
-          <w:szCs w:val="24"/>
-        </w:rPr>
-        <w:t xml:space="preserve"> mm. </w:t>
-      </w:r>
-      <w:r>
-        <w:rPr>
-          <w:sz w:val="24"/>
-          <w:szCs w:val="24"/>
-        </w:rPr>
-        <w:t>ohjeistusteksti</w:t>
-      </w:r>
-      <w:r>
-        <w:rPr>
-          <w:sz w:val="24"/>
-          <w:szCs w:val="24"/>
-        </w:rPr>
-        <w:t>t</w:t>
-      </w:r>
-      <w:r>
-        <w:rPr>
-          <w:sz w:val="24"/>
-          <w:szCs w:val="24"/>
-        </w:rPr>
-        <w:t xml:space="preserve"> sekä ruudulle ilmestyvien tekstien fontit, sijainnit, tekstin värityksen ja fonttikoo</w:t>
-      </w:r>
-      <w:r>
-        <w:rPr>
-          <w:sz w:val="24"/>
-          <w:szCs w:val="24"/>
-        </w:rPr>
-        <w:t>t</w:t>
-      </w:r>
-      <w:r>
-        <w:rPr>
-          <w:sz w:val="24"/>
-          <w:szCs w:val="24"/>
-        </w:rPr>
-        <w:t>.</w:t>
-      </w:r>
-      <w:r>
-        <w:rPr>
-          <w:sz w:val="24"/>
-          <w:szCs w:val="24"/>
-        </w:rPr>
-        <w:t xml:space="preserve"> </w:t>
-      </w:r>
-      <w:r>
-        <w:rPr>
-          <w:sz w:val="24"/>
-          <w:szCs w:val="24"/>
-        </w:rPr>
-        <w:t>Tyylitiedostolla lisät</w:t>
-      </w:r>
-      <w:r>
-        <w:rPr>
-          <w:sz w:val="24"/>
-          <w:szCs w:val="24"/>
-        </w:rPr>
-        <w:t>tiin</w:t>
-      </w:r>
-      <w:r>
-        <w:rPr>
-          <w:sz w:val="24"/>
-          <w:szCs w:val="24"/>
-        </w:rPr>
-        <w:t xml:space="preserve"> myös </w:t>
-      </w:r>
-      <w:r>
-        <w:rPr>
-          <w:sz w:val="24"/>
-          <w:szCs w:val="24"/>
-        </w:rPr>
-        <w:t>taustakuva.</w:t>
-      </w:r>
-      <w:r>
-        <w:rPr>
-          <w:sz w:val="24"/>
-          <w:szCs w:val="24"/>
-        </w:rPr>
-        <w:t xml:space="preserve"> Pelialusta ja sen sisäl</w:t>
-      </w:r>
-      <w:r>
-        <w:rPr>
-          <w:sz w:val="24"/>
-          <w:szCs w:val="24"/>
-        </w:rPr>
-        <w:t>lön muotoilut ja värit</w:t>
-      </w:r>
-      <w:r>
-        <w:rPr>
-          <w:sz w:val="24"/>
-          <w:szCs w:val="24"/>
-        </w:rPr>
-        <w:t xml:space="preserve"> tehtiin</w:t>
-      </w:r>
-      <w:r>
-        <w:rPr>
-          <w:sz w:val="24"/>
-          <w:szCs w:val="24"/>
-        </w:rPr>
-        <w:t xml:space="preserve"> lähinnä Javascriptilla.</w:t>
-      </w:r>
-    </w:p>
-    <w:p>
-      <w:pPr>
-        <w:rPr>
           <w:sz w:val="28"/>
           <w:szCs w:val="28"/>
         </w:rPr>
-      </w:pPr>
-    </w:p>
-    <w:p>
-      <w:r>
+        <w:t>CSS</w:t>
+      </w:r>
+    </w:p>
+    <w:p>
+      <w:pPr>
         <w:rPr>
           <w:sz w:val="28"/>
           <w:szCs w:val="28"/>
         </w:rPr>
-        <w:t>Javascript</w:t>
-      </w:r>
-    </w:p>
-    <w:p>
-      <w:pPr>
-        <w:rPr>
-          <w:sz w:val="24"/>
-          <w:szCs w:val="24"/>
-        </w:rPr>
-      </w:pPr>
-    </w:p>
-    <w:p>
-      <w:pPr>
-        <w:rPr>
-          <w:sz w:val="24"/>
-          <w:szCs w:val="24"/>
-        </w:rPr>
-      </w:pPr>
-      <w:r>
-        <w:rPr>
-          <w:sz w:val="24"/>
-          <w:szCs w:val="24"/>
-        </w:rPr>
-        <w:t>Javascriptill</w:t>
-      </w:r>
-      <w:r>
-        <w:rPr>
-          <w:sz w:val="24"/>
-          <w:szCs w:val="24"/>
-        </w:rPr>
-        <w:t>a</w:t>
-      </w:r>
-      <w:r>
-        <w:rPr>
-          <w:sz w:val="24"/>
-          <w:szCs w:val="24"/>
-        </w:rPr>
-        <w:t xml:space="preserve"> luodaan pelialustan näkyvyys ja värit, madon liikkeet, kasvu ja ulkonäkö, ruuan näkyvyys ja sijainti sekä päivittyvät pistetaulukot.</w:t>
+      </w:pPr>
+    </w:p>
+    <w:p>
+      <w:pPr>
+        <w:rPr>
+          <w:sz w:val="24"/>
+          <w:szCs w:val="24"/>
+        </w:rPr>
+      </w:pPr>
+      <w:r>
+        <w:rPr>
+          <w:sz w:val="24"/>
+          <w:szCs w:val="24"/>
+        </w:rPr>
+        <w:t>CSS-tiedosto</w:t>
+      </w:r>
+      <w:r>
+        <w:rPr>
+          <w:sz w:val="24"/>
+          <w:szCs w:val="24"/>
+        </w:rPr>
+        <w:t>lla</w:t>
+      </w:r>
+      <w:r>
+        <w:rPr>
+          <w:sz w:val="24"/>
+          <w:szCs w:val="24"/>
+        </w:rPr>
+        <w:t xml:space="preserve"> määri</w:t>
+      </w:r>
+      <w:r>
+        <w:rPr>
+          <w:sz w:val="24"/>
+          <w:szCs w:val="24"/>
+        </w:rPr>
+        <w:t xml:space="preserve">ttelimme suurimmaksi osaksi </w:t>
+      </w:r>
+      <w:r>
+        <w:rPr>
+          <w:sz w:val="24"/>
+          <w:szCs w:val="24"/>
+        </w:rPr>
+        <w:t xml:space="preserve">HTML-sivua pelialustan eli </w:t>
+      </w:r>
+      <w:proofErr w:type="spellStart"/>
+      <w:r>
+        <w:rPr>
+          <w:sz w:val="24"/>
+          <w:szCs w:val="24"/>
+        </w:rPr>
+        <w:t>canvasin</w:t>
+      </w:r>
+      <w:proofErr w:type="spellEnd"/>
+      <w:r>
+        <w:rPr>
+          <w:sz w:val="24"/>
+          <w:szCs w:val="24"/>
+        </w:rPr>
+        <w:t xml:space="preserve"> ulkopuolelta</w:t>
+      </w:r>
+      <w:r>
+        <w:rPr>
+          <w:sz w:val="24"/>
+          <w:szCs w:val="24"/>
+        </w:rPr>
+        <w:t xml:space="preserve"> mm. </w:t>
+      </w:r>
+      <w:r>
+        <w:rPr>
+          <w:sz w:val="24"/>
+          <w:szCs w:val="24"/>
+        </w:rPr>
+        <w:t>ohjeistusteksti</w:t>
+      </w:r>
+      <w:r>
+        <w:rPr>
+          <w:sz w:val="24"/>
+          <w:szCs w:val="24"/>
+        </w:rPr>
+        <w:t>t</w:t>
+      </w:r>
+      <w:r>
+        <w:rPr>
+          <w:sz w:val="24"/>
+          <w:szCs w:val="24"/>
+        </w:rPr>
+        <w:t xml:space="preserve"> sekä ruudulle ilmestyvien tekstien fontit, sijainnit, tekstin värityksen ja fonttikoo</w:t>
+      </w:r>
+      <w:r>
+        <w:rPr>
+          <w:sz w:val="24"/>
+          <w:szCs w:val="24"/>
+        </w:rPr>
+        <w:t>t</w:t>
+      </w:r>
+      <w:r>
+        <w:rPr>
+          <w:sz w:val="24"/>
+          <w:szCs w:val="24"/>
+        </w:rPr>
+        <w:t>.</w:t>
       </w:r>
       <w:r>
         <w:rPr>
@@ -1855,303 +2026,72 @@
           <w:sz w:val="24"/>
           <w:szCs w:val="24"/>
         </w:rPr>
-        <w:t xml:space="preserve">Pelialustan </w:t>
-      </w:r>
-      <w:r>
-        <w:rPr>
-          <w:sz w:val="24"/>
-          <w:szCs w:val="24"/>
-        </w:rPr>
-        <w:t>väri</w:t>
-      </w:r>
-      <w:r>
-        <w:rPr>
-          <w:sz w:val="24"/>
-          <w:szCs w:val="24"/>
-        </w:rPr>
-        <w:t xml:space="preserve"> määriteltiin </w:t>
-      </w:r>
-      <w:r>
-        <w:rPr>
-          <w:sz w:val="24"/>
-          <w:szCs w:val="24"/>
-        </w:rPr>
-        <w:t>J</w:t>
-      </w:r>
-      <w:r>
-        <w:rPr>
-          <w:sz w:val="24"/>
-          <w:szCs w:val="24"/>
-        </w:rPr>
-        <w:t>avascriptiss</w:t>
-      </w:r>
-      <w:r>
-        <w:rPr>
-          <w:sz w:val="24"/>
-          <w:szCs w:val="24"/>
-        </w:rPr>
-        <w:t>a</w:t>
-      </w:r>
-      <w:r>
-        <w:rPr>
-          <w:sz w:val="24"/>
-          <w:szCs w:val="24"/>
-        </w:rPr>
-        <w:t xml:space="preserve"> muuttuj</w:t>
-      </w:r>
-      <w:r>
-        <w:rPr>
-          <w:sz w:val="24"/>
-          <w:szCs w:val="24"/>
-        </w:rPr>
-        <w:t>aan</w:t>
-      </w:r>
-      <w:r>
-        <w:rPr>
-          <w:sz w:val="24"/>
-          <w:szCs w:val="24"/>
-        </w:rPr>
-        <w:t>. Mato luotiin pelialustalle määrittelemällä sille sijainti x ja y koordinaateilla sekä sen koko pikseleillä. Madon ja ruuan muoto asetettiin</w:t>
-      </w:r>
-      <w:r>
-        <w:rPr>
-          <w:sz w:val="24"/>
-          <w:szCs w:val="24"/>
-        </w:rPr>
-        <w:t xml:space="preserve"> tekemällä peliin </w:t>
-      </w:r>
-      <w:r>
-        <w:rPr>
-          <w:sz w:val="24"/>
-          <w:szCs w:val="24"/>
-        </w:rPr>
-        <w:t>5</w:t>
-      </w:r>
-      <w:r>
-        <w:rPr>
-          <w:sz w:val="24"/>
-          <w:szCs w:val="24"/>
-        </w:rPr>
-        <w:t xml:space="preserve"> neliötä peräkkäin</w:t>
-      </w:r>
-      <w:r>
-        <w:rPr>
-          <w:sz w:val="24"/>
-          <w:szCs w:val="24"/>
-        </w:rPr>
-        <w:t xml:space="preserve"> (em. koordinaatteihin)</w:t>
-      </w:r>
-      <w:r>
-        <w:rPr>
-          <w:sz w:val="24"/>
-          <w:szCs w:val="24"/>
-        </w:rPr>
-        <w:t>, joista mato muodostuu alkuun sekä täyttämällä nämä neliöt valitsemallamme värillä, jolloin pelilaudalle ilmestyy matoa muistuttava kuvio.</w:t>
-      </w:r>
-      <w:r>
-        <w:rPr>
-          <w:sz w:val="24"/>
-          <w:szCs w:val="24"/>
-        </w:rPr>
-        <w:t xml:space="preserve"> </w:t>
-      </w:r>
-    </w:p>
-    <w:p>
-      <w:pPr>
-        <w:rPr>
-          <w:sz w:val="24"/>
-          <w:szCs w:val="24"/>
-        </w:rPr>
-      </w:pPr>
-      <w:r>
-        <w:rPr>
-          <w:sz w:val="24"/>
-          <w:szCs w:val="24"/>
-        </w:rPr>
-        <w:t>Madon liikkeet saatiin aikaiseksi Javascriptin funktioilla, joilla</w:t>
-      </w:r>
-      <w:r>
-        <w:rPr>
-          <w:sz w:val="24"/>
-          <w:szCs w:val="24"/>
-        </w:rPr>
-        <w:t xml:space="preserve"> madon eteen lisättiin</w:t>
-      </w:r>
-      <w:r>
-        <w:rPr>
-          <w:sz w:val="24"/>
-          <w:szCs w:val="24"/>
-        </w:rPr>
-        <w:t xml:space="preserve"> aina uusi neliö</w:t>
-      </w:r>
-      <w:r>
-        <w:rPr>
-          <w:sz w:val="24"/>
-          <w:szCs w:val="24"/>
-        </w:rPr>
-        <w:t xml:space="preserve"> ja samalla perästä poistettiin yksi neliö, </w:t>
-      </w:r>
-      <w:r>
-        <w:rPr>
-          <w:sz w:val="24"/>
-          <w:szCs w:val="24"/>
-        </w:rPr>
-        <w:t>jo</w:t>
-      </w:r>
-      <w:r>
-        <w:rPr>
-          <w:sz w:val="24"/>
-          <w:szCs w:val="24"/>
-        </w:rPr>
-        <w:t>nka avulla saatiin</w:t>
-      </w:r>
-      <w:r>
-        <w:rPr>
-          <w:sz w:val="24"/>
-          <w:szCs w:val="24"/>
-        </w:rPr>
-        <w:t xml:space="preserve"> näytt</w:t>
-      </w:r>
-      <w:r>
-        <w:rPr>
-          <w:sz w:val="24"/>
-          <w:szCs w:val="24"/>
-        </w:rPr>
-        <w:t>ämään,</w:t>
-      </w:r>
-      <w:r>
-        <w:rPr>
-          <w:sz w:val="24"/>
-          <w:szCs w:val="24"/>
-        </w:rPr>
-        <w:t xml:space="preserve"> että mato liikkuisi sekä funktio joka arpoo pelialustalle eri värisen neliön (madon ruuan) ilmestymään ihan mihin vain pelialustalla. Kun mato syö ruuan </w:t>
-      </w:r>
-      <w:r>
-        <w:rPr>
-          <w:sz w:val="24"/>
-          <w:szCs w:val="24"/>
-        </w:rPr>
-        <w:t xml:space="preserve">niin </w:t>
-      </w:r>
-      <w:r>
-        <w:rPr>
-          <w:sz w:val="24"/>
-          <w:szCs w:val="24"/>
-        </w:rPr>
-        <w:t xml:space="preserve">pituuteen lisätään </w:t>
-      </w:r>
-      <w:r>
-        <w:rPr>
-          <w:sz w:val="24"/>
-          <w:szCs w:val="24"/>
-        </w:rPr>
-        <w:t>eteen</w:t>
-      </w:r>
-      <w:r>
-        <w:rPr>
-          <w:sz w:val="24"/>
-          <w:szCs w:val="24"/>
-        </w:rPr>
-        <w:t xml:space="preserve"> yksi neliö</w:t>
-      </w:r>
-      <w:r>
-        <w:rPr>
-          <w:sz w:val="24"/>
-          <w:szCs w:val="24"/>
-        </w:rPr>
-        <w:t>, mutta perästä ei poistu neliötä, jo</w:t>
-      </w:r>
-      <w:r>
-        <w:rPr>
-          <w:sz w:val="24"/>
-          <w:szCs w:val="24"/>
-        </w:rPr>
-        <w:t xml:space="preserve">lloin </w:t>
-      </w:r>
-      <w:r>
-        <w:rPr>
-          <w:sz w:val="24"/>
-          <w:szCs w:val="24"/>
-        </w:rPr>
-        <w:t>mato kasvaa</w:t>
-      </w:r>
-      <w:r>
-        <w:rPr>
-          <w:sz w:val="24"/>
-          <w:szCs w:val="24"/>
-        </w:rPr>
-        <w:t xml:space="preserve">. </w:t>
-      </w:r>
-    </w:p>
-    <w:p>
-      <w:pPr>
-        <w:rPr>
-          <w:sz w:val="24"/>
-          <w:szCs w:val="24"/>
-        </w:rPr>
-      </w:pPr>
-      <w:r>
-        <w:rPr>
-          <w:sz w:val="24"/>
-          <w:szCs w:val="24"/>
-        </w:rPr>
-        <w:t>Madon</w:t>
-      </w:r>
-      <w:r>
-        <w:rPr>
-          <w:sz w:val="24"/>
-          <w:szCs w:val="24"/>
-        </w:rPr>
-        <w:t xml:space="preserve"> suunnan muutos</w:t>
-      </w:r>
-      <w:r>
-        <w:rPr>
-          <w:sz w:val="24"/>
-          <w:szCs w:val="24"/>
-        </w:rPr>
-        <w:t xml:space="preserve"> on määritelty Javascriptiin näppäimistön nuolinäppäimille</w:t>
-      </w:r>
-      <w:r>
-        <w:rPr>
-          <w:sz w:val="24"/>
-          <w:szCs w:val="24"/>
-        </w:rPr>
-        <w:t>. Peliä ei voi pelata muilla näppäimillä tai hiirellä</w:t>
-      </w:r>
-      <w:r>
-        <w:rPr>
-          <w:sz w:val="24"/>
-          <w:szCs w:val="24"/>
-        </w:rPr>
-        <w:t xml:space="preserve"> (play again-</w:t>
-      </w:r>
-      <w:r>
-        <w:rPr>
-          <w:sz w:val="24"/>
-          <w:szCs w:val="24"/>
-        </w:rPr>
-        <w:t>nappia kuitenkin painetaan hiirellä)</w:t>
-      </w:r>
-      <w:r>
-        <w:rPr>
-          <w:sz w:val="24"/>
-          <w:szCs w:val="24"/>
-        </w:rPr>
-        <w:t xml:space="preserve">. Lisäksi madolle on tehty funktioilla tapahtumat jos se törmää seiniin tai omaan pituuteensa. Tällöin peli pysähtyy ja ruudulle ilmestyy HTML-sivulle kirjoitetut tekstit/uudelleen pelaamisen mahdollisuus. Peli alkaa heti selaimen avatessa ikkunan tai </w:t>
-      </w:r>
-      <w:r>
-        <w:rPr>
-          <w:sz w:val="24"/>
-          <w:szCs w:val="24"/>
-        </w:rPr>
-        <w:t xml:space="preserve">play again-nappia </w:t>
-      </w:r>
-      <w:r>
-        <w:rPr>
-          <w:sz w:val="24"/>
-          <w:szCs w:val="24"/>
-        </w:rPr>
-        <w:t>painaessa.</w:t>
+        <w:t>Tyylitiedostolla lisät</w:t>
+      </w:r>
+      <w:r>
+        <w:rPr>
+          <w:sz w:val="24"/>
+          <w:szCs w:val="24"/>
+        </w:rPr>
+        <w:t>tiin</w:t>
+      </w:r>
+      <w:r>
+        <w:rPr>
+          <w:sz w:val="24"/>
+          <w:szCs w:val="24"/>
+        </w:rPr>
+        <w:t xml:space="preserve"> myös </w:t>
+      </w:r>
+      <w:r>
+        <w:rPr>
+          <w:sz w:val="24"/>
+          <w:szCs w:val="24"/>
+        </w:rPr>
+        <w:t>taustakuva.</w:t>
+      </w:r>
+      <w:r>
+        <w:rPr>
+          <w:sz w:val="24"/>
+          <w:szCs w:val="24"/>
+        </w:rPr>
+        <w:t xml:space="preserve"> Pelialusta ja sen sisäl</w:t>
+      </w:r>
+      <w:r>
+        <w:rPr>
+          <w:sz w:val="24"/>
+          <w:szCs w:val="24"/>
+        </w:rPr>
+        <w:t>lön muotoilut ja värit</w:t>
+      </w:r>
+      <w:r>
+        <w:rPr>
+          <w:sz w:val="24"/>
+          <w:szCs w:val="24"/>
+        </w:rPr>
+        <w:t xml:space="preserve"> tehtiin</w:t>
+      </w:r>
+      <w:r>
+        <w:rPr>
+          <w:sz w:val="24"/>
+          <w:szCs w:val="24"/>
+        </w:rPr>
+        <w:t xml:space="preserve"> lähinnä </w:t>
+      </w:r>
+      <w:proofErr w:type="spellStart"/>
+      <w:r>
+        <w:rPr>
+          <w:sz w:val="24"/>
+          <w:szCs w:val="24"/>
+        </w:rPr>
+        <w:t>Javascriptilla</w:t>
+      </w:r>
+      <w:proofErr w:type="spellEnd"/>
+      <w:r>
+        <w:rPr>
+          <w:sz w:val="24"/>
+          <w:szCs w:val="24"/>
+        </w:rPr>
+        <w:t>.</w:t>
       </w:r>
     </w:p>
     <w:p>
@@ -2161,21 +2101,406 @@
           <w:szCs w:val="28"/>
         </w:rPr>
       </w:pPr>
-      <w:r>
-        <w:rPr>
-          <w:sz w:val="24"/>
-          <w:szCs w:val="24"/>
-        </w:rPr>
-        <w:t>Pistetaulukoissa käytettiin local storagea, jossa ne tallentuvat selaimen muistiin, jotta huippupisteet näkyvät edelleen, vaikka pelin lopettaisi välissä.</w:t>
-      </w:r>
-    </w:p>
-    <w:p>
-      <w:pPr>
+    </w:p>
+    <w:p>
+      <w:proofErr w:type="spellStart"/>
+      <w:r>
         <w:rPr>
           <w:sz w:val="28"/>
           <w:szCs w:val="28"/>
         </w:rPr>
-      </w:pPr>
+        <w:t>Javascript</w:t>
+      </w:r>
+      <w:proofErr w:type="spellEnd"/>
+    </w:p>
+    <w:p>
+      <w:pPr>
+        <w:rPr>
+          <w:sz w:val="24"/>
+          <w:szCs w:val="24"/>
+        </w:rPr>
+      </w:pPr>
+    </w:p>
+    <w:p>
+      <w:pPr>
+        <w:rPr>
+          <w:sz w:val="24"/>
+          <w:szCs w:val="24"/>
+        </w:rPr>
+      </w:pPr>
+      <w:proofErr w:type="spellStart"/>
+      <w:r>
+        <w:rPr>
+          <w:sz w:val="24"/>
+          <w:szCs w:val="24"/>
+        </w:rPr>
+        <w:t>Javascriptill</w:t>
+      </w:r>
+      <w:r>
+        <w:rPr>
+          <w:sz w:val="24"/>
+          <w:szCs w:val="24"/>
+        </w:rPr>
+        <w:t>a</w:t>
+      </w:r>
+      <w:proofErr w:type="spellEnd"/>
+      <w:r>
+        <w:rPr>
+          <w:sz w:val="24"/>
+          <w:szCs w:val="24"/>
+        </w:rPr>
+        <w:t xml:space="preserve"> luodaan pelialustan näkyvyys ja värit, madon liikkeet, kasvu ja ulkonäkö, ruuan näkyvyys ja sijainti sekä päivittyvät pistetaulukot.</w:t>
+      </w:r>
+      <w:r>
+        <w:rPr>
+          <w:sz w:val="24"/>
+          <w:szCs w:val="24"/>
+        </w:rPr>
+        <w:t xml:space="preserve"> </w:t>
+      </w:r>
+      <w:r>
+        <w:rPr>
+          <w:sz w:val="24"/>
+          <w:szCs w:val="24"/>
+        </w:rPr>
+        <w:t>Mato luotiin pelialustalle määrittelemällä sille sijainti x ja y koordinaateilla sekä sen koko pikseleillä. Madon ja ruuan muoto asetettiin</w:t>
+      </w:r>
+      <w:r>
+        <w:rPr>
+          <w:sz w:val="24"/>
+          <w:szCs w:val="24"/>
+        </w:rPr>
+        <w:t xml:space="preserve"> tekemällä peliin </w:t>
+      </w:r>
+      <w:r>
+        <w:rPr>
+          <w:sz w:val="24"/>
+          <w:szCs w:val="24"/>
+        </w:rPr>
+        <w:t>5</w:t>
+      </w:r>
+      <w:r>
+        <w:rPr>
+          <w:sz w:val="24"/>
+          <w:szCs w:val="24"/>
+        </w:rPr>
+        <w:t xml:space="preserve"> neliötä peräkkäin</w:t>
+      </w:r>
+      <w:r>
+        <w:rPr>
+          <w:sz w:val="24"/>
+          <w:szCs w:val="24"/>
+        </w:rPr>
+        <w:t xml:space="preserve"> (em. koordinaatteihin)</w:t>
+      </w:r>
+      <w:r>
+        <w:rPr>
+          <w:sz w:val="24"/>
+          <w:szCs w:val="24"/>
+        </w:rPr>
+        <w:t>, joista mato muodostuu alkuun sekä täyttämällä nämä neliöt valitsemallamme värillä, jolloin pelilaudalle ilmestyy matoa muistuttava kuvio.</w:t>
+      </w:r>
+      <w:r>
+        <w:rPr>
+          <w:sz w:val="24"/>
+          <w:szCs w:val="24"/>
+        </w:rPr>
+        <w:t xml:space="preserve"> </w:t>
+      </w:r>
+    </w:p>
+    <w:p>
+      <w:pPr>
+        <w:rPr>
+          <w:sz w:val="24"/>
+          <w:szCs w:val="24"/>
+        </w:rPr>
+      </w:pPr>
+      <w:r>
+        <w:rPr>
+          <w:sz w:val="24"/>
+          <w:szCs w:val="24"/>
+        </w:rPr>
+        <w:t xml:space="preserve">Madon liikkeet saatiin aikaiseksi </w:t>
+      </w:r>
+      <w:proofErr w:type="spellStart"/>
+      <w:r>
+        <w:rPr>
+          <w:sz w:val="24"/>
+          <w:szCs w:val="24"/>
+        </w:rPr>
+        <w:t>Javascriptin</w:t>
+      </w:r>
+      <w:proofErr w:type="spellEnd"/>
+      <w:r>
+        <w:rPr>
+          <w:sz w:val="24"/>
+          <w:szCs w:val="24"/>
+        </w:rPr>
+        <w:t xml:space="preserve"> funktioilla, joilla</w:t>
+      </w:r>
+      <w:r>
+        <w:rPr>
+          <w:sz w:val="24"/>
+          <w:szCs w:val="24"/>
+        </w:rPr>
+        <w:t xml:space="preserve"> madon eteen lisättiin</w:t>
+      </w:r>
+      <w:r>
+        <w:rPr>
+          <w:sz w:val="24"/>
+          <w:szCs w:val="24"/>
+        </w:rPr>
+        <w:t xml:space="preserve"> aina uusi neliö</w:t>
+      </w:r>
+      <w:r>
+        <w:rPr>
+          <w:sz w:val="24"/>
+          <w:szCs w:val="24"/>
+        </w:rPr>
+        <w:t xml:space="preserve"> ja samalla perästä poistettiin yksi neliö, </w:t>
+      </w:r>
+      <w:r>
+        <w:rPr>
+          <w:sz w:val="24"/>
+          <w:szCs w:val="24"/>
+        </w:rPr>
+        <w:t>jo</w:t>
+      </w:r>
+      <w:r>
+        <w:rPr>
+          <w:sz w:val="24"/>
+          <w:szCs w:val="24"/>
+        </w:rPr>
+        <w:t>nka avulla saatiin</w:t>
+      </w:r>
+      <w:r>
+        <w:rPr>
+          <w:sz w:val="24"/>
+          <w:szCs w:val="24"/>
+        </w:rPr>
+        <w:t xml:space="preserve"> näytt</w:t>
+      </w:r>
+      <w:r>
+        <w:rPr>
+          <w:sz w:val="24"/>
+          <w:szCs w:val="24"/>
+        </w:rPr>
+        <w:t>ämään,</w:t>
+      </w:r>
+      <w:r>
+        <w:rPr>
+          <w:sz w:val="24"/>
+          <w:szCs w:val="24"/>
+        </w:rPr>
+        <w:t xml:space="preserve"> että mato liikkuisi sekä </w:t>
+      </w:r>
+      <w:proofErr w:type="gramStart"/>
+      <w:r>
+        <w:rPr>
+          <w:sz w:val="24"/>
+          <w:szCs w:val="24"/>
+        </w:rPr>
+        <w:t>funktio</w:t>
+      </w:r>
+      <w:proofErr w:type="gramEnd"/>
+      <w:r>
+        <w:rPr>
+          <w:sz w:val="24"/>
+          <w:szCs w:val="24"/>
+        </w:rPr>
+        <w:t xml:space="preserve"> joka arpoo pelialustalle eri värisen neliön (madon ruuan) ilmestymään ihan mihin vain pelialustalla. Kun mato syö ruuan </w:t>
+      </w:r>
+      <w:r>
+        <w:rPr>
+          <w:sz w:val="24"/>
+          <w:szCs w:val="24"/>
+        </w:rPr>
+        <w:t xml:space="preserve">niin </w:t>
+      </w:r>
+      <w:r>
+        <w:rPr>
+          <w:sz w:val="24"/>
+          <w:szCs w:val="24"/>
+        </w:rPr>
+        <w:t xml:space="preserve">pituuteen lisätään </w:t>
+      </w:r>
+      <w:r>
+        <w:rPr>
+          <w:sz w:val="24"/>
+          <w:szCs w:val="24"/>
+        </w:rPr>
+        <w:t>eteen</w:t>
+      </w:r>
+      <w:r>
+        <w:rPr>
+          <w:sz w:val="24"/>
+          <w:szCs w:val="24"/>
+        </w:rPr>
+        <w:t xml:space="preserve"> yksi neliö</w:t>
+      </w:r>
+      <w:r>
+        <w:rPr>
+          <w:sz w:val="24"/>
+          <w:szCs w:val="24"/>
+        </w:rPr>
+        <w:t>, mutta perästä ei poistu neliötä, jo</w:t>
+      </w:r>
+      <w:r>
+        <w:rPr>
+          <w:sz w:val="24"/>
+          <w:szCs w:val="24"/>
+        </w:rPr>
+        <w:t xml:space="preserve">lloin </w:t>
+      </w:r>
+      <w:r>
+        <w:rPr>
+          <w:sz w:val="24"/>
+          <w:szCs w:val="24"/>
+        </w:rPr>
+        <w:t>mato kasvaa</w:t>
+      </w:r>
+      <w:r>
+        <w:rPr>
+          <w:sz w:val="24"/>
+          <w:szCs w:val="24"/>
+        </w:rPr>
+        <w:t xml:space="preserve">. </w:t>
+      </w:r>
+    </w:p>
+    <w:p>
+      <w:pPr>
+        <w:rPr>
+          <w:sz w:val="24"/>
+          <w:szCs w:val="24"/>
+        </w:rPr>
+      </w:pPr>
+      <w:r>
+        <w:rPr>
+          <w:sz w:val="24"/>
+          <w:szCs w:val="24"/>
+        </w:rPr>
+        <w:t>Madon</w:t>
+      </w:r>
+      <w:r>
+        <w:rPr>
+          <w:sz w:val="24"/>
+          <w:szCs w:val="24"/>
+        </w:rPr>
+        <w:t xml:space="preserve"> suunnan muutos</w:t>
+      </w:r>
+      <w:r>
+        <w:rPr>
+          <w:sz w:val="24"/>
+          <w:szCs w:val="24"/>
+        </w:rPr>
+        <w:t xml:space="preserve"> on määritelty </w:t>
+      </w:r>
+      <w:proofErr w:type="spellStart"/>
+      <w:r>
+        <w:rPr>
+          <w:sz w:val="24"/>
+          <w:szCs w:val="24"/>
+        </w:rPr>
+        <w:t>Javascriptiin</w:t>
+      </w:r>
+      <w:proofErr w:type="spellEnd"/>
+      <w:r>
+        <w:rPr>
+          <w:sz w:val="24"/>
+          <w:szCs w:val="24"/>
+        </w:rPr>
+        <w:t xml:space="preserve"> näppäimistön nuolinäppäimille</w:t>
+      </w:r>
+      <w:r>
+        <w:rPr>
+          <w:sz w:val="24"/>
+          <w:szCs w:val="24"/>
+        </w:rPr>
+        <w:t>. Peliä ei voi pelata muilla näppäimillä tai hiirellä</w:t>
+      </w:r>
+      <w:r>
+        <w:rPr>
+          <w:sz w:val="24"/>
+          <w:szCs w:val="24"/>
+        </w:rPr>
+        <w:t xml:space="preserve"> (play </w:t>
+      </w:r>
+      <w:proofErr w:type="spellStart"/>
+      <w:r>
+        <w:rPr>
+          <w:sz w:val="24"/>
+          <w:szCs w:val="24"/>
+        </w:rPr>
+        <w:t>again</w:t>
+      </w:r>
+      <w:proofErr w:type="spellEnd"/>
+      <w:r>
+        <w:rPr>
+          <w:sz w:val="24"/>
+          <w:szCs w:val="24"/>
+        </w:rPr>
+        <w:t>-</w:t>
+      </w:r>
+      <w:r>
+        <w:rPr>
+          <w:sz w:val="24"/>
+          <w:szCs w:val="24"/>
+        </w:rPr>
+        <w:t>nappia kuitenkin painetaan hiirellä)</w:t>
+      </w:r>
+      <w:r>
+        <w:rPr>
+          <w:sz w:val="24"/>
+          <w:szCs w:val="24"/>
+        </w:rPr>
+        <w:t xml:space="preserve">. Lisäksi madolle on tehty funktioilla </w:t>
+      </w:r>
+      <w:proofErr w:type="gramStart"/>
+      <w:r>
+        <w:rPr>
+          <w:sz w:val="24"/>
+          <w:szCs w:val="24"/>
+        </w:rPr>
+        <w:t>tapahtumat</w:t>
+      </w:r>
+      <w:proofErr w:type="gramEnd"/>
+      <w:r>
+        <w:rPr>
+          <w:sz w:val="24"/>
+          <w:szCs w:val="24"/>
+        </w:rPr>
+        <w:t xml:space="preserve"> jos se törmää seiniin tai omaan pituuteensa. Tällöin peli pysähtyy ja ruudulle ilmestyy HTML-sivulle kirjoitetut tekstit/uudelleen pelaamisen mahdollisuus. Peli alkaa heti selaimen avatessa ikkunan tai </w:t>
+      </w:r>
+      <w:r>
+        <w:rPr>
+          <w:sz w:val="24"/>
+          <w:szCs w:val="24"/>
+        </w:rPr>
+        <w:t xml:space="preserve">play </w:t>
+      </w:r>
+      <w:proofErr w:type="spellStart"/>
+      <w:r>
+        <w:rPr>
+          <w:sz w:val="24"/>
+          <w:szCs w:val="24"/>
+        </w:rPr>
+        <w:t>again</w:t>
+      </w:r>
+      <w:proofErr w:type="spellEnd"/>
+      <w:r>
+        <w:rPr>
+          <w:sz w:val="24"/>
+          <w:szCs w:val="24"/>
+        </w:rPr>
+        <w:t xml:space="preserve">-nappia </w:t>
+      </w:r>
+      <w:r>
+        <w:rPr>
+          <w:sz w:val="24"/>
+          <w:szCs w:val="24"/>
+        </w:rPr>
+        <w:t>painaessa.</w:t>
+      </w:r>
     </w:p>
     <w:p>
       <w:pPr>
@@ -2184,6 +2509,45 @@
           <w:szCs w:val="28"/>
         </w:rPr>
       </w:pPr>
+      <w:r>
+        <w:rPr>
+          <w:sz w:val="24"/>
+          <w:szCs w:val="24"/>
+        </w:rPr>
+        <w:t xml:space="preserve">Pistetaulukoissa käytettiin </w:t>
+      </w:r>
+      <w:proofErr w:type="spellStart"/>
+      <w:r>
+        <w:rPr>
+          <w:sz w:val="24"/>
+          <w:szCs w:val="24"/>
+        </w:rPr>
+        <w:t>local</w:t>
+      </w:r>
+      <w:proofErr w:type="spellEnd"/>
+      <w:r>
+        <w:rPr>
+          <w:sz w:val="24"/>
+          <w:szCs w:val="24"/>
+        </w:rPr>
+        <w:t xml:space="preserve"> </w:t>
+      </w:r>
+      <w:proofErr w:type="spellStart"/>
+      <w:r>
+        <w:rPr>
+          <w:sz w:val="24"/>
+          <w:szCs w:val="24"/>
+        </w:rPr>
+        <w:t>storagea</w:t>
+      </w:r>
+      <w:proofErr w:type="spellEnd"/>
+      <w:r>
+        <w:rPr>
+          <w:sz w:val="24"/>
+          <w:szCs w:val="24"/>
+        </w:rPr>
+        <w:t>, jossa ne tallentuvat selaimen muistiin, jotta huippupisteet näkyvät edelleen, vaikka pelin lopettaisi välissä.</w:t>
+      </w:r>
     </w:p>
     <w:p>
       <w:pPr>
@@ -2192,53 +2556,16 @@
           <w:szCs w:val="28"/>
         </w:rPr>
       </w:pPr>
-    </w:p>
-    <w:p>
-      <w:pPr>
+      <w:proofErr w:type="spellStart"/>
+      <w:r>
         <w:rPr>
           <w:sz w:val="28"/>
           <w:szCs w:val="28"/>
         </w:rPr>
-      </w:pPr>
-    </w:p>
-    <w:p>
-      <w:pPr>
-        <w:rPr>
-          <w:sz w:val="28"/>
-          <w:szCs w:val="28"/>
-        </w:rPr>
-      </w:pPr>
-    </w:p>
-    <w:p>
-      <w:pPr>
-        <w:rPr>
-          <w:sz w:val="28"/>
-          <w:szCs w:val="28"/>
-        </w:rPr>
-      </w:pPr>
-      <w:r>
-        <w:rPr>
-          <w:sz w:val="28"/>
-          <w:szCs w:val="28"/>
-        </w:rPr>
-        <w:br w:type="page"/>
-      </w:r>
-    </w:p>
-    <w:p>
-      <w:pPr>
-        <w:rPr>
-          <w:sz w:val="28"/>
-          <w:szCs w:val="28"/>
-        </w:rPr>
-      </w:pPr>
-      <w:r>
-        <w:rPr>
-          <w:sz w:val="28"/>
-          <w:szCs w:val="28"/>
-        </w:rPr>
         <w:lastRenderedPageBreak/>
         <w:t>Mockups</w:t>
       </w:r>
+      <w:proofErr w:type="spellEnd"/>
     </w:p>
     <w:p>
       <w:pPr>
@@ -2303,7 +2630,7 @@
                           </pic:cNvPicPr>
                         </pic:nvPicPr>
                         <pic:blipFill>
-                          <a:blip r:embed="rId7">
+                          <a:blip r:embed="rId8">
                             <a:extLst>
                               <a:ext uri="{28A0092B-C50C-407E-A947-70E740481C1C}">
                                 <a14:useLocalDpi xmlns:a14="http://schemas.microsoft.com/office/drawing/2010/main" val="0"/>
@@ -2373,7 +2700,7 @@
                           </pic:cNvPicPr>
                         </pic:nvPicPr>
                         <pic:blipFill>
-                          <a:blip r:embed="rId8">
+                          <a:blip r:embed="rId9">
                             <a:extLst>
                               <a:ext uri="{28A0092B-C50C-407E-A947-70E740481C1C}">
                                 <a14:useLocalDpi xmlns:a14="http://schemas.microsoft.com/office/drawing/2010/main" val="0"/>
@@ -2464,7 +2791,15 @@
           <w:sz w:val="24"/>
           <w:szCs w:val="24"/>
         </w:rPr>
-        <w:t xml:space="preserve">Sen lisäksi, että teimme </w:t>
+        <w:t xml:space="preserve">Sen lisäksi, että </w:t>
+      </w:r>
+      <w:proofErr w:type="gramStart"/>
+      <w:r>
+        <w:rPr>
+          <w:sz w:val="24"/>
+          <w:szCs w:val="24"/>
+        </w:rPr>
+        <w:t xml:space="preserve">teimme </w:t>
       </w:r>
       <w:r>
         <w:rPr>
@@ -2485,7 +2820,31 @@
           <w:sz w:val="24"/>
           <w:szCs w:val="24"/>
         </w:rPr>
-        <w:t xml:space="preserve">niin teimme sitä myös yhdessä teamsin välityksellä. </w:t>
+        <w:t>niin teimme</w:t>
+      </w:r>
+      <w:proofErr w:type="gramEnd"/>
+      <w:r>
+        <w:rPr>
+          <w:sz w:val="24"/>
+          <w:szCs w:val="24"/>
+        </w:rPr>
+        <w:t xml:space="preserve"> sitä myös yhdessä </w:t>
+      </w:r>
+      <w:proofErr w:type="spellStart"/>
+      <w:r>
+        <w:rPr>
+          <w:sz w:val="24"/>
+          <w:szCs w:val="24"/>
+        </w:rPr>
+        <w:t>teamsin</w:t>
+      </w:r>
+      <w:proofErr w:type="spellEnd"/>
+      <w:r>
+        <w:rPr>
+          <w:sz w:val="24"/>
+          <w:szCs w:val="24"/>
+        </w:rPr>
+        <w:t xml:space="preserve"> välityksellä. </w:t>
       </w:r>
       <w:r>
         <w:rPr>
@@ -2566,7 +2925,7 @@
                     <pic:cNvPicPr/>
                   </pic:nvPicPr>
                   <pic:blipFill rotWithShape="1">
-                    <a:blip r:embed="rId9"/>
+                    <a:blip r:embed="rId10"/>
                     <a:srcRect l="3735" t="19923" r="873" b="57817"/>
                     <a:stretch/>
                   </pic:blipFill>
@@ -2615,7 +2974,7 @@
                     <pic:cNvPicPr/>
                   </pic:nvPicPr>
                   <pic:blipFill rotWithShape="1">
-                    <a:blip r:embed="rId10"/>
+                    <a:blip r:embed="rId11"/>
                     <a:srcRect l="3985" t="9297" r="1888" b="8799"/>
                     <a:stretch/>
                   </pic:blipFill>
@@ -2664,7 +3023,7 @@
                     <pic:cNvPicPr/>
                   </pic:nvPicPr>
                   <pic:blipFill rotWithShape="1">
-                    <a:blip r:embed="rId11"/>
+                    <a:blip r:embed="rId12"/>
                     <a:srcRect l="5105" t="44494" r="3756" b="26951"/>
                     <a:stretch/>
                   </pic:blipFill>
@@ -2712,11 +3071,24 @@
       <w:r>
         <w:t xml:space="preserve">emmekä tallentaneet </w:t>
       </w:r>
-      <w:r>
-        <w:t>githubiin kaikkia niitä vaiheit</w:t>
-      </w:r>
-      <w:r>
-        <w:t xml:space="preserve">a jotka eivät päätyneet lopulliseen </w:t>
+      <w:proofErr w:type="spellStart"/>
+      <w:r>
+        <w:t>githubiin</w:t>
+      </w:r>
+      <w:proofErr w:type="spellEnd"/>
+      <w:r>
+        <w:t xml:space="preserve"> kaikkia niitä </w:t>
+      </w:r>
+      <w:proofErr w:type="gramStart"/>
+      <w:r>
+        <w:t>vaiheit</w:t>
+      </w:r>
+      <w:r>
+        <w:t>a</w:t>
+      </w:r>
+      <w:proofErr w:type="gramEnd"/>
+      <w:r>
+        <w:t xml:space="preserve"> jotka eivät päätyneet lopulliseen </w:t>
       </w:r>
       <w:r>
         <w:t>peliin</w:t>
@@ -2789,7 +3161,7 @@
                     <pic:cNvPicPr/>
                   </pic:nvPicPr>
                   <pic:blipFill rotWithShape="1">
-                    <a:blip r:embed="rId12"/>
+                    <a:blip r:embed="rId13"/>
                     <a:srcRect l="2614" t="9076" r="893" b="4815"/>
                     <a:stretch/>
                   </pic:blipFill>
@@ -2832,13 +3204,31 @@
           <w:szCs w:val="28"/>
         </w:rPr>
       </w:pPr>
+      <w:proofErr w:type="spellStart"/>
       <w:r>
         <w:rPr>
           <w:sz w:val="28"/>
           <w:szCs w:val="28"/>
         </w:rPr>
-        <w:t>Game over</w:t>
-      </w:r>
+        <w:t>Game</w:t>
+      </w:r>
+      <w:proofErr w:type="spellEnd"/>
+      <w:r>
+        <w:rPr>
+          <w:sz w:val="28"/>
+          <w:szCs w:val="28"/>
+        </w:rPr>
+        <w:t xml:space="preserve"> </w:t>
+      </w:r>
+      <w:proofErr w:type="spellStart"/>
+      <w:r>
+        <w:rPr>
+          <w:sz w:val="28"/>
+          <w:szCs w:val="28"/>
+        </w:rPr>
+        <w:t>over</w:t>
+      </w:r>
+      <w:proofErr w:type="spellEnd"/>
     </w:p>
     <w:p>
       <w:pPr>
@@ -2875,7 +3265,7 @@
                     <pic:cNvPicPr/>
                   </pic:nvPicPr>
                   <pic:blipFill rotWithShape="1">
-                    <a:blip r:embed="rId13"/>
+                    <a:blip r:embed="rId14"/>
                     <a:srcRect l="2364" t="8854" r="1764" b="4593"/>
                     <a:stretch/>
                   </pic:blipFill>
@@ -2936,7 +3326,7 @@
     </w:p>
     <w:tbl>
       <w:tblPr>
-        <w:tblStyle w:val="TaulukkoRuudukko"/>
+        <w:tblStyle w:val="TableGrid"/>
         <w:tblpPr w:leftFromText="141" w:rightFromText="141" w:vertAnchor="page" w:horzAnchor="margin" w:tblpY="2341"/>
         <w:tblW w:w="9794" w:type="dxa"/>
         <w:tblLook w:val="04A0" w:firstRow="1" w:lastRow="0" w:firstColumn="1" w:lastColumn="0" w:noHBand="0" w:noVBand="1"/>
@@ -2969,7 +3359,27 @@
                 <w:sz w:val="24"/>
                 <w:szCs w:val="24"/>
               </w:rPr>
-              <w:t>Mitä testattin?</w:t>
+              <w:t xml:space="preserve">Mitä </w:t>
+            </w:r>
+            <w:proofErr w:type="spellStart"/>
+            <w:r>
+              <w:rPr>
+                <w:b/>
+                <w:bCs/>
+                <w:sz w:val="24"/>
+                <w:szCs w:val="24"/>
+              </w:rPr>
+              <w:t>testattin</w:t>
+            </w:r>
+            <w:proofErr w:type="spellEnd"/>
+            <w:r>
+              <w:rPr>
+                <w:b/>
+                <w:bCs/>
+                <w:sz w:val="24"/>
+                <w:szCs w:val="24"/>
+              </w:rPr>
+              <w:t>?</w:t>
             </w:r>
           </w:p>
         </w:tc>
@@ -3040,12 +3450,21 @@
                 <w:szCs w:val="24"/>
               </w:rPr>
             </w:pPr>
-            <w:r>
-              <w:rPr>
-                <w:sz w:val="24"/>
-                <w:szCs w:val="24"/>
-              </w:rPr>
-              <w:t>Testasimme näkyykö pelialusta HTML sivulla ja onko se sopivan kokoinen.</w:t>
+            <w:proofErr w:type="gramStart"/>
+            <w:r>
+              <w:rPr>
+                <w:sz w:val="24"/>
+                <w:szCs w:val="24"/>
+              </w:rPr>
+              <w:t>Testasimme näkyykö</w:t>
+            </w:r>
+            <w:proofErr w:type="gramEnd"/>
+            <w:r>
+              <w:rPr>
+                <w:sz w:val="24"/>
+                <w:szCs w:val="24"/>
+              </w:rPr>
+              <w:t xml:space="preserve"> pelialusta HTML sivulla ja onko se sopivan kokoinen.</w:t>
             </w:r>
           </w:p>
         </w:tc>
@@ -3090,7 +3509,23 @@
                 <w:sz w:val="24"/>
                 <w:szCs w:val="24"/>
               </w:rPr>
-              <w:t>Testasimme eri kokoja madolle kunnes löysimme mielestämme sopivan.</w:t>
+              <w:t xml:space="preserve">Testasimme eri kokoja </w:t>
+            </w:r>
+            <w:proofErr w:type="gramStart"/>
+            <w:r>
+              <w:rPr>
+                <w:sz w:val="24"/>
+                <w:szCs w:val="24"/>
+              </w:rPr>
+              <w:t>madolle</w:t>
+            </w:r>
+            <w:proofErr w:type="gramEnd"/>
+            <w:r>
+              <w:rPr>
+                <w:sz w:val="24"/>
+                <w:szCs w:val="24"/>
+              </w:rPr>
+              <w:t xml:space="preserve"> kunnes löysimme mielestämme sopivan.</w:t>
             </w:r>
             <w:r>
               <w:rPr>
@@ -3208,7 +3643,23 @@
                 <w:sz w:val="24"/>
                 <w:szCs w:val="24"/>
               </w:rPr>
-              <w:t>Tarkoitus oli saada pelialusta näyttämään siltä ettei mato jätä mitään jälkeä itsestään jälkeensä</w:t>
+              <w:t xml:space="preserve">Tarkoitus oli saada pelialusta näyttämään </w:t>
+            </w:r>
+            <w:proofErr w:type="gramStart"/>
+            <w:r>
+              <w:rPr>
+                <w:sz w:val="24"/>
+                <w:szCs w:val="24"/>
+              </w:rPr>
+              <w:t>siltä</w:t>
+            </w:r>
+            <w:proofErr w:type="gramEnd"/>
+            <w:r>
+              <w:rPr>
+                <w:sz w:val="24"/>
+                <w:szCs w:val="24"/>
+              </w:rPr>
+              <w:t xml:space="preserve"> ettei mato jätä mitään jälkeä itsestään jälkeensä</w:t>
             </w:r>
             <w:r>
               <w:rPr>
@@ -3260,7 +3711,23 @@
                 <w:sz w:val="24"/>
                 <w:szCs w:val="24"/>
               </w:rPr>
-              <w:t>Testasimme, että madon kaikki liikkeet toimii toivotusti</w:t>
+              <w:t xml:space="preserve">Testasimme, että madon kaikki liikkeet </w:t>
+            </w:r>
+            <w:proofErr w:type="gramStart"/>
+            <w:r>
+              <w:rPr>
+                <w:sz w:val="24"/>
+                <w:szCs w:val="24"/>
+              </w:rPr>
+              <w:t>toimii</w:t>
+            </w:r>
+            <w:proofErr w:type="gramEnd"/>
+            <w:r>
+              <w:rPr>
+                <w:sz w:val="24"/>
+                <w:szCs w:val="24"/>
+              </w:rPr>
+              <w:t xml:space="preserve"> toivotusti</w:t>
             </w:r>
             <w:r>
               <w:rPr>
@@ -3312,7 +3779,23 @@
                 <w:sz w:val="24"/>
                 <w:szCs w:val="24"/>
               </w:rPr>
-              <w:t>Tarkoitus on että mato ei voi mennä itsensä eikä seinien läpi ja jos se törmää itseensä tai seiniin niin peli loppuu. Testasimme törmäilemällä madolla niihin.</w:t>
+              <w:t xml:space="preserve">Tarkoitus </w:t>
+            </w:r>
+            <w:proofErr w:type="gramStart"/>
+            <w:r>
+              <w:rPr>
+                <w:sz w:val="24"/>
+                <w:szCs w:val="24"/>
+              </w:rPr>
+              <w:t>on</w:t>
+            </w:r>
+            <w:proofErr w:type="gramEnd"/>
+            <w:r>
+              <w:rPr>
+                <w:sz w:val="24"/>
+                <w:szCs w:val="24"/>
+              </w:rPr>
+              <w:t xml:space="preserve"> että mato ei voi mennä itsensä eikä seinien läpi ja jos se törmää itseensä tai seiniin niin peli loppuu. Testasimme törmäilemällä madolla niihin.</w:t>
             </w:r>
           </w:p>
         </w:tc>
@@ -3490,7 +3973,7 @@
     </w:p>
     <w:tbl>
       <w:tblPr>
-        <w:tblStyle w:val="TaulukkoRuudukko"/>
+        <w:tblStyle w:val="TableGrid"/>
         <w:tblpPr w:leftFromText="141" w:rightFromText="141" w:vertAnchor="text" w:horzAnchor="margin" w:tblpY="588"/>
         <w:tblW w:w="0" w:type="auto"/>
         <w:tblLook w:val="04A0" w:firstRow="1" w:lastRow="0" w:firstColumn="1" w:lastColumn="0" w:noHBand="0" w:noVBand="1"/>
@@ -3682,7 +4165,23 @@
                 <w:sz w:val="24"/>
                 <w:szCs w:val="24"/>
               </w:rPr>
-              <w:t xml:space="preserve">Madolle ei oltu määritelty sitä, että mitä tapahtuu jos sen pää osuu sen pituuteen. </w:t>
+              <w:t xml:space="preserve">Madolle ei </w:t>
+            </w:r>
+            <w:proofErr w:type="gramStart"/>
+            <w:r>
+              <w:rPr>
+                <w:sz w:val="24"/>
+                <w:szCs w:val="24"/>
+              </w:rPr>
+              <w:t>oltu</w:t>
+            </w:r>
+            <w:proofErr w:type="gramEnd"/>
+            <w:r>
+              <w:rPr>
+                <w:sz w:val="24"/>
+                <w:szCs w:val="24"/>
+              </w:rPr>
+              <w:t xml:space="preserve"> määritelty sitä, että mitä tapahtuu jos sen pää osuu sen pituuteen. </w:t>
             </w:r>
           </w:p>
         </w:tc>
@@ -3762,7 +4261,39 @@
                 <w:sz w:val="24"/>
                 <w:szCs w:val="24"/>
               </w:rPr>
-              <w:t>Törmätessä itseensä peli loppui, mutta Game Over teksti ei ilmestynyt.</w:t>
+              <w:t xml:space="preserve">Törmätessä itseensä peli loppui, mutta </w:t>
+            </w:r>
+            <w:proofErr w:type="spellStart"/>
+            <w:r>
+              <w:rPr>
+                <w:sz w:val="24"/>
+                <w:szCs w:val="24"/>
+              </w:rPr>
+              <w:t>Game</w:t>
+            </w:r>
+            <w:proofErr w:type="spellEnd"/>
+            <w:r>
+              <w:rPr>
+                <w:sz w:val="24"/>
+                <w:szCs w:val="24"/>
+              </w:rPr>
+              <w:t xml:space="preserve"> </w:t>
+            </w:r>
+            <w:proofErr w:type="spellStart"/>
+            <w:r>
+              <w:rPr>
+                <w:sz w:val="24"/>
+                <w:szCs w:val="24"/>
+              </w:rPr>
+              <w:t>Over</w:t>
+            </w:r>
+            <w:proofErr w:type="spellEnd"/>
+            <w:r>
+              <w:rPr>
+                <w:sz w:val="24"/>
+                <w:szCs w:val="24"/>
+              </w:rPr>
+              <w:t xml:space="preserve"> teksti ei ilmestynyt.</w:t>
             </w:r>
           </w:p>
         </w:tc>
@@ -3782,7 +4313,39 @@
                 <w:sz w:val="24"/>
                 <w:szCs w:val="24"/>
               </w:rPr>
-              <w:t>Puuttui innerHTML-teksti funktiosta, jossa määritellään mitä tapahtuu jos törmää itseensä.</w:t>
+              <w:t xml:space="preserve">Puuttui </w:t>
+            </w:r>
+            <w:proofErr w:type="spellStart"/>
+            <w:r>
+              <w:rPr>
+                <w:sz w:val="24"/>
+                <w:szCs w:val="24"/>
+              </w:rPr>
+              <w:t>innerHTML</w:t>
+            </w:r>
+            <w:proofErr w:type="spellEnd"/>
+            <w:r>
+              <w:rPr>
+                <w:sz w:val="24"/>
+                <w:szCs w:val="24"/>
+              </w:rPr>
+              <w:t xml:space="preserve">-teksti funktiosta, jossa määritellään mitä </w:t>
+            </w:r>
+            <w:proofErr w:type="gramStart"/>
+            <w:r>
+              <w:rPr>
+                <w:sz w:val="24"/>
+                <w:szCs w:val="24"/>
+              </w:rPr>
+              <w:t>tapahtuu</w:t>
+            </w:r>
+            <w:proofErr w:type="gramEnd"/>
+            <w:r>
+              <w:rPr>
+                <w:sz w:val="24"/>
+                <w:szCs w:val="24"/>
+              </w:rPr>
+              <w:t xml:space="preserve"> jos törmää itseensä.</w:t>
             </w:r>
           </w:p>
         </w:tc>
@@ -3797,12 +4360,21 @@
                 <w:szCs w:val="24"/>
               </w:rPr>
             </w:pPr>
-            <w:r>
-              <w:rPr>
-                <w:sz w:val="24"/>
-                <w:szCs w:val="24"/>
-              </w:rPr>
-              <w:t>InnerHTML-teksti piti sijoittaa kahteen eri paikkaan, jotta se näkyy kummassakin pelin lopetus tavassa.</w:t>
+            <w:proofErr w:type="spellStart"/>
+            <w:r>
+              <w:rPr>
+                <w:sz w:val="24"/>
+                <w:szCs w:val="24"/>
+              </w:rPr>
+              <w:t>InnerHTML</w:t>
+            </w:r>
+            <w:proofErr w:type="spellEnd"/>
+            <w:r>
+              <w:rPr>
+                <w:sz w:val="24"/>
+                <w:szCs w:val="24"/>
+              </w:rPr>
+              <w:t>-teksti piti sijoittaa kahteen eri paikkaan, jotta se näkyy kummassakin pelin lopetus tavassa.</w:t>
             </w:r>
           </w:p>
         </w:tc>
@@ -3847,7 +4419,39 @@
                 <w:sz w:val="24"/>
                 <w:szCs w:val="24"/>
               </w:rPr>
-              <w:t>Laitoimme pelikentän koon 550 x 550 pixeliä ja mato oli 20px leveä, joten siitä johtuen jäi 10px tyhjää oikealle ja ylhäälle.</w:t>
+              <w:t xml:space="preserve">Laitoimme pelikentän koon 550 x 550 </w:t>
+            </w:r>
+            <w:proofErr w:type="spellStart"/>
+            <w:r>
+              <w:rPr>
+                <w:sz w:val="24"/>
+                <w:szCs w:val="24"/>
+              </w:rPr>
+              <w:t>pixeliä</w:t>
+            </w:r>
+            <w:proofErr w:type="spellEnd"/>
+            <w:r>
+              <w:rPr>
+                <w:sz w:val="24"/>
+                <w:szCs w:val="24"/>
+              </w:rPr>
+              <w:t xml:space="preserve"> ja mato oli 20px leveä, joten </w:t>
+            </w:r>
+            <w:proofErr w:type="gramStart"/>
+            <w:r>
+              <w:rPr>
+                <w:sz w:val="24"/>
+                <w:szCs w:val="24"/>
+              </w:rPr>
+              <w:t>siitä johtuen</w:t>
+            </w:r>
+            <w:proofErr w:type="gramEnd"/>
+            <w:r>
+              <w:rPr>
+                <w:sz w:val="24"/>
+                <w:szCs w:val="24"/>
+              </w:rPr>
+              <w:t xml:space="preserve"> jäi 10px tyhjää oikealle ja ylhäälle.</w:t>
             </w:r>
           </w:p>
         </w:tc>
@@ -3867,7 +4471,23 @@
                 <w:sz w:val="24"/>
                 <w:szCs w:val="24"/>
               </w:rPr>
-              <w:t>Muutimme pelikentän kokoon 540 x 540 pixeliä.</w:t>
+              <w:t xml:space="preserve">Muutimme pelikentän kokoon 540 x 540 </w:t>
+            </w:r>
+            <w:proofErr w:type="spellStart"/>
+            <w:r>
+              <w:rPr>
+                <w:sz w:val="24"/>
+                <w:szCs w:val="24"/>
+              </w:rPr>
+              <w:t>pixeliä</w:t>
+            </w:r>
+            <w:proofErr w:type="spellEnd"/>
+            <w:r>
+              <w:rPr>
+                <w:sz w:val="24"/>
+                <w:szCs w:val="24"/>
+              </w:rPr>
+              <w:t>.</w:t>
             </w:r>
           </w:p>
         </w:tc>
@@ -3932,7 +4552,23 @@
                 <w:sz w:val="24"/>
                 <w:szCs w:val="24"/>
               </w:rPr>
-              <w:t>Määrittämällä ruoka samankokoiseksi kun itse mato niiden reitti meni kohdalleen.</w:t>
+              <w:t xml:space="preserve">Määrittämällä ruoka </w:t>
+            </w:r>
+            <w:proofErr w:type="gramStart"/>
+            <w:r>
+              <w:rPr>
+                <w:sz w:val="24"/>
+                <w:szCs w:val="24"/>
+              </w:rPr>
+              <w:t>samankokoiseksi</w:t>
+            </w:r>
+            <w:proofErr w:type="gramEnd"/>
+            <w:r>
+              <w:rPr>
+                <w:sz w:val="24"/>
+                <w:szCs w:val="24"/>
+              </w:rPr>
+              <w:t xml:space="preserve"> kun itse mato niiden reitti meni kohdalleen.</w:t>
             </w:r>
           </w:p>
         </w:tc>
@@ -4012,7 +4648,23 @@
                 <w:sz w:val="24"/>
                 <w:szCs w:val="24"/>
               </w:rPr>
-              <w:t xml:space="preserve"> muutakuin niissä kohdissa missä </w:t>
+              <w:t xml:space="preserve"> </w:t>
+            </w:r>
+            <w:proofErr w:type="spellStart"/>
+            <w:r>
+              <w:rPr>
+                <w:sz w:val="24"/>
+                <w:szCs w:val="24"/>
+              </w:rPr>
+              <w:t>muutakuin</w:t>
+            </w:r>
+            <w:proofErr w:type="spellEnd"/>
+            <w:r>
+              <w:rPr>
+                <w:sz w:val="24"/>
+                <w:szCs w:val="24"/>
+              </w:rPr>
+              <w:t xml:space="preserve"> niissä kohdissa missä </w:t>
             </w:r>
             <w:r>
               <w:rPr>
@@ -4041,6 +4693,7 @@
                 <w:szCs w:val="24"/>
               </w:rPr>
             </w:pPr>
+            <w:proofErr w:type="gramStart"/>
             <w:r>
               <w:rPr>
                 <w:sz w:val="24"/>
@@ -4048,6 +4701,7 @@
               </w:rPr>
               <w:t>Funktiolla</w:t>
             </w:r>
+            <w:proofErr w:type="gramEnd"/>
             <w:r>
               <w:rPr>
                 <w:sz w:val="24"/>
@@ -4149,7 +4803,23 @@
           <w:sz w:val="24"/>
           <w:szCs w:val="24"/>
         </w:rPr>
-        <w:t>koko näytöllä, eikä siinä ole otettu huomioon responsiivisuutta.</w:t>
+        <w:t xml:space="preserve">koko näytöllä, eikä siinä ole otettu huomioon </w:t>
+      </w:r>
+      <w:proofErr w:type="spellStart"/>
+      <w:r>
+        <w:rPr>
+          <w:sz w:val="24"/>
+          <w:szCs w:val="24"/>
+        </w:rPr>
+        <w:t>responsiivisuutta</w:t>
+      </w:r>
+      <w:proofErr w:type="spellEnd"/>
+      <w:r>
+        <w:rPr>
+          <w:sz w:val="24"/>
+          <w:szCs w:val="24"/>
+        </w:rPr>
+        <w:t>.</w:t>
       </w:r>
       <w:r>
         <w:rPr>
@@ -4170,7 +4840,23 @@
           <w:sz w:val="24"/>
           <w:szCs w:val="24"/>
         </w:rPr>
-        <w:t>s peliä haluaisi vielä kehittää, niin siitä voisi tehdä responsiivisen.</w:t>
+        <w:t xml:space="preserve">s peliä haluaisi vielä kehittää, niin siitä voisi tehdä </w:t>
+      </w:r>
+      <w:proofErr w:type="spellStart"/>
+      <w:r>
+        <w:rPr>
+          <w:sz w:val="24"/>
+          <w:szCs w:val="24"/>
+        </w:rPr>
+        <w:t>responsiivisen</w:t>
+      </w:r>
+      <w:proofErr w:type="spellEnd"/>
+      <w:r>
+        <w:rPr>
+          <w:sz w:val="24"/>
+          <w:szCs w:val="24"/>
+        </w:rPr>
+        <w:t>.</w:t>
       </w:r>
     </w:p>
     <w:p>
@@ -4240,7 +4926,7 @@
       </w:r>
     </w:p>
     <w:sectPr>
-      <w:headerReference w:type="default" r:id="rId14"/>
+      <w:headerReference w:type="default" r:id="rId15"/>
       <w:pgSz w:w="11906" w:h="16838"/>
       <w:pgMar w:top="1417" w:right="1134" w:bottom="1417" w:left="1134" w:header="708" w:footer="708" w:gutter="0"/>
       <w:pgNumType w:start="0"/>
@@ -4316,7 +5002,7 @@
     <w:sdtContent>
       <w:p>
         <w:pPr>
-          <w:pStyle w:val="Yltunniste"/>
+          <w:pStyle w:val="Header"/>
           <w:jc w:val="right"/>
         </w:pPr>
         <w:r>
@@ -4339,7 +5025,7 @@
   </w:sdt>
   <w:p>
     <w:pPr>
-      <w:pStyle w:val="Yltunniste"/>
+      <w:pStyle w:val="Header"/>
     </w:pPr>
   </w:p>
 </w:hdr>
@@ -4740,17 +5426,17 @@
     <w:lsdException w:name="Unresolved Mention" w:semiHidden="1" w:unhideWhenUsed="1"/>
     <w:lsdException w:name="Smart Link" w:semiHidden="1" w:unhideWhenUsed="1"/>
   </w:latentStyles>
-  <w:style w:type="paragraph" w:default="1" w:styleId="Normaali">
+  <w:style w:type="paragraph" w:default="1" w:styleId="Normal">
     <w:name w:val="Normal"/>
     <w:qFormat/>
   </w:style>
-  <w:style w:type="character" w:default="1" w:styleId="Kappaleenoletusfontti">
+  <w:style w:type="character" w:default="1" w:styleId="DefaultParagraphFont">
     <w:name w:val="Default Paragraph Font"/>
     <w:uiPriority w:val="1"/>
     <w:semiHidden/>
     <w:unhideWhenUsed/>
   </w:style>
-  <w:style w:type="table" w:default="1" w:styleId="Normaalitaulukko">
+  <w:style w:type="table" w:default="1" w:styleId="TableNormal">
     <w:name w:val="Normal Table"/>
     <w:uiPriority w:val="99"/>
     <w:semiHidden/>
@@ -4765,16 +5451,16 @@
       </w:tblCellMar>
     </w:tblPr>
   </w:style>
-  <w:style w:type="numbering" w:default="1" w:styleId="Eiluetteloa">
+  <w:style w:type="numbering" w:default="1" w:styleId="NoList">
     <w:name w:val="No List"/>
     <w:uiPriority w:val="99"/>
     <w:semiHidden/>
     <w:unhideWhenUsed/>
   </w:style>
-  <w:style w:type="paragraph" w:styleId="Yltunniste">
+  <w:style w:type="paragraph" w:styleId="Header">
     <w:name w:val="header"/>
-    <w:basedOn w:val="Normaali"/>
-    <w:link w:val="YltunnisteChar"/>
+    <w:basedOn w:val="Normal"/>
+    <w:link w:val="HeaderChar"/>
     <w:uiPriority w:val="99"/>
     <w:unhideWhenUsed/>
     <w:rsid w:val="0006148E"/>
@@ -4786,17 +5472,17 @@
       <w:spacing w:after="0" w:line="240" w:lineRule="auto"/>
     </w:pPr>
   </w:style>
-  <w:style w:type="character" w:customStyle="1" w:styleId="YltunnisteChar">
-    <w:name w:val="Ylätunniste Char"/>
-    <w:basedOn w:val="Kappaleenoletusfontti"/>
-    <w:link w:val="Yltunniste"/>
+  <w:style w:type="character" w:customStyle="1" w:styleId="HeaderChar">
+    <w:name w:val="Header Char"/>
+    <w:basedOn w:val="DefaultParagraphFont"/>
+    <w:link w:val="Header"/>
     <w:uiPriority w:val="99"/>
     <w:rsid w:val="0006148E"/>
   </w:style>
-  <w:style w:type="paragraph" w:styleId="Alatunniste">
+  <w:style w:type="paragraph" w:styleId="Footer">
     <w:name w:val="footer"/>
-    <w:basedOn w:val="Normaali"/>
-    <w:link w:val="AlatunnisteChar"/>
+    <w:basedOn w:val="Normal"/>
+    <w:link w:val="FooterChar"/>
     <w:uiPriority w:val="99"/>
     <w:unhideWhenUsed/>
     <w:rsid w:val="0006148E"/>
@@ -4808,16 +5494,16 @@
       <w:spacing w:after="0" w:line="240" w:lineRule="auto"/>
     </w:pPr>
   </w:style>
-  <w:style w:type="character" w:customStyle="1" w:styleId="AlatunnisteChar">
-    <w:name w:val="Alatunniste Char"/>
-    <w:basedOn w:val="Kappaleenoletusfontti"/>
-    <w:link w:val="Alatunniste"/>
+  <w:style w:type="character" w:customStyle="1" w:styleId="FooterChar">
+    <w:name w:val="Footer Char"/>
+    <w:basedOn w:val="DefaultParagraphFont"/>
+    <w:link w:val="Footer"/>
     <w:uiPriority w:val="99"/>
     <w:rsid w:val="0006148E"/>
   </w:style>
-  <w:style w:type="table" w:styleId="TaulukkoRuudukko">
+  <w:style w:type="table" w:styleId="TableGrid">
     <w:name w:val="Table Grid"/>
-    <w:basedOn w:val="Normaalitaulukko"/>
+    <w:basedOn w:val="TableNormal"/>
     <w:uiPriority w:val="39"/>
     <w:rsid w:val="0025136A"/>
     <w:pPr>

</xml_diff>